<commit_message>
Noi dung ngay hoc 3 - cat html css tu file psd
</commit_message>
<xml_diff>
--- a/Day02_CSS/Bai_tap_ve_nha/Bai_tap_ve_nha_ngay_2.docx
+++ b/Day02_CSS/Bai_tap_ve_nha/Bai_tap_ve_nha_ngay_2.docx
@@ -1,6 +1,6 @@
 
 <file path=word/document.xml><?xml version="1.0" encoding="utf-8"?>
-<w:document xmlns:wpc="http://schemas.microsoft.com/office/word/2010/wordprocessingCanvas" xmlns:mc="http://schemas.openxmlformats.org/markup-compatibility/2006" xmlns:o="urn:schemas-microsoft-com:office:office" xmlns:r="http://schemas.openxmlformats.org/officeDocument/2006/relationships" xmlns:m="http://schemas.openxmlformats.org/officeDocument/2006/math" xmlns:v="urn:schemas-microsoft-com:vml" xmlns:wp14="http://schemas.microsoft.com/office/word/2010/wordprocessingDrawing" xmlns:wp="http://schemas.openxmlformats.org/drawingml/2006/wordprocessingDrawing" xmlns:w10="urn:schemas-microsoft-com:office:word" xmlns:w="http://schemas.openxmlformats.org/wordprocessingml/2006/main" xmlns:w14="http://schemas.microsoft.com/office/word/2010/wordml" xmlns:w15="http://schemas.microsoft.com/office/word/2012/wordml" xmlns:wpg="http://schemas.microsoft.com/office/word/2010/wordprocessingGroup" xmlns:wpi="http://schemas.microsoft.com/office/word/2010/wordprocessingInk" xmlns:wne="http://schemas.microsoft.com/office/word/2006/wordml" xmlns:wps="http://schemas.microsoft.com/office/word/2010/wordprocessingShape" mc:Ignorable="w14 w15 wp14">
+<w:document xmlns:wpc="http://schemas.microsoft.com/office/word/2010/wordprocessingCanvas" xmlns:mc="http://schemas.openxmlformats.org/markup-compatibility/2006" xmlns:o="urn:schemas-microsoft-com:office:office" xmlns:r="http://schemas.openxmlformats.org/officeDocument/2006/relationships" xmlns:m="http://schemas.openxmlformats.org/officeDocument/2006/math" xmlns:v="urn:schemas-microsoft-com:vml" xmlns:wp14="http://schemas.microsoft.com/office/word/2010/wordprocessingDrawing" xmlns:wp="http://schemas.openxmlformats.org/drawingml/2006/wordprocessingDrawing" xmlns:w10="urn:schemas-microsoft-com:office:word" xmlns:w="http://schemas.openxmlformats.org/wordprocessingml/2006/main" xmlns:w14="http://schemas.microsoft.com/office/word/2010/wordml" xmlns:wpg="http://schemas.microsoft.com/office/word/2010/wordprocessingGroup" xmlns:wpi="http://schemas.microsoft.com/office/word/2010/wordprocessingInk" xmlns:wne="http://schemas.microsoft.com/office/word/2006/wordml" xmlns:wps="http://schemas.microsoft.com/office/word/2010/wordprocessingShape" mc:Ignorable="w14 wp14">
   <w:body>
     <w:p>
       <w:pPr>
@@ -742,7 +742,7 @@
         </w:rPr>
         <w:t xml:space="preserve">n mà, với Chrome có thể tải về tại </w:t>
       </w:r>
-      <w:hyperlink r:id="rId5" w:history="1">
+      <w:hyperlink r:id="rId6" w:history="1">
         <w:r>
           <w:rPr>
             <w:rStyle w:val="Hyperlink"/>
@@ -1053,7 +1053,7 @@
                     <pic:cNvPicPr/>
                   </pic:nvPicPr>
                   <pic:blipFill>
-                    <a:blip r:embed="rId6"/>
+                    <a:blip r:embed="rId7"/>
                     <a:stretch>
                       <a:fillRect/>
                     </a:stretch>
@@ -1218,7 +1218,7 @@
                     </pic:cNvPicPr>
                   </pic:nvPicPr>
                   <pic:blipFill>
-                    <a:blip r:embed="rId7">
+                    <a:blip r:embed="rId8">
                       <a:extLst>
                         <a:ext uri="{28A0092B-C50C-407E-A947-70E740481C1C}">
                           <a14:useLocalDpi xmlns:a14="http://schemas.microsoft.com/office/drawing/2010/main" val="0"/>
@@ -1387,7 +1387,7 @@
                     <pic:cNvPicPr/>
                   </pic:nvPicPr>
                   <pic:blipFill>
-                    <a:blip r:embed="rId8"/>
+                    <a:blip r:embed="rId9"/>
                     <a:stretch>
                       <a:fillRect/>
                     </a:stretch>
@@ -1535,220 +1535,6 @@
             <wp:extent cx="5114286" cy="3000000"/>
             <wp:effectExtent l="0" t="0" r="0" b="0"/>
             <wp:docPr id="8" name="Picture 8"/>
-            <wp:cNvGraphicFramePr>
-              <a:graphicFrameLocks xmlns:a="http://schemas.openxmlformats.org/drawingml/2006/main" noChangeAspect="1"/>
-            </wp:cNvGraphicFramePr>
-            <a:graphic xmlns:a="http://schemas.openxmlformats.org/drawingml/2006/main">
-              <a:graphicData uri="http://schemas.openxmlformats.org/drawingml/2006/picture">
-                <pic:pic xmlns:pic="http://schemas.openxmlformats.org/drawingml/2006/picture">
-                  <pic:nvPicPr>
-                    <pic:cNvPr id="1" name=""/>
-                    <pic:cNvPicPr/>
-                  </pic:nvPicPr>
-                  <pic:blipFill>
-                    <a:blip r:embed="rId9"/>
-                    <a:stretch>
-                      <a:fillRect/>
-                    </a:stretch>
-                  </pic:blipFill>
-                  <pic:spPr>
-                    <a:xfrm>
-                      <a:off x="0" y="0"/>
-                      <a:ext cx="5114286" cy="3000000"/>
-                    </a:xfrm>
-                    <a:prstGeom prst="rect">
-                      <a:avLst/>
-                    </a:prstGeom>
-                  </pic:spPr>
-                </pic:pic>
-              </a:graphicData>
-            </a:graphic>
-          </wp:inline>
-        </w:drawing>
-      </w:r>
-    </w:p>
-    <w:p>
-      <w:pPr>
-        <w:pStyle w:val="ListParagraph"/>
-        <w:numPr>
-          <w:ilvl w:val="0"/>
-          <w:numId w:val="2"/>
-        </w:numPr>
-        <w:rPr>
-          <w:sz w:val="28"/>
-          <w:szCs w:val="28"/>
-        </w:rPr>
-      </w:pPr>
-      <w:proofErr w:type="spellStart"/>
-      <w:r>
-        <w:rPr>
-          <w:sz w:val="28"/>
-          <w:szCs w:val="28"/>
-        </w:rPr>
-        <w:t>Xây</w:t>
-      </w:r>
-      <w:proofErr w:type="spellEnd"/>
-      <w:r>
-        <w:rPr>
-          <w:sz w:val="28"/>
-          <w:szCs w:val="28"/>
-        </w:rPr>
-        <w:t xml:space="preserve"> </w:t>
-      </w:r>
-      <w:proofErr w:type="spellStart"/>
-      <w:r>
-        <w:rPr>
-          <w:sz w:val="28"/>
-          <w:szCs w:val="28"/>
-        </w:rPr>
-        <w:t>dựng</w:t>
-      </w:r>
-      <w:proofErr w:type="spellEnd"/>
-      <w:r>
-        <w:rPr>
-          <w:sz w:val="28"/>
-          <w:szCs w:val="28"/>
-        </w:rPr>
-        <w:t xml:space="preserve"> </w:t>
-      </w:r>
-      <w:proofErr w:type="spellStart"/>
-      <w:r>
-        <w:rPr>
-          <w:sz w:val="28"/>
-          <w:szCs w:val="28"/>
-        </w:rPr>
-        <w:t>giao</w:t>
-      </w:r>
-      <w:proofErr w:type="spellEnd"/>
-      <w:r>
-        <w:rPr>
-          <w:sz w:val="28"/>
-          <w:szCs w:val="28"/>
-        </w:rPr>
-        <w:t xml:space="preserve"> </w:t>
-      </w:r>
-      <w:proofErr w:type="spellStart"/>
-      <w:r>
-        <w:rPr>
-          <w:sz w:val="28"/>
-          <w:szCs w:val="28"/>
-        </w:rPr>
-        <w:t>diện</w:t>
-      </w:r>
-      <w:proofErr w:type="spellEnd"/>
-      <w:r>
-        <w:rPr>
-          <w:sz w:val="28"/>
-          <w:szCs w:val="28"/>
-        </w:rPr>
-        <w:t xml:space="preserve"> </w:t>
-      </w:r>
-      <w:proofErr w:type="spellStart"/>
-      <w:r>
-        <w:rPr>
-          <w:sz w:val="28"/>
-          <w:szCs w:val="28"/>
-        </w:rPr>
-        <w:t>như</w:t>
-      </w:r>
-      <w:proofErr w:type="spellEnd"/>
-      <w:r>
-        <w:rPr>
-          <w:sz w:val="28"/>
-          <w:szCs w:val="28"/>
-        </w:rPr>
-        <w:t xml:space="preserve"> </w:t>
-      </w:r>
-      <w:proofErr w:type="spellStart"/>
-      <w:r>
-        <w:rPr>
-          <w:sz w:val="28"/>
-          <w:szCs w:val="28"/>
-        </w:rPr>
-        <w:t>sau</w:t>
-      </w:r>
-      <w:proofErr w:type="spellEnd"/>
-      <w:r>
-        <w:rPr>
-          <w:sz w:val="28"/>
-          <w:szCs w:val="28"/>
-        </w:rPr>
-        <w:t xml:space="preserve">, icon </w:t>
-      </w:r>
-      <w:proofErr w:type="spellStart"/>
-      <w:r>
-        <w:rPr>
-          <w:sz w:val="28"/>
-          <w:szCs w:val="28"/>
-        </w:rPr>
-        <w:t>có</w:t>
-      </w:r>
-      <w:proofErr w:type="spellEnd"/>
-      <w:r>
-        <w:rPr>
-          <w:sz w:val="28"/>
-          <w:szCs w:val="28"/>
-        </w:rPr>
-        <w:t xml:space="preserve"> </w:t>
-      </w:r>
-      <w:proofErr w:type="spellStart"/>
-      <w:r>
-        <w:rPr>
-          <w:sz w:val="28"/>
-          <w:szCs w:val="28"/>
-        </w:rPr>
-        <w:t>tại</w:t>
-      </w:r>
-      <w:proofErr w:type="spellEnd"/>
-      <w:r>
-        <w:rPr>
-          <w:sz w:val="28"/>
-          <w:szCs w:val="28"/>
-        </w:rPr>
-        <w:t xml:space="preserve"> </w:t>
-      </w:r>
-      <w:proofErr w:type="spellStart"/>
-      <w:r>
-        <w:rPr>
-          <w:sz w:val="28"/>
-          <w:szCs w:val="28"/>
-        </w:rPr>
-        <w:t>Bai_tap_ve_nha</w:t>
-      </w:r>
-      <w:proofErr w:type="spellEnd"/>
-      <w:r>
-        <w:rPr>
-          <w:sz w:val="28"/>
-          <w:szCs w:val="28"/>
-        </w:rPr>
-        <w:t>/images/bt5.png</w:t>
-      </w:r>
-    </w:p>
-    <w:p>
-      <w:pPr>
-        <w:rPr>
-          <w:sz w:val="28"/>
-          <w:szCs w:val="28"/>
-        </w:rPr>
-      </w:pPr>
-    </w:p>
-    <w:p>
-      <w:pPr>
-        <w:rPr>
-          <w:sz w:val="28"/>
-          <w:szCs w:val="28"/>
-        </w:rPr>
-      </w:pPr>
-      <w:r>
-        <w:rPr>
-          <w:noProof/>
-        </w:rPr>
-        <w:lastRenderedPageBreak/>
-        <w:drawing>
-          <wp:inline distT="0" distB="0" distL="0" distR="0" wp14:anchorId="04A54B83" wp14:editId="66F4B1F0">
-            <wp:extent cx="4447619" cy="5457143"/>
-            <wp:effectExtent l="0" t="0" r="0" b="0"/>
-            <wp:docPr id="10" name="Picture 10"/>
             <wp:cNvGraphicFramePr>
               <a:graphicFrameLocks xmlns:a="http://schemas.openxmlformats.org/drawingml/2006/main" noChangeAspect="1"/>
             </wp:cNvGraphicFramePr>
@@ -1768,6 +1554,220 @@
                   <pic:spPr>
                     <a:xfrm>
                       <a:off x="0" y="0"/>
+                      <a:ext cx="5114286" cy="3000000"/>
+                    </a:xfrm>
+                    <a:prstGeom prst="rect">
+                      <a:avLst/>
+                    </a:prstGeom>
+                  </pic:spPr>
+                </pic:pic>
+              </a:graphicData>
+            </a:graphic>
+          </wp:inline>
+        </w:drawing>
+      </w:r>
+    </w:p>
+    <w:p>
+      <w:pPr>
+        <w:pStyle w:val="ListParagraph"/>
+        <w:numPr>
+          <w:ilvl w:val="0"/>
+          <w:numId w:val="2"/>
+        </w:numPr>
+        <w:rPr>
+          <w:sz w:val="28"/>
+          <w:szCs w:val="28"/>
+        </w:rPr>
+      </w:pPr>
+      <w:proofErr w:type="spellStart"/>
+      <w:r>
+        <w:rPr>
+          <w:sz w:val="28"/>
+          <w:szCs w:val="28"/>
+        </w:rPr>
+        <w:t>Xây</w:t>
+      </w:r>
+      <w:proofErr w:type="spellEnd"/>
+      <w:r>
+        <w:rPr>
+          <w:sz w:val="28"/>
+          <w:szCs w:val="28"/>
+        </w:rPr>
+        <w:t xml:space="preserve"> </w:t>
+      </w:r>
+      <w:proofErr w:type="spellStart"/>
+      <w:r>
+        <w:rPr>
+          <w:sz w:val="28"/>
+          <w:szCs w:val="28"/>
+        </w:rPr>
+        <w:t>dựng</w:t>
+      </w:r>
+      <w:proofErr w:type="spellEnd"/>
+      <w:r>
+        <w:rPr>
+          <w:sz w:val="28"/>
+          <w:szCs w:val="28"/>
+        </w:rPr>
+        <w:t xml:space="preserve"> </w:t>
+      </w:r>
+      <w:proofErr w:type="spellStart"/>
+      <w:r>
+        <w:rPr>
+          <w:sz w:val="28"/>
+          <w:szCs w:val="28"/>
+        </w:rPr>
+        <w:t>giao</w:t>
+      </w:r>
+      <w:proofErr w:type="spellEnd"/>
+      <w:r>
+        <w:rPr>
+          <w:sz w:val="28"/>
+          <w:szCs w:val="28"/>
+        </w:rPr>
+        <w:t xml:space="preserve"> </w:t>
+      </w:r>
+      <w:proofErr w:type="spellStart"/>
+      <w:r>
+        <w:rPr>
+          <w:sz w:val="28"/>
+          <w:szCs w:val="28"/>
+        </w:rPr>
+        <w:t>diện</w:t>
+      </w:r>
+      <w:proofErr w:type="spellEnd"/>
+      <w:r>
+        <w:rPr>
+          <w:sz w:val="28"/>
+          <w:szCs w:val="28"/>
+        </w:rPr>
+        <w:t xml:space="preserve"> </w:t>
+      </w:r>
+      <w:proofErr w:type="spellStart"/>
+      <w:r>
+        <w:rPr>
+          <w:sz w:val="28"/>
+          <w:szCs w:val="28"/>
+        </w:rPr>
+        <w:t>như</w:t>
+      </w:r>
+      <w:proofErr w:type="spellEnd"/>
+      <w:r>
+        <w:rPr>
+          <w:sz w:val="28"/>
+          <w:szCs w:val="28"/>
+        </w:rPr>
+        <w:t xml:space="preserve"> </w:t>
+      </w:r>
+      <w:proofErr w:type="spellStart"/>
+      <w:r>
+        <w:rPr>
+          <w:sz w:val="28"/>
+          <w:szCs w:val="28"/>
+        </w:rPr>
+        <w:t>sau</w:t>
+      </w:r>
+      <w:proofErr w:type="spellEnd"/>
+      <w:r>
+        <w:rPr>
+          <w:sz w:val="28"/>
+          <w:szCs w:val="28"/>
+        </w:rPr>
+        <w:t xml:space="preserve">, icon </w:t>
+      </w:r>
+      <w:proofErr w:type="spellStart"/>
+      <w:r>
+        <w:rPr>
+          <w:sz w:val="28"/>
+          <w:szCs w:val="28"/>
+        </w:rPr>
+        <w:t>có</w:t>
+      </w:r>
+      <w:proofErr w:type="spellEnd"/>
+      <w:r>
+        <w:rPr>
+          <w:sz w:val="28"/>
+          <w:szCs w:val="28"/>
+        </w:rPr>
+        <w:t xml:space="preserve"> </w:t>
+      </w:r>
+      <w:proofErr w:type="spellStart"/>
+      <w:r>
+        <w:rPr>
+          <w:sz w:val="28"/>
+          <w:szCs w:val="28"/>
+        </w:rPr>
+        <w:t>tại</w:t>
+      </w:r>
+      <w:proofErr w:type="spellEnd"/>
+      <w:r>
+        <w:rPr>
+          <w:sz w:val="28"/>
+          <w:szCs w:val="28"/>
+        </w:rPr>
+        <w:t xml:space="preserve"> </w:t>
+      </w:r>
+      <w:proofErr w:type="spellStart"/>
+      <w:r>
+        <w:rPr>
+          <w:sz w:val="28"/>
+          <w:szCs w:val="28"/>
+        </w:rPr>
+        <w:t>Bai_tap_ve_nha</w:t>
+      </w:r>
+      <w:proofErr w:type="spellEnd"/>
+      <w:r>
+        <w:rPr>
+          <w:sz w:val="28"/>
+          <w:szCs w:val="28"/>
+        </w:rPr>
+        <w:t>/images/bt5.png</w:t>
+      </w:r>
+    </w:p>
+    <w:p>
+      <w:pPr>
+        <w:rPr>
+          <w:sz w:val="28"/>
+          <w:szCs w:val="28"/>
+        </w:rPr>
+      </w:pPr>
+    </w:p>
+    <w:p>
+      <w:pPr>
+        <w:rPr>
+          <w:sz w:val="28"/>
+          <w:szCs w:val="28"/>
+        </w:rPr>
+      </w:pPr>
+      <w:r>
+        <w:rPr>
+          <w:noProof/>
+        </w:rPr>
+        <w:lastRenderedPageBreak/>
+        <w:drawing>
+          <wp:inline distT="0" distB="0" distL="0" distR="0" wp14:anchorId="04A54B83" wp14:editId="66F4B1F0">
+            <wp:extent cx="4447619" cy="5457143"/>
+            <wp:effectExtent l="0" t="0" r="0" b="0"/>
+            <wp:docPr id="10" name="Picture 10"/>
+            <wp:cNvGraphicFramePr>
+              <a:graphicFrameLocks xmlns:a="http://schemas.openxmlformats.org/drawingml/2006/main" noChangeAspect="1"/>
+            </wp:cNvGraphicFramePr>
+            <a:graphic xmlns:a="http://schemas.openxmlformats.org/drawingml/2006/main">
+              <a:graphicData uri="http://schemas.openxmlformats.org/drawingml/2006/picture">
+                <pic:pic xmlns:pic="http://schemas.openxmlformats.org/drawingml/2006/picture">
+                  <pic:nvPicPr>
+                    <pic:cNvPr id="1" name=""/>
+                    <pic:cNvPicPr/>
+                  </pic:nvPicPr>
+                  <pic:blipFill>
+                    <a:blip r:embed="rId11"/>
+                    <a:stretch>
+                      <a:fillRect/>
+                    </a:stretch>
+                  </pic:blipFill>
+                  <pic:spPr>
+                    <a:xfrm>
+                      <a:off x="0" y="0"/>
                       <a:ext cx="4447619" cy="5457143"/>
                     </a:xfrm>
                     <a:prstGeom prst="rect">
@@ -2203,7 +2203,7 @@
         </w:rPr>
         <w:t xml:space="preserve"> </w:t>
       </w:r>
-      <w:hyperlink r:id="rId11" w:history="1">
+      <w:hyperlink r:id="rId12" w:history="1">
         <w:r>
           <w:rPr>
             <w:rStyle w:val="Hyperlink"/>
@@ -2230,175 +2230,6 @@
             <wp:extent cx="2876190" cy="3676190"/>
             <wp:effectExtent l="0" t="0" r="635" b="635"/>
             <wp:docPr id="11" name="Picture 11"/>
-            <wp:cNvGraphicFramePr>
-              <a:graphicFrameLocks xmlns:a="http://schemas.openxmlformats.org/drawingml/2006/main" noChangeAspect="1"/>
-            </wp:cNvGraphicFramePr>
-            <a:graphic xmlns:a="http://schemas.openxmlformats.org/drawingml/2006/main">
-              <a:graphicData uri="http://schemas.openxmlformats.org/drawingml/2006/picture">
-                <pic:pic xmlns:pic="http://schemas.openxmlformats.org/drawingml/2006/picture">
-                  <pic:nvPicPr>
-                    <pic:cNvPr id="1" name=""/>
-                    <pic:cNvPicPr/>
-                  </pic:nvPicPr>
-                  <pic:blipFill>
-                    <a:blip r:embed="rId12"/>
-                    <a:stretch>
-                      <a:fillRect/>
-                    </a:stretch>
-                  </pic:blipFill>
-                  <pic:spPr>
-                    <a:xfrm>
-                      <a:off x="0" y="0"/>
-                      <a:ext cx="2876190" cy="3676190"/>
-                    </a:xfrm>
-                    <a:prstGeom prst="rect">
-                      <a:avLst/>
-                    </a:prstGeom>
-                  </pic:spPr>
-                </pic:pic>
-              </a:graphicData>
-            </a:graphic>
-          </wp:inline>
-        </w:drawing>
-      </w:r>
-    </w:p>
-    <w:p>
-      <w:pPr>
-        <w:pStyle w:val="ListParagraph"/>
-        <w:numPr>
-          <w:ilvl w:val="0"/>
-          <w:numId w:val="2"/>
-        </w:numPr>
-        <w:rPr>
-          <w:sz w:val="28"/>
-          <w:szCs w:val="28"/>
-        </w:rPr>
-      </w:pPr>
-      <w:proofErr w:type="spellStart"/>
-      <w:r>
-        <w:rPr>
-          <w:sz w:val="28"/>
-          <w:szCs w:val="28"/>
-        </w:rPr>
-        <w:t>Xây</w:t>
-      </w:r>
-      <w:proofErr w:type="spellEnd"/>
-      <w:r>
-        <w:rPr>
-          <w:sz w:val="28"/>
-          <w:szCs w:val="28"/>
-        </w:rPr>
-        <w:t xml:space="preserve"> </w:t>
-      </w:r>
-      <w:proofErr w:type="spellStart"/>
-      <w:r>
-        <w:rPr>
-          <w:sz w:val="28"/>
-          <w:szCs w:val="28"/>
-        </w:rPr>
-        <w:t>dựng</w:t>
-      </w:r>
-      <w:proofErr w:type="spellEnd"/>
-      <w:r>
-        <w:rPr>
-          <w:sz w:val="28"/>
-          <w:szCs w:val="28"/>
-        </w:rPr>
-        <w:t xml:space="preserve"> </w:t>
-      </w:r>
-      <w:proofErr w:type="spellStart"/>
-      <w:r>
-        <w:rPr>
-          <w:sz w:val="28"/>
-          <w:szCs w:val="28"/>
-        </w:rPr>
-        <w:t>giao</w:t>
-      </w:r>
-      <w:proofErr w:type="spellEnd"/>
-      <w:r>
-        <w:rPr>
-          <w:sz w:val="28"/>
-          <w:szCs w:val="28"/>
-        </w:rPr>
-        <w:t xml:space="preserve"> </w:t>
-      </w:r>
-      <w:proofErr w:type="spellStart"/>
-      <w:r>
-        <w:rPr>
-          <w:sz w:val="28"/>
-          <w:szCs w:val="28"/>
-        </w:rPr>
-        <w:t>diện</w:t>
-      </w:r>
-      <w:proofErr w:type="spellEnd"/>
-      <w:r>
-        <w:rPr>
-          <w:sz w:val="28"/>
-          <w:szCs w:val="28"/>
-        </w:rPr>
-        <w:t xml:space="preserve"> </w:t>
-      </w:r>
-      <w:proofErr w:type="spellStart"/>
-      <w:r>
-        <w:rPr>
-          <w:sz w:val="28"/>
-          <w:szCs w:val="28"/>
-        </w:rPr>
-        <w:t>như</w:t>
-      </w:r>
-      <w:proofErr w:type="spellEnd"/>
-      <w:r>
-        <w:rPr>
-          <w:sz w:val="28"/>
-          <w:szCs w:val="28"/>
-        </w:rPr>
-        <w:t xml:space="preserve"> </w:t>
-      </w:r>
-      <w:proofErr w:type="spellStart"/>
-      <w:r>
-        <w:rPr>
-          <w:sz w:val="28"/>
-          <w:szCs w:val="28"/>
-        </w:rPr>
-        <w:t>sau</w:t>
-      </w:r>
-      <w:proofErr w:type="spellEnd"/>
-    </w:p>
-    <w:p>
-      <w:pPr>
-        <w:rPr>
-          <w:sz w:val="28"/>
-          <w:szCs w:val="28"/>
-        </w:rPr>
-      </w:pPr>
-    </w:p>
-    <w:p>
-      <w:pPr>
-        <w:ind w:left="360"/>
-        <w:rPr>
-          <w:sz w:val="28"/>
-          <w:szCs w:val="28"/>
-        </w:rPr>
-      </w:pPr>
-    </w:p>
-    <w:p>
-      <w:pPr>
-        <w:pStyle w:val="ListParagraph"/>
-        <w:rPr>
-          <w:sz w:val="28"/>
-          <w:szCs w:val="28"/>
-        </w:rPr>
-      </w:pPr>
-      <w:r>
-        <w:rPr>
-          <w:noProof/>
-        </w:rPr>
-        <w:lastRenderedPageBreak/>
-        <w:drawing>
-          <wp:inline distT="0" distB="0" distL="0" distR="0" wp14:anchorId="3FEF007C" wp14:editId="3DA5E2B1">
-            <wp:extent cx="5495238" cy="3676190"/>
-            <wp:effectExtent l="0" t="0" r="0" b="635"/>
-            <wp:docPr id="9" name="Picture 9"/>
             <wp:cNvGraphicFramePr>
               <a:graphicFrameLocks xmlns:a="http://schemas.openxmlformats.org/drawingml/2006/main" noChangeAspect="1"/>
             </wp:cNvGraphicFramePr>
@@ -2418,7 +2249,7 @@
                   <pic:spPr>
                     <a:xfrm>
                       <a:off x="0" y="0"/>
-                      <a:ext cx="5495238" cy="3676190"/>
+                      <a:ext cx="2876190" cy="3676190"/>
                     </a:xfrm>
                     <a:prstGeom prst="rect">
                       <a:avLst/>
@@ -2434,15 +2265,6 @@
     <w:p>
       <w:pPr>
         <w:pStyle w:val="ListParagraph"/>
-        <w:rPr>
-          <w:sz w:val="28"/>
-          <w:szCs w:val="28"/>
-        </w:rPr>
-      </w:pPr>
-    </w:p>
-    <w:p>
-      <w:pPr>
-        <w:pStyle w:val="ListParagraph"/>
         <w:numPr>
           <w:ilvl w:val="0"/>
           <w:numId w:val="2"/>
@@ -2514,7 +2336,7 @@
           <w:sz w:val="28"/>
           <w:szCs w:val="28"/>
         </w:rPr>
-        <w:t xml:space="preserve"> HTML </w:t>
+        <w:t xml:space="preserve"> </w:t>
       </w:r>
       <w:proofErr w:type="spellStart"/>
       <w:r>
@@ -2541,26 +2363,18 @@
         <w:t>sau</w:t>
       </w:r>
       <w:proofErr w:type="spellEnd"/>
-      <w:r>
-        <w:rPr>
-          <w:sz w:val="28"/>
-          <w:szCs w:val="28"/>
-        </w:rPr>
-        <w:t>:</w:t>
-      </w:r>
+    </w:p>
+    <w:p>
+      <w:pPr>
+        <w:rPr>
+          <w:sz w:val="28"/>
+          <w:szCs w:val="28"/>
+        </w:rPr>
+      </w:pPr>
     </w:p>
     <w:p>
       <w:pPr>
         <w:ind w:left="360"/>
-        <w:rPr>
-          <w:sz w:val="28"/>
-          <w:szCs w:val="28"/>
-        </w:rPr>
-      </w:pPr>
-    </w:p>
-    <w:p>
-      <w:pPr>
-        <w:pStyle w:val="ListParagraph"/>
         <w:rPr>
           <w:sz w:val="28"/>
           <w:szCs w:val="28"/>
@@ -2581,10 +2395,10 @@
         </w:rPr>
         <w:lastRenderedPageBreak/>
         <w:drawing>
-          <wp:inline distT="0" distB="0" distL="0" distR="0" wp14:anchorId="4910C2D9" wp14:editId="2789907E">
-            <wp:extent cx="5943600" cy="3542030"/>
-            <wp:effectExtent l="0" t="0" r="0" b="1270"/>
-            <wp:docPr id="12" name="Picture 12"/>
+          <wp:inline distT="0" distB="0" distL="0" distR="0" wp14:anchorId="3FEF007C" wp14:editId="3DA5E2B1">
+            <wp:extent cx="5495238" cy="3676190"/>
+            <wp:effectExtent l="0" t="0" r="0" b="635"/>
+            <wp:docPr id="9" name="Picture 9"/>
             <wp:cNvGraphicFramePr>
               <a:graphicFrameLocks xmlns:a="http://schemas.openxmlformats.org/drawingml/2006/main" noChangeAspect="1"/>
             </wp:cNvGraphicFramePr>
@@ -2604,7 +2418,7 @@
                   <pic:spPr>
                     <a:xfrm>
                       <a:off x="0" y="0"/>
-                      <a:ext cx="5943600" cy="3542030"/>
+                      <a:ext cx="5495238" cy="3676190"/>
                     </a:xfrm>
                     <a:prstGeom prst="rect">
                       <a:avLst/>
@@ -2619,23 +2433,6 @@
     </w:p>
     <w:p>
       <w:pPr>
-        <w:rPr>
-          <w:sz w:val="28"/>
-          <w:szCs w:val="28"/>
-        </w:rPr>
-      </w:pPr>
-    </w:p>
-    <w:p>
-      <w:pPr>
-        <w:pStyle w:val="ListParagraph"/>
-        <w:rPr>
-          <w:sz w:val="28"/>
-          <w:szCs w:val="28"/>
-        </w:rPr>
-      </w:pPr>
-    </w:p>
-    <w:p>
-      <w:pPr>
         <w:pStyle w:val="ListParagraph"/>
         <w:rPr>
           <w:sz w:val="28"/>
@@ -2709,36 +2506,15 @@
           <w:sz w:val="28"/>
           <w:szCs w:val="28"/>
         </w:rPr>
-        <w:t>diệ</w:t>
-      </w:r>
-      <w:r>
-        <w:rPr>
-          <w:sz w:val="28"/>
-          <w:szCs w:val="28"/>
-        </w:rPr>
-        <w:t>n</w:t>
-      </w:r>
-      <w:proofErr w:type="spellEnd"/>
-      <w:r>
-        <w:rPr>
-          <w:sz w:val="28"/>
-          <w:szCs w:val="28"/>
-        </w:rPr>
-        <w:t xml:space="preserve"> HTM</w:t>
-      </w:r>
-      <w:r>
-        <w:rPr>
-          <w:sz w:val="28"/>
-          <w:szCs w:val="28"/>
-        </w:rPr>
-        <w:t>L</w:t>
-      </w:r>
-      <w:r>
-        <w:rPr>
-          <w:sz w:val="28"/>
-          <w:szCs w:val="28"/>
-        </w:rPr>
-        <w:t xml:space="preserve"> </w:t>
+        <w:t>diện</w:t>
+      </w:r>
+      <w:proofErr w:type="spellEnd"/>
+      <w:r>
+        <w:rPr>
+          <w:sz w:val="28"/>
+          <w:szCs w:val="28"/>
+        </w:rPr>
+        <w:t xml:space="preserve"> HTML </w:t>
       </w:r>
       <w:proofErr w:type="spellStart"/>
       <w:r>
@@ -2770,226 +2546,17 @@
           <w:sz w:val="28"/>
           <w:szCs w:val="28"/>
         </w:rPr>
-        <w:t xml:space="preserve">, </w:t>
-      </w:r>
-      <w:proofErr w:type="spellStart"/>
-      <w:r>
-        <w:rPr>
-          <w:sz w:val="28"/>
-          <w:szCs w:val="28"/>
-        </w:rPr>
-        <w:t>lưu</w:t>
-      </w:r>
-      <w:proofErr w:type="spellEnd"/>
-      <w:r>
-        <w:rPr>
-          <w:sz w:val="28"/>
-          <w:szCs w:val="28"/>
-        </w:rPr>
-        <w:t xml:space="preserve"> ý </w:t>
-      </w:r>
-      <w:proofErr w:type="spellStart"/>
-      <w:r>
-        <w:rPr>
-          <w:sz w:val="28"/>
-          <w:szCs w:val="28"/>
-        </w:rPr>
-        <w:t>cần</w:t>
-      </w:r>
-      <w:proofErr w:type="spellEnd"/>
-      <w:r>
-        <w:rPr>
-          <w:sz w:val="28"/>
-          <w:szCs w:val="28"/>
-        </w:rPr>
-        <w:t xml:space="preserve"> </w:t>
-      </w:r>
-      <w:proofErr w:type="spellStart"/>
-      <w:r>
-        <w:rPr>
-          <w:sz w:val="28"/>
-          <w:szCs w:val="28"/>
-        </w:rPr>
-        <w:t>để</w:t>
-      </w:r>
-      <w:proofErr w:type="spellEnd"/>
-      <w:r>
-        <w:rPr>
-          <w:sz w:val="28"/>
-          <w:szCs w:val="28"/>
-        </w:rPr>
-        <w:t xml:space="preserve"> ý </w:t>
-      </w:r>
-      <w:proofErr w:type="spellStart"/>
-      <w:r>
-        <w:rPr>
-          <w:sz w:val="28"/>
-          <w:szCs w:val="28"/>
-        </w:rPr>
-        <w:t>tới</w:t>
-      </w:r>
-      <w:proofErr w:type="spellEnd"/>
-      <w:r>
-        <w:rPr>
-          <w:sz w:val="28"/>
-          <w:szCs w:val="28"/>
-        </w:rPr>
-        <w:t xml:space="preserve"> </w:t>
-      </w:r>
-      <w:proofErr w:type="spellStart"/>
-      <w:r>
-        <w:rPr>
-          <w:sz w:val="28"/>
-          <w:szCs w:val="28"/>
-        </w:rPr>
-        <w:t>các</w:t>
-      </w:r>
-      <w:proofErr w:type="spellEnd"/>
-      <w:r>
-        <w:rPr>
-          <w:sz w:val="28"/>
-          <w:szCs w:val="28"/>
-        </w:rPr>
-        <w:t xml:space="preserve"> </w:t>
-      </w:r>
-      <w:proofErr w:type="spellStart"/>
-      <w:r>
-        <w:rPr>
-          <w:sz w:val="28"/>
-          <w:szCs w:val="28"/>
-        </w:rPr>
-        <w:t>số</w:t>
-      </w:r>
-      <w:proofErr w:type="spellEnd"/>
-      <w:r>
-        <w:rPr>
-          <w:sz w:val="28"/>
-          <w:szCs w:val="28"/>
-        </w:rPr>
-        <w:t xml:space="preserve"> 5 </w:t>
-      </w:r>
-      <w:proofErr w:type="spellStart"/>
-      <w:r>
-        <w:rPr>
-          <w:sz w:val="28"/>
-          <w:szCs w:val="28"/>
-        </w:rPr>
-        <w:t>và</w:t>
-      </w:r>
-      <w:proofErr w:type="spellEnd"/>
-      <w:r>
-        <w:rPr>
-          <w:sz w:val="28"/>
-          <w:szCs w:val="28"/>
-        </w:rPr>
-        <w:t xml:space="preserve"> 2004 </w:t>
-      </w:r>
-      <w:proofErr w:type="spellStart"/>
-      <w:r>
-        <w:rPr>
-          <w:sz w:val="28"/>
-          <w:szCs w:val="28"/>
-        </w:rPr>
-        <w:t>để</w:t>
-      </w:r>
-      <w:proofErr w:type="spellEnd"/>
-      <w:r>
-        <w:rPr>
-          <w:sz w:val="28"/>
-          <w:szCs w:val="28"/>
-        </w:rPr>
-        <w:t xml:space="preserve"> </w:t>
-      </w:r>
-      <w:proofErr w:type="spellStart"/>
-      <w:r>
-        <w:rPr>
-          <w:sz w:val="28"/>
-          <w:szCs w:val="28"/>
-        </w:rPr>
-        <w:t>css</w:t>
-      </w:r>
-      <w:proofErr w:type="spellEnd"/>
-      <w:r>
-        <w:rPr>
-          <w:sz w:val="28"/>
-          <w:szCs w:val="28"/>
-        </w:rPr>
-        <w:t xml:space="preserve"> </w:t>
-      </w:r>
-      <w:proofErr w:type="spellStart"/>
-      <w:r>
-        <w:rPr>
-          <w:sz w:val="28"/>
-          <w:szCs w:val="28"/>
-        </w:rPr>
-        <w:t>trong</w:t>
-      </w:r>
-      <w:proofErr w:type="spellEnd"/>
-      <w:r>
-        <w:rPr>
-          <w:sz w:val="28"/>
-          <w:szCs w:val="28"/>
-        </w:rPr>
-        <w:t xml:space="preserve"> </w:t>
-      </w:r>
-      <w:proofErr w:type="spellStart"/>
-      <w:r>
-        <w:rPr>
-          <w:sz w:val="28"/>
-          <w:szCs w:val="28"/>
-        </w:rPr>
-        <w:t>dòng</w:t>
-      </w:r>
-      <w:proofErr w:type="spellEnd"/>
-      <w:r>
-        <w:rPr>
-          <w:sz w:val="28"/>
-          <w:szCs w:val="28"/>
-        </w:rPr>
-        <w:t xml:space="preserve"> text </w:t>
-      </w:r>
-      <w:bookmarkStart w:id="0" w:name="_GoBack"/>
-      <w:r>
-        <w:rPr>
-          <w:b/>
-          <w:sz w:val="28"/>
-          <w:szCs w:val="28"/>
-        </w:rPr>
-        <w:t>Made 5 April 2004</w:t>
-      </w:r>
-      <w:r>
-        <w:rPr>
-          <w:sz w:val="28"/>
-          <w:szCs w:val="28"/>
-        </w:rPr>
-        <w:t xml:space="preserve"> </w:t>
-      </w:r>
-      <w:bookmarkEnd w:id="0"/>
-      <w:proofErr w:type="spellStart"/>
-      <w:r>
-        <w:rPr>
-          <w:sz w:val="28"/>
-          <w:szCs w:val="28"/>
-        </w:rPr>
-        <w:t>cho</w:t>
-      </w:r>
-      <w:proofErr w:type="spellEnd"/>
-      <w:r>
-        <w:rPr>
-          <w:sz w:val="28"/>
-          <w:szCs w:val="28"/>
-        </w:rPr>
-        <w:t xml:space="preserve"> </w:t>
-      </w:r>
-      <w:proofErr w:type="spellStart"/>
-      <w:r>
-        <w:rPr>
-          <w:sz w:val="28"/>
-          <w:szCs w:val="28"/>
-        </w:rPr>
-        <w:t>đúng</w:t>
-      </w:r>
-      <w:proofErr w:type="spellEnd"/>
+        <w:t>:</w:t>
+      </w:r>
+    </w:p>
+    <w:p>
+      <w:pPr>
+        <w:ind w:left="360"/>
+        <w:rPr>
+          <w:sz w:val="28"/>
+          <w:szCs w:val="28"/>
+        </w:rPr>
+      </w:pPr>
     </w:p>
     <w:p>
       <w:pPr>
@@ -2999,13 +2566,6 @@
           <w:szCs w:val="28"/>
         </w:rPr>
       </w:pPr>
-      <w:r>
-        <w:rPr>
-          <w:sz w:val="28"/>
-          <w:szCs w:val="28"/>
-        </w:rPr>
-        <w:t xml:space="preserve"> </w:t>
-      </w:r>
     </w:p>
     <w:p>
       <w:pPr>
@@ -3021,10 +2581,10 @@
         </w:rPr>
         <w:lastRenderedPageBreak/>
         <w:drawing>
-          <wp:inline distT="0" distB="0" distL="0" distR="0" wp14:anchorId="2A72CFF5" wp14:editId="088A7A8C">
-            <wp:extent cx="5943600" cy="3288665"/>
-            <wp:effectExtent l="0" t="0" r="0" b="6985"/>
-            <wp:docPr id="1" name="Picture 1"/>
+          <wp:inline distT="0" distB="0" distL="0" distR="0" wp14:anchorId="4910C2D9" wp14:editId="2789907E">
+            <wp:extent cx="5943600" cy="3542030"/>
+            <wp:effectExtent l="0" t="0" r="0" b="1270"/>
+            <wp:docPr id="12" name="Picture 12"/>
             <wp:cNvGraphicFramePr>
               <a:graphicFrameLocks xmlns:a="http://schemas.openxmlformats.org/drawingml/2006/main" noChangeAspect="1"/>
             </wp:cNvGraphicFramePr>
@@ -3044,7 +2604,7 @@
                   <pic:spPr>
                     <a:xfrm>
                       <a:off x="0" y="0"/>
-                      <a:ext cx="5943600" cy="3288665"/>
+                      <a:ext cx="5943600" cy="3542030"/>
                     </a:xfrm>
                     <a:prstGeom prst="rect">
                       <a:avLst/>
@@ -3077,6 +2637,15 @@
     <w:p>
       <w:pPr>
         <w:pStyle w:val="ListParagraph"/>
+        <w:rPr>
+          <w:sz w:val="28"/>
+          <w:szCs w:val="28"/>
+        </w:rPr>
+      </w:pPr>
+    </w:p>
+    <w:p>
+      <w:pPr>
+        <w:pStyle w:val="ListParagraph"/>
         <w:numPr>
           <w:ilvl w:val="0"/>
           <w:numId w:val="2"/>
@@ -3140,15 +2709,36 @@
           <w:sz w:val="28"/>
           <w:szCs w:val="28"/>
         </w:rPr>
-        <w:t>diện</w:t>
-      </w:r>
-      <w:proofErr w:type="spellEnd"/>
-      <w:r>
-        <w:rPr>
-          <w:sz w:val="28"/>
-          <w:szCs w:val="28"/>
-        </w:rPr>
-        <w:t xml:space="preserve"> HTML </w:t>
+        <w:t>diệ</w:t>
+      </w:r>
+      <w:r>
+        <w:rPr>
+          <w:sz w:val="28"/>
+          <w:szCs w:val="28"/>
+        </w:rPr>
+        <w:t>n</w:t>
+      </w:r>
+      <w:proofErr w:type="spellEnd"/>
+      <w:r>
+        <w:rPr>
+          <w:sz w:val="28"/>
+          <w:szCs w:val="28"/>
+        </w:rPr>
+        <w:t xml:space="preserve"> HTM</w:t>
+      </w:r>
+      <w:r>
+        <w:rPr>
+          <w:sz w:val="28"/>
+          <w:szCs w:val="28"/>
+        </w:rPr>
+        <w:t>L</w:t>
+      </w:r>
+      <w:r>
+        <w:rPr>
+          <w:sz w:val="28"/>
+          <w:szCs w:val="28"/>
+        </w:rPr>
+        <w:t xml:space="preserve"> </w:t>
       </w:r>
       <w:proofErr w:type="spellStart"/>
       <w:r>
@@ -3180,8 +2770,224 @@
           <w:sz w:val="28"/>
           <w:szCs w:val="28"/>
         </w:rPr>
-        <w:t>:</w:t>
-      </w:r>
+        <w:t xml:space="preserve">, </w:t>
+      </w:r>
+      <w:proofErr w:type="spellStart"/>
+      <w:r>
+        <w:rPr>
+          <w:sz w:val="28"/>
+          <w:szCs w:val="28"/>
+        </w:rPr>
+        <w:t>lưu</w:t>
+      </w:r>
+      <w:proofErr w:type="spellEnd"/>
+      <w:r>
+        <w:rPr>
+          <w:sz w:val="28"/>
+          <w:szCs w:val="28"/>
+        </w:rPr>
+        <w:t xml:space="preserve"> ý </w:t>
+      </w:r>
+      <w:proofErr w:type="spellStart"/>
+      <w:r>
+        <w:rPr>
+          <w:sz w:val="28"/>
+          <w:szCs w:val="28"/>
+        </w:rPr>
+        <w:t>cần</w:t>
+      </w:r>
+      <w:proofErr w:type="spellEnd"/>
+      <w:r>
+        <w:rPr>
+          <w:sz w:val="28"/>
+          <w:szCs w:val="28"/>
+        </w:rPr>
+        <w:t xml:space="preserve"> </w:t>
+      </w:r>
+      <w:proofErr w:type="spellStart"/>
+      <w:r>
+        <w:rPr>
+          <w:sz w:val="28"/>
+          <w:szCs w:val="28"/>
+        </w:rPr>
+        <w:t>để</w:t>
+      </w:r>
+      <w:proofErr w:type="spellEnd"/>
+      <w:r>
+        <w:rPr>
+          <w:sz w:val="28"/>
+          <w:szCs w:val="28"/>
+        </w:rPr>
+        <w:t xml:space="preserve"> ý </w:t>
+      </w:r>
+      <w:proofErr w:type="spellStart"/>
+      <w:r>
+        <w:rPr>
+          <w:sz w:val="28"/>
+          <w:szCs w:val="28"/>
+        </w:rPr>
+        <w:t>tới</w:t>
+      </w:r>
+      <w:proofErr w:type="spellEnd"/>
+      <w:r>
+        <w:rPr>
+          <w:sz w:val="28"/>
+          <w:szCs w:val="28"/>
+        </w:rPr>
+        <w:t xml:space="preserve"> </w:t>
+      </w:r>
+      <w:proofErr w:type="spellStart"/>
+      <w:r>
+        <w:rPr>
+          <w:sz w:val="28"/>
+          <w:szCs w:val="28"/>
+        </w:rPr>
+        <w:t>các</w:t>
+      </w:r>
+      <w:proofErr w:type="spellEnd"/>
+      <w:r>
+        <w:rPr>
+          <w:sz w:val="28"/>
+          <w:szCs w:val="28"/>
+        </w:rPr>
+        <w:t xml:space="preserve"> </w:t>
+      </w:r>
+      <w:proofErr w:type="spellStart"/>
+      <w:r>
+        <w:rPr>
+          <w:sz w:val="28"/>
+          <w:szCs w:val="28"/>
+        </w:rPr>
+        <w:t>số</w:t>
+      </w:r>
+      <w:proofErr w:type="spellEnd"/>
+      <w:r>
+        <w:rPr>
+          <w:sz w:val="28"/>
+          <w:szCs w:val="28"/>
+        </w:rPr>
+        <w:t xml:space="preserve"> 5 </w:t>
+      </w:r>
+      <w:proofErr w:type="spellStart"/>
+      <w:r>
+        <w:rPr>
+          <w:sz w:val="28"/>
+          <w:szCs w:val="28"/>
+        </w:rPr>
+        <w:t>và</w:t>
+      </w:r>
+      <w:proofErr w:type="spellEnd"/>
+      <w:r>
+        <w:rPr>
+          <w:sz w:val="28"/>
+          <w:szCs w:val="28"/>
+        </w:rPr>
+        <w:t xml:space="preserve"> 2004 </w:t>
+      </w:r>
+      <w:proofErr w:type="spellStart"/>
+      <w:r>
+        <w:rPr>
+          <w:sz w:val="28"/>
+          <w:szCs w:val="28"/>
+        </w:rPr>
+        <w:t>để</w:t>
+      </w:r>
+      <w:proofErr w:type="spellEnd"/>
+      <w:r>
+        <w:rPr>
+          <w:sz w:val="28"/>
+          <w:szCs w:val="28"/>
+        </w:rPr>
+        <w:t xml:space="preserve"> </w:t>
+      </w:r>
+      <w:proofErr w:type="spellStart"/>
+      <w:r>
+        <w:rPr>
+          <w:sz w:val="28"/>
+          <w:szCs w:val="28"/>
+        </w:rPr>
+        <w:t>css</w:t>
+      </w:r>
+      <w:proofErr w:type="spellEnd"/>
+      <w:r>
+        <w:rPr>
+          <w:sz w:val="28"/>
+          <w:szCs w:val="28"/>
+        </w:rPr>
+        <w:t xml:space="preserve"> </w:t>
+      </w:r>
+      <w:proofErr w:type="spellStart"/>
+      <w:r>
+        <w:rPr>
+          <w:sz w:val="28"/>
+          <w:szCs w:val="28"/>
+        </w:rPr>
+        <w:t>trong</w:t>
+      </w:r>
+      <w:proofErr w:type="spellEnd"/>
+      <w:r>
+        <w:rPr>
+          <w:sz w:val="28"/>
+          <w:szCs w:val="28"/>
+        </w:rPr>
+        <w:t xml:space="preserve"> </w:t>
+      </w:r>
+      <w:proofErr w:type="spellStart"/>
+      <w:r>
+        <w:rPr>
+          <w:sz w:val="28"/>
+          <w:szCs w:val="28"/>
+        </w:rPr>
+        <w:t>dòng</w:t>
+      </w:r>
+      <w:proofErr w:type="spellEnd"/>
+      <w:r>
+        <w:rPr>
+          <w:sz w:val="28"/>
+          <w:szCs w:val="28"/>
+        </w:rPr>
+        <w:t xml:space="preserve"> text </w:t>
+      </w:r>
+      <w:r>
+        <w:rPr>
+          <w:b/>
+          <w:sz w:val="28"/>
+          <w:szCs w:val="28"/>
+        </w:rPr>
+        <w:t>Made 5 April 2004</w:t>
+      </w:r>
+      <w:r>
+        <w:rPr>
+          <w:sz w:val="28"/>
+          <w:szCs w:val="28"/>
+        </w:rPr>
+        <w:t xml:space="preserve"> </w:t>
+      </w:r>
+      <w:proofErr w:type="spellStart"/>
+      <w:r>
+        <w:rPr>
+          <w:sz w:val="28"/>
+          <w:szCs w:val="28"/>
+        </w:rPr>
+        <w:t>cho</w:t>
+      </w:r>
+      <w:proofErr w:type="spellEnd"/>
+      <w:r>
+        <w:rPr>
+          <w:sz w:val="28"/>
+          <w:szCs w:val="28"/>
+        </w:rPr>
+        <w:t xml:space="preserve"> </w:t>
+      </w:r>
+      <w:proofErr w:type="spellStart"/>
+      <w:r>
+        <w:rPr>
+          <w:sz w:val="28"/>
+          <w:szCs w:val="28"/>
+        </w:rPr>
+        <w:t>đúng</w:t>
+      </w:r>
+      <w:proofErr w:type="spellEnd"/>
     </w:p>
     <w:p>
       <w:pPr>
@@ -3191,6 +2997,13 @@
           <w:szCs w:val="28"/>
         </w:rPr>
       </w:pPr>
+      <w:r>
+        <w:rPr>
+          <w:sz w:val="28"/>
+          <w:szCs w:val="28"/>
+        </w:rPr>
+        <w:t xml:space="preserve"> </w:t>
+      </w:r>
     </w:p>
     <w:p>
       <w:pPr>
@@ -3204,11 +3017,12 @@
         <w:rPr>
           <w:noProof/>
         </w:rPr>
+        <w:lastRenderedPageBreak/>
         <w:drawing>
-          <wp:inline distT="0" distB="0" distL="0" distR="0" wp14:anchorId="6A46BD36" wp14:editId="3A3F5C72">
-            <wp:extent cx="5943600" cy="3568065"/>
-            <wp:effectExtent l="0" t="0" r="0" b="0"/>
-            <wp:docPr id="13" name="Picture 13"/>
+          <wp:inline distT="0" distB="0" distL="0" distR="0" wp14:anchorId="2A72CFF5" wp14:editId="088A7A8C">
+            <wp:extent cx="5943600" cy="3288665"/>
+            <wp:effectExtent l="0" t="0" r="0" b="6985"/>
+            <wp:docPr id="1" name="Picture 1"/>
             <wp:cNvGraphicFramePr>
               <a:graphicFrameLocks xmlns:a="http://schemas.openxmlformats.org/drawingml/2006/main" noChangeAspect="1"/>
             </wp:cNvGraphicFramePr>
@@ -3228,7 +3042,7 @@
                   <pic:spPr>
                     <a:xfrm>
                       <a:off x="0" y="0"/>
-                      <a:ext cx="5943600" cy="3568065"/>
+                      <a:ext cx="5943600" cy="3288665"/>
                     </a:xfrm>
                     <a:prstGeom prst="rect">
                       <a:avLst/>
@@ -3324,29 +3138,15 @@
           <w:sz w:val="28"/>
           <w:szCs w:val="28"/>
         </w:rPr>
-        <w:t>diệ</w:t>
-      </w:r>
-      <w:r>
-        <w:rPr>
-          <w:sz w:val="28"/>
-          <w:szCs w:val="28"/>
-        </w:rPr>
-        <w:t>n</w:t>
-      </w:r>
-      <w:proofErr w:type="spellEnd"/>
-      <w:r>
-        <w:rPr>
-          <w:sz w:val="28"/>
-          <w:szCs w:val="28"/>
-        </w:rPr>
-        <w:t xml:space="preserve"> HTML</w:t>
-      </w:r>
-      <w:r>
-        <w:rPr>
-          <w:sz w:val="28"/>
-          <w:szCs w:val="28"/>
-        </w:rPr>
-        <w:t xml:space="preserve"> </w:t>
+        <w:t>diện</w:t>
+      </w:r>
+      <w:proofErr w:type="spellEnd"/>
+      <w:r>
+        <w:rPr>
+          <w:sz w:val="28"/>
+          <w:szCs w:val="28"/>
+        </w:rPr>
+        <w:t xml:space="preserve"> HTML </w:t>
       </w:r>
       <w:proofErr w:type="spellStart"/>
       <w:r>
@@ -3378,44 +3178,21 @@
           <w:sz w:val="28"/>
           <w:szCs w:val="28"/>
         </w:rPr>
-        <w:t xml:space="preserve">, </w:t>
-      </w:r>
-      <w:proofErr w:type="spellStart"/>
-      <w:r>
-        <w:rPr>
-          <w:sz w:val="28"/>
-          <w:szCs w:val="28"/>
-        </w:rPr>
-        <w:t>sử</w:t>
-      </w:r>
-      <w:proofErr w:type="spellEnd"/>
-      <w:r>
-        <w:rPr>
-          <w:sz w:val="28"/>
-          <w:szCs w:val="28"/>
-        </w:rPr>
-        <w:t xml:space="preserve"> </w:t>
-      </w:r>
-      <w:proofErr w:type="spellStart"/>
-      <w:r>
-        <w:rPr>
-          <w:sz w:val="28"/>
-          <w:szCs w:val="28"/>
-        </w:rPr>
-        <w:t>dụng</w:t>
-      </w:r>
-      <w:proofErr w:type="spellEnd"/>
-      <w:r>
-        <w:rPr>
-          <w:sz w:val="28"/>
-          <w:szCs w:val="28"/>
-        </w:rPr>
-        <w:t xml:space="preserve"> table</w:t>
-      </w:r>
-    </w:p>
-    <w:p>
-      <w:pPr>
-        <w:jc w:val="center"/>
+        <w:t>:</w:t>
+      </w:r>
+    </w:p>
+    <w:p>
+      <w:pPr>
+        <w:pStyle w:val="ListParagraph"/>
+        <w:rPr>
+          <w:sz w:val="28"/>
+          <w:szCs w:val="28"/>
+        </w:rPr>
+      </w:pPr>
+    </w:p>
+    <w:p>
+      <w:pPr>
+        <w:pStyle w:val="ListParagraph"/>
         <w:rPr>
           <w:sz w:val="28"/>
           <w:szCs w:val="28"/>
@@ -3426,10 +3203,10 @@
           <w:noProof/>
         </w:rPr>
         <w:drawing>
-          <wp:inline distT="0" distB="0" distL="0" distR="0" wp14:anchorId="1938ECE6" wp14:editId="4961156E">
-            <wp:extent cx="2980952" cy="2152381"/>
-            <wp:effectExtent l="0" t="0" r="0" b="635"/>
-            <wp:docPr id="18" name="Picture 18"/>
+          <wp:inline distT="0" distB="0" distL="0" distR="0" wp14:anchorId="6A46BD36" wp14:editId="3A3F5C72">
+            <wp:extent cx="5943600" cy="3568065"/>
+            <wp:effectExtent l="0" t="0" r="0" b="0"/>
+            <wp:docPr id="13" name="Picture 13"/>
             <wp:cNvGraphicFramePr>
               <a:graphicFrameLocks xmlns:a="http://schemas.openxmlformats.org/drawingml/2006/main" noChangeAspect="1"/>
             </wp:cNvGraphicFramePr>
@@ -3449,7 +3226,7 @@
                   <pic:spPr>
                     <a:xfrm>
                       <a:off x="0" y="0"/>
-                      <a:ext cx="2980952" cy="2152381"/>
+                      <a:ext cx="5943600" cy="3568065"/>
                     </a:xfrm>
                     <a:prstGeom prst="rect">
                       <a:avLst/>
@@ -3464,7 +3241,15 @@
     </w:p>
     <w:p>
       <w:pPr>
-        <w:jc w:val="center"/>
+        <w:rPr>
+          <w:sz w:val="28"/>
+          <w:szCs w:val="28"/>
+        </w:rPr>
+      </w:pPr>
+    </w:p>
+    <w:p>
+      <w:pPr>
+        <w:pStyle w:val="ListParagraph"/>
         <w:rPr>
           <w:sz w:val="28"/>
           <w:szCs w:val="28"/>
@@ -3489,31 +3274,77 @@
           <w:sz w:val="28"/>
           <w:szCs w:val="28"/>
         </w:rPr>
-        <w:t>Tạo</w:t>
-      </w:r>
-      <w:proofErr w:type="spellEnd"/>
-      <w:r>
-        <w:rPr>
-          <w:sz w:val="28"/>
-          <w:szCs w:val="28"/>
-        </w:rPr>
-        <w:t xml:space="preserve"> </w:t>
-      </w:r>
-      <w:proofErr w:type="spellStart"/>
-      <w:r>
-        <w:rPr>
-          <w:sz w:val="28"/>
-          <w:szCs w:val="28"/>
-        </w:rPr>
-        <w:t>bảng</w:t>
-      </w:r>
-      <w:proofErr w:type="spellEnd"/>
-      <w:r>
-        <w:rPr>
-          <w:sz w:val="28"/>
-          <w:szCs w:val="28"/>
-        </w:rPr>
-        <w:t xml:space="preserve"> HTML </w:t>
+        <w:t>Xây</w:t>
+      </w:r>
+      <w:proofErr w:type="spellEnd"/>
+      <w:r>
+        <w:rPr>
+          <w:sz w:val="28"/>
+          <w:szCs w:val="28"/>
+        </w:rPr>
+        <w:t xml:space="preserve"> </w:t>
+      </w:r>
+      <w:proofErr w:type="spellStart"/>
+      <w:r>
+        <w:rPr>
+          <w:sz w:val="28"/>
+          <w:szCs w:val="28"/>
+        </w:rPr>
+        <w:t>dựng</w:t>
+      </w:r>
+      <w:proofErr w:type="spellEnd"/>
+      <w:r>
+        <w:rPr>
+          <w:sz w:val="28"/>
+          <w:szCs w:val="28"/>
+        </w:rPr>
+        <w:t xml:space="preserve"> </w:t>
+      </w:r>
+      <w:proofErr w:type="spellStart"/>
+      <w:r>
+        <w:rPr>
+          <w:sz w:val="28"/>
+          <w:szCs w:val="28"/>
+        </w:rPr>
+        <w:t>giao</w:t>
+      </w:r>
+      <w:proofErr w:type="spellEnd"/>
+      <w:r>
+        <w:rPr>
+          <w:sz w:val="28"/>
+          <w:szCs w:val="28"/>
+        </w:rPr>
+        <w:t xml:space="preserve"> </w:t>
+      </w:r>
+      <w:proofErr w:type="spellStart"/>
+      <w:r>
+        <w:rPr>
+          <w:sz w:val="28"/>
+          <w:szCs w:val="28"/>
+        </w:rPr>
+        <w:t>diệ</w:t>
+      </w:r>
+      <w:r>
+        <w:rPr>
+          <w:sz w:val="28"/>
+          <w:szCs w:val="28"/>
+        </w:rPr>
+        <w:t>n</w:t>
+      </w:r>
+      <w:proofErr w:type="spellEnd"/>
+      <w:r>
+        <w:rPr>
+          <w:sz w:val="28"/>
+          <w:szCs w:val="28"/>
+        </w:rPr>
+        <w:t xml:space="preserve"> HTML</w:t>
+      </w:r>
+      <w:r>
+        <w:rPr>
+          <w:sz w:val="28"/>
+          <w:szCs w:val="28"/>
+        </w:rPr>
+        <w:t xml:space="preserve"> </w:t>
       </w:r>
       <w:proofErr w:type="spellStart"/>
       <w:r>
@@ -3545,21 +3376,43 @@
           <w:sz w:val="28"/>
           <w:szCs w:val="28"/>
         </w:rPr>
-        <w:t>:</w:t>
-      </w:r>
-    </w:p>
-    <w:p>
-      <w:pPr>
-        <w:pStyle w:val="ListParagraph"/>
-        <w:rPr>
-          <w:sz w:val="28"/>
-          <w:szCs w:val="28"/>
-        </w:rPr>
-      </w:pPr>
-    </w:p>
-    <w:p>
-      <w:pPr>
-        <w:pStyle w:val="ListParagraph"/>
+        <w:t xml:space="preserve">, </w:t>
+      </w:r>
+      <w:proofErr w:type="spellStart"/>
+      <w:r>
+        <w:rPr>
+          <w:sz w:val="28"/>
+          <w:szCs w:val="28"/>
+        </w:rPr>
+        <w:t>sử</w:t>
+      </w:r>
+      <w:proofErr w:type="spellEnd"/>
+      <w:r>
+        <w:rPr>
+          <w:sz w:val="28"/>
+          <w:szCs w:val="28"/>
+        </w:rPr>
+        <w:t xml:space="preserve"> </w:t>
+      </w:r>
+      <w:proofErr w:type="spellStart"/>
+      <w:r>
+        <w:rPr>
+          <w:sz w:val="28"/>
+          <w:szCs w:val="28"/>
+        </w:rPr>
+        <w:t>dụng</w:t>
+      </w:r>
+      <w:proofErr w:type="spellEnd"/>
+      <w:r>
+        <w:rPr>
+          <w:sz w:val="28"/>
+          <w:szCs w:val="28"/>
+        </w:rPr>
+        <w:t xml:space="preserve"> table</w:t>
+      </w:r>
+    </w:p>
+    <w:p>
+      <w:pPr>
         <w:jc w:val="center"/>
         <w:rPr>
           <w:sz w:val="28"/>
@@ -3571,10 +3424,10 @@
           <w:noProof/>
         </w:rPr>
         <w:drawing>
-          <wp:inline distT="0" distB="0" distL="0" distR="0" wp14:anchorId="3FAF0DA5" wp14:editId="0509D1AA">
-            <wp:extent cx="2771429" cy="2209524"/>
+          <wp:inline distT="0" distB="0" distL="0" distR="0" wp14:anchorId="1938ECE6" wp14:editId="4961156E">
+            <wp:extent cx="2980952" cy="2152381"/>
             <wp:effectExtent l="0" t="0" r="0" b="635"/>
-            <wp:docPr id="20" name="Picture 20"/>
+            <wp:docPr id="18" name="Picture 18"/>
             <wp:cNvGraphicFramePr>
               <a:graphicFrameLocks xmlns:a="http://schemas.openxmlformats.org/drawingml/2006/main" noChangeAspect="1"/>
             </wp:cNvGraphicFramePr>
@@ -3594,7 +3447,7 @@
                   <pic:spPr>
                     <a:xfrm>
                       <a:off x="0" y="0"/>
-                      <a:ext cx="2771429" cy="2209524"/>
+                      <a:ext cx="2980952" cy="2152381"/>
                     </a:xfrm>
                     <a:prstGeom prst="rect">
                       <a:avLst/>
@@ -3609,7 +3462,6 @@
     </w:p>
     <w:p>
       <w:pPr>
-        <w:pStyle w:val="ListParagraph"/>
         <w:jc w:val="center"/>
         <w:rPr>
           <w:sz w:val="28"/>
@@ -3635,15 +3487,47 @@
           <w:sz w:val="28"/>
           <w:szCs w:val="28"/>
         </w:rPr>
-        <w:t>Dựng</w:t>
-      </w:r>
-      <w:proofErr w:type="spellEnd"/>
-      <w:r>
-        <w:rPr>
-          <w:sz w:val="28"/>
-          <w:szCs w:val="28"/>
-        </w:rPr>
-        <w:t xml:space="preserve"> table HTML </w:t>
+        <w:t>Tạo</w:t>
+      </w:r>
+      <w:proofErr w:type="spellEnd"/>
+      <w:r>
+        <w:rPr>
+          <w:sz w:val="28"/>
+          <w:szCs w:val="28"/>
+        </w:rPr>
+        <w:t xml:space="preserve"> </w:t>
+      </w:r>
+      <w:proofErr w:type="spellStart"/>
+      <w:r>
+        <w:rPr>
+          <w:sz w:val="28"/>
+          <w:szCs w:val="28"/>
+        </w:rPr>
+        <w:t>bảng</w:t>
+      </w:r>
+      <w:proofErr w:type="spellEnd"/>
+      <w:r>
+        <w:rPr>
+          <w:sz w:val="28"/>
+          <w:szCs w:val="28"/>
+        </w:rPr>
+        <w:t xml:space="preserve"> HTML </w:t>
+      </w:r>
+      <w:proofErr w:type="spellStart"/>
+      <w:r>
+        <w:rPr>
+          <w:sz w:val="28"/>
+          <w:szCs w:val="28"/>
+        </w:rPr>
+        <w:t>như</w:t>
+      </w:r>
+      <w:proofErr w:type="spellEnd"/>
+      <w:r>
+        <w:rPr>
+          <w:sz w:val="28"/>
+          <w:szCs w:val="28"/>
+        </w:rPr>
+        <w:t xml:space="preserve"> </w:t>
       </w:r>
       <w:proofErr w:type="spellStart"/>
       <w:r>
@@ -3674,6 +3558,7 @@
     <w:p>
       <w:pPr>
         <w:pStyle w:val="ListParagraph"/>
+        <w:jc w:val="center"/>
         <w:rPr>
           <w:sz w:val="28"/>
           <w:szCs w:val="28"/>
@@ -3683,12 +3568,11 @@
         <w:rPr>
           <w:noProof/>
         </w:rPr>
-        <w:lastRenderedPageBreak/>
         <w:drawing>
-          <wp:inline distT="0" distB="0" distL="0" distR="0" wp14:anchorId="16219A79" wp14:editId="237FBD97">
-            <wp:extent cx="4590476" cy="2371429"/>
-            <wp:effectExtent l="0" t="0" r="635" b="0"/>
-            <wp:docPr id="21" name="Picture 21"/>
+          <wp:inline distT="0" distB="0" distL="0" distR="0" wp14:anchorId="3FAF0DA5" wp14:editId="0509D1AA">
+            <wp:extent cx="2771429" cy="2209524"/>
+            <wp:effectExtent l="0" t="0" r="0" b="635"/>
+            <wp:docPr id="20" name="Picture 20"/>
             <wp:cNvGraphicFramePr>
               <a:graphicFrameLocks xmlns:a="http://schemas.openxmlformats.org/drawingml/2006/main" noChangeAspect="1"/>
             </wp:cNvGraphicFramePr>
@@ -3708,7 +3592,7 @@
                   <pic:spPr>
                     <a:xfrm>
                       <a:off x="0" y="0"/>
-                      <a:ext cx="4590476" cy="2371429"/>
+                      <a:ext cx="2771429" cy="2209524"/>
                     </a:xfrm>
                     <a:prstGeom prst="rect">
                       <a:avLst/>
@@ -3724,31 +3608,6 @@
     <w:p>
       <w:pPr>
         <w:pStyle w:val="ListParagraph"/>
-        <w:rPr>
-          <w:sz w:val="28"/>
-          <w:szCs w:val="28"/>
-        </w:rPr>
-      </w:pPr>
-    </w:p>
-    <w:p>
-      <w:pPr>
-        <w:pStyle w:val="ListParagraph"/>
-        <w:rPr>
-          <w:sz w:val="28"/>
-          <w:szCs w:val="28"/>
-        </w:rPr>
-      </w:pPr>
-    </w:p>
-    <w:p>
-      <w:pPr>
-        <w:rPr>
-          <w:sz w:val="28"/>
-          <w:szCs w:val="28"/>
-        </w:rPr>
-      </w:pPr>
-    </w:p>
-    <w:p>
-      <w:pPr>
         <w:jc w:val="center"/>
         <w:rPr>
           <w:sz w:val="28"/>
@@ -3782,23 +3641,7 @@
           <w:sz w:val="28"/>
           <w:szCs w:val="28"/>
         </w:rPr>
-        <w:t xml:space="preserve"> form HTML </w:t>
-      </w:r>
-      <w:proofErr w:type="spellStart"/>
-      <w:r>
-        <w:rPr>
-          <w:sz w:val="28"/>
-          <w:szCs w:val="28"/>
-        </w:rPr>
-        <w:t>như</w:t>
-      </w:r>
-      <w:proofErr w:type="spellEnd"/>
-      <w:r>
-        <w:rPr>
-          <w:sz w:val="28"/>
-          <w:szCs w:val="28"/>
-        </w:rPr>
-        <w:t xml:space="preserve"> </w:t>
+        <w:t xml:space="preserve"> table HTML </w:t>
       </w:r>
       <w:proofErr w:type="spellStart"/>
       <w:r>
@@ -3809,6 +3652,13 @@
         <w:t>sau</w:t>
       </w:r>
       <w:proofErr w:type="spellEnd"/>
+      <w:r>
+        <w:rPr>
+          <w:sz w:val="28"/>
+          <w:szCs w:val="28"/>
+        </w:rPr>
+        <w:t>:</w:t>
+      </w:r>
     </w:p>
     <w:p>
       <w:pPr>
@@ -3833,10 +3683,10 @@
         </w:rPr>
         <w:lastRenderedPageBreak/>
         <w:drawing>
-          <wp:inline distT="0" distB="0" distL="0" distR="0" wp14:anchorId="58C14FF7" wp14:editId="067A63EA">
-            <wp:extent cx="5943600" cy="5967095"/>
-            <wp:effectExtent l="0" t="0" r="0" b="0"/>
-            <wp:docPr id="4" name="Picture 4"/>
+          <wp:inline distT="0" distB="0" distL="0" distR="0" wp14:anchorId="16219A79" wp14:editId="237FBD97">
+            <wp:extent cx="4590476" cy="2371429"/>
+            <wp:effectExtent l="0" t="0" r="635" b="0"/>
+            <wp:docPr id="21" name="Picture 21"/>
             <wp:cNvGraphicFramePr>
               <a:graphicFrameLocks xmlns:a="http://schemas.openxmlformats.org/drawingml/2006/main" noChangeAspect="1"/>
             </wp:cNvGraphicFramePr>
@@ -3856,7 +3706,7 @@
                   <pic:spPr>
                     <a:xfrm>
                       <a:off x="0" y="0"/>
-                      <a:ext cx="5943600" cy="5967095"/>
+                      <a:ext cx="4590476" cy="2371429"/>
                     </a:xfrm>
                     <a:prstGeom prst="rect">
                       <a:avLst/>
@@ -3889,6 +3739,23 @@
     </w:p>
     <w:p>
       <w:pPr>
+        <w:rPr>
+          <w:sz w:val="28"/>
+          <w:szCs w:val="28"/>
+        </w:rPr>
+      </w:pPr>
+    </w:p>
+    <w:p>
+      <w:pPr>
+        <w:jc w:val="center"/>
+        <w:rPr>
+          <w:sz w:val="28"/>
+          <w:szCs w:val="28"/>
+        </w:rPr>
+      </w:pPr>
+    </w:p>
+    <w:p>
+      <w:pPr>
         <w:pStyle w:val="ListParagraph"/>
         <w:numPr>
           <w:ilvl w:val="0"/>
@@ -3905,79 +3772,15 @@
           <w:sz w:val="28"/>
           <w:szCs w:val="28"/>
         </w:rPr>
-        <w:t>Tạo</w:t>
-      </w:r>
-      <w:proofErr w:type="spellEnd"/>
-      <w:r>
-        <w:rPr>
-          <w:sz w:val="28"/>
-          <w:szCs w:val="28"/>
-        </w:rPr>
-        <w:t xml:space="preserve"> </w:t>
-      </w:r>
-      <w:proofErr w:type="spellStart"/>
-      <w:r>
-        <w:rPr>
-          <w:sz w:val="28"/>
-          <w:szCs w:val="28"/>
-        </w:rPr>
-        <w:t>giao</w:t>
-      </w:r>
-      <w:proofErr w:type="spellEnd"/>
-      <w:r>
-        <w:rPr>
-          <w:sz w:val="28"/>
-          <w:szCs w:val="28"/>
-        </w:rPr>
-        <w:t xml:space="preserve"> </w:t>
-      </w:r>
-      <w:proofErr w:type="spellStart"/>
-      <w:r>
-        <w:rPr>
-          <w:sz w:val="28"/>
-          <w:szCs w:val="28"/>
-        </w:rPr>
-        <w:t>diện</w:t>
-      </w:r>
-      <w:proofErr w:type="spellEnd"/>
-      <w:r>
-        <w:rPr>
-          <w:sz w:val="28"/>
-          <w:szCs w:val="28"/>
-        </w:rPr>
-        <w:t xml:space="preserve"> HTML </w:t>
-      </w:r>
-      <w:proofErr w:type="spellStart"/>
-      <w:r>
-        <w:rPr>
-          <w:sz w:val="28"/>
-          <w:szCs w:val="28"/>
-        </w:rPr>
-        <w:t>dạng</w:t>
-      </w:r>
-      <w:proofErr w:type="spellEnd"/>
-      <w:r>
-        <w:rPr>
-          <w:sz w:val="28"/>
-          <w:szCs w:val="28"/>
-        </w:rPr>
-        <w:t xml:space="preserve"> </w:t>
-      </w:r>
-      <w:proofErr w:type="spellStart"/>
-      <w:r>
-        <w:rPr>
-          <w:sz w:val="28"/>
-          <w:szCs w:val="28"/>
-        </w:rPr>
-        <w:t>lưới</w:t>
-      </w:r>
-      <w:proofErr w:type="spellEnd"/>
-      <w:r>
-        <w:rPr>
-          <w:sz w:val="28"/>
-          <w:szCs w:val="28"/>
-        </w:rPr>
-        <w:t xml:space="preserve"> (Grid) </w:t>
+        <w:t>Dựng</w:t>
+      </w:r>
+      <w:proofErr w:type="spellEnd"/>
+      <w:r>
+        <w:rPr>
+          <w:sz w:val="28"/>
+          <w:szCs w:val="28"/>
+        </w:rPr>
+        <w:t xml:space="preserve"> form HTML </w:t>
       </w:r>
       <w:proofErr w:type="spellStart"/>
       <w:r>
@@ -4004,17 +3807,19 @@
         <w:t>sau</w:t>
       </w:r>
       <w:proofErr w:type="spellEnd"/>
-      <w:r>
-        <w:rPr>
-          <w:sz w:val="28"/>
-          <w:szCs w:val="28"/>
-        </w:rPr>
-        <w:t>:</w:t>
-      </w:r>
-    </w:p>
-    <w:p>
-      <w:pPr>
-        <w:ind w:left="360"/>
+    </w:p>
+    <w:p>
+      <w:pPr>
+        <w:pStyle w:val="ListParagraph"/>
+        <w:rPr>
+          <w:sz w:val="28"/>
+          <w:szCs w:val="28"/>
+        </w:rPr>
+      </w:pPr>
+    </w:p>
+    <w:p>
+      <w:pPr>
+        <w:pStyle w:val="ListParagraph"/>
         <w:rPr>
           <w:sz w:val="28"/>
           <w:szCs w:val="28"/>
@@ -4026,10 +3831,10 @@
         </w:rPr>
         <w:lastRenderedPageBreak/>
         <w:drawing>
-          <wp:inline distT="0" distB="0" distL="0" distR="0" wp14:anchorId="14474BD2" wp14:editId="62640345">
-            <wp:extent cx="5943600" cy="1460500"/>
-            <wp:effectExtent l="0" t="0" r="0" b="6350"/>
-            <wp:docPr id="6" name="Picture 6"/>
+          <wp:inline distT="0" distB="0" distL="0" distR="0" wp14:anchorId="58C14FF7" wp14:editId="067A63EA">
+            <wp:extent cx="5943600" cy="5967095"/>
+            <wp:effectExtent l="0" t="0" r="0" b="0"/>
+            <wp:docPr id="4" name="Picture 4"/>
             <wp:cNvGraphicFramePr>
               <a:graphicFrameLocks xmlns:a="http://schemas.openxmlformats.org/drawingml/2006/main" noChangeAspect="1"/>
             </wp:cNvGraphicFramePr>
@@ -4049,7 +3854,7 @@
                   <pic:spPr>
                     <a:xfrm>
                       <a:off x="0" y="0"/>
-                      <a:ext cx="5943600" cy="1460500"/>
+                      <a:ext cx="5943600" cy="5967095"/>
                     </a:xfrm>
                     <a:prstGeom prst="rect">
                       <a:avLst/>
@@ -4064,7 +3869,16 @@
     </w:p>
     <w:p>
       <w:pPr>
-        <w:ind w:left="360"/>
+        <w:pStyle w:val="ListParagraph"/>
+        <w:rPr>
+          <w:sz w:val="28"/>
+          <w:szCs w:val="28"/>
+        </w:rPr>
+      </w:pPr>
+    </w:p>
+    <w:p>
+      <w:pPr>
+        <w:pStyle w:val="ListParagraph"/>
         <w:rPr>
           <w:sz w:val="28"/>
           <w:szCs w:val="28"/>
@@ -4131,6 +3945,8 @@
         </w:rPr>
         <w:t xml:space="preserve"> HTML </w:t>
       </w:r>
+      <w:bookmarkStart w:id="0" w:name="_GoBack"/>
+      <w:bookmarkEnd w:id="0"/>
       <w:proofErr w:type="spellStart"/>
       <w:r>
         <w:rPr>
@@ -4161,305 +3977,11 @@
           <w:sz w:val="28"/>
           <w:szCs w:val="28"/>
         </w:rPr>
-        <w:t xml:space="preserve">, </w:t>
-      </w:r>
-      <w:proofErr w:type="spellStart"/>
-      <w:r>
-        <w:rPr>
-          <w:sz w:val="28"/>
-          <w:szCs w:val="28"/>
-        </w:rPr>
-        <w:t>với</w:t>
-      </w:r>
-      <w:proofErr w:type="spellEnd"/>
-      <w:r>
-        <w:rPr>
-          <w:sz w:val="28"/>
-          <w:szCs w:val="28"/>
-        </w:rPr>
-        <w:t xml:space="preserve"> </w:t>
-      </w:r>
-      <w:proofErr w:type="spellStart"/>
-      <w:r>
-        <w:rPr>
-          <w:sz w:val="28"/>
-          <w:szCs w:val="28"/>
-        </w:rPr>
-        <w:t>yêu</w:t>
-      </w:r>
-      <w:proofErr w:type="spellEnd"/>
-      <w:r>
-        <w:rPr>
-          <w:sz w:val="28"/>
-          <w:szCs w:val="28"/>
-        </w:rPr>
-        <w:t xml:space="preserve"> </w:t>
-      </w:r>
-      <w:proofErr w:type="spellStart"/>
-      <w:r>
-        <w:rPr>
-          <w:sz w:val="28"/>
-          <w:szCs w:val="28"/>
-        </w:rPr>
-        <w:t>cầu</w:t>
-      </w:r>
-      <w:proofErr w:type="spellEnd"/>
-      <w:r>
-        <w:rPr>
-          <w:sz w:val="28"/>
-          <w:szCs w:val="28"/>
-        </w:rPr>
         <w:t>:</w:t>
       </w:r>
     </w:p>
     <w:p>
       <w:pPr>
-        <w:pStyle w:val="ListParagraph"/>
-        <w:numPr>
-          <w:ilvl w:val="0"/>
-          <w:numId w:val="11"/>
-        </w:numPr>
-        <w:rPr>
-          <w:sz w:val="28"/>
-          <w:szCs w:val="28"/>
-        </w:rPr>
-      </w:pPr>
-      <w:proofErr w:type="spellStart"/>
-      <w:r>
-        <w:rPr>
-          <w:sz w:val="28"/>
-          <w:szCs w:val="28"/>
-        </w:rPr>
-        <w:t>Nội</w:t>
-      </w:r>
-      <w:proofErr w:type="spellEnd"/>
-      <w:r>
-        <w:rPr>
-          <w:sz w:val="28"/>
-          <w:szCs w:val="28"/>
-        </w:rPr>
-        <w:t xml:space="preserve"> dung text I will be stuck here </w:t>
-      </w:r>
-      <w:proofErr w:type="spellStart"/>
-      <w:r>
-        <w:rPr>
-          <w:sz w:val="28"/>
-          <w:szCs w:val="28"/>
-        </w:rPr>
-        <w:t>màu</w:t>
-      </w:r>
-      <w:proofErr w:type="spellEnd"/>
-      <w:r>
-        <w:rPr>
-          <w:sz w:val="28"/>
-          <w:szCs w:val="28"/>
-        </w:rPr>
-        <w:t xml:space="preserve"> </w:t>
-      </w:r>
-      <w:proofErr w:type="spellStart"/>
-      <w:r>
-        <w:rPr>
-          <w:sz w:val="28"/>
-          <w:szCs w:val="28"/>
-        </w:rPr>
-        <w:t>đỏ</w:t>
-      </w:r>
-      <w:proofErr w:type="spellEnd"/>
-      <w:r>
-        <w:rPr>
-          <w:sz w:val="28"/>
-          <w:szCs w:val="28"/>
-        </w:rPr>
-        <w:t xml:space="preserve"> </w:t>
-      </w:r>
-      <w:proofErr w:type="spellStart"/>
-      <w:r>
-        <w:rPr>
-          <w:sz w:val="28"/>
-          <w:szCs w:val="28"/>
-        </w:rPr>
-        <w:t>luôn</w:t>
-      </w:r>
-      <w:proofErr w:type="spellEnd"/>
-      <w:r>
-        <w:rPr>
-          <w:sz w:val="28"/>
-          <w:szCs w:val="28"/>
-        </w:rPr>
-        <w:t xml:space="preserve"> </w:t>
-      </w:r>
-      <w:proofErr w:type="spellStart"/>
-      <w:r>
-        <w:rPr>
-          <w:sz w:val="28"/>
-          <w:szCs w:val="28"/>
-        </w:rPr>
-        <w:t>cố</w:t>
-      </w:r>
-      <w:proofErr w:type="spellEnd"/>
-      <w:r>
-        <w:rPr>
-          <w:sz w:val="28"/>
-          <w:szCs w:val="28"/>
-        </w:rPr>
-        <w:t xml:space="preserve"> </w:t>
-      </w:r>
-      <w:proofErr w:type="spellStart"/>
-      <w:r>
-        <w:rPr>
-          <w:sz w:val="28"/>
-          <w:szCs w:val="28"/>
-        </w:rPr>
-        <w:t>đinh</w:t>
-      </w:r>
-      <w:proofErr w:type="spellEnd"/>
-      <w:r>
-        <w:rPr>
-          <w:sz w:val="28"/>
-          <w:szCs w:val="28"/>
-        </w:rPr>
-        <w:t xml:space="preserve"> ở </w:t>
-      </w:r>
-      <w:proofErr w:type="spellStart"/>
-      <w:r>
-        <w:rPr>
-          <w:sz w:val="28"/>
-          <w:szCs w:val="28"/>
-        </w:rPr>
-        <w:t>dưới</w:t>
-      </w:r>
-      <w:proofErr w:type="spellEnd"/>
-      <w:r>
-        <w:rPr>
-          <w:sz w:val="28"/>
-          <w:szCs w:val="28"/>
-        </w:rPr>
-        <w:t xml:space="preserve"> </w:t>
-      </w:r>
-      <w:proofErr w:type="spellStart"/>
-      <w:r>
-        <w:rPr>
-          <w:sz w:val="28"/>
-          <w:szCs w:val="28"/>
-        </w:rPr>
-        <w:t>đáy</w:t>
-      </w:r>
-      <w:proofErr w:type="spellEnd"/>
-      <w:r>
-        <w:rPr>
-          <w:sz w:val="28"/>
-          <w:szCs w:val="28"/>
-        </w:rPr>
-        <w:t xml:space="preserve"> </w:t>
-      </w:r>
-      <w:proofErr w:type="spellStart"/>
-      <w:r>
-        <w:rPr>
-          <w:sz w:val="28"/>
-          <w:szCs w:val="28"/>
-        </w:rPr>
-        <w:t>trang</w:t>
-      </w:r>
-      <w:proofErr w:type="spellEnd"/>
-      <w:r>
-        <w:rPr>
-          <w:sz w:val="28"/>
-          <w:szCs w:val="28"/>
-        </w:rPr>
-        <w:t xml:space="preserve">, </w:t>
-      </w:r>
-      <w:proofErr w:type="spellStart"/>
-      <w:r>
-        <w:rPr>
-          <w:sz w:val="28"/>
-          <w:szCs w:val="28"/>
-        </w:rPr>
-        <w:t>không</w:t>
-      </w:r>
-      <w:proofErr w:type="spellEnd"/>
-      <w:r>
-        <w:rPr>
-          <w:sz w:val="28"/>
-          <w:szCs w:val="28"/>
-        </w:rPr>
-        <w:t xml:space="preserve"> </w:t>
-      </w:r>
-      <w:proofErr w:type="spellStart"/>
-      <w:r>
-        <w:rPr>
-          <w:sz w:val="28"/>
-          <w:szCs w:val="28"/>
-        </w:rPr>
-        <w:t>thay</w:t>
-      </w:r>
-      <w:proofErr w:type="spellEnd"/>
-      <w:r>
-        <w:rPr>
-          <w:sz w:val="28"/>
-          <w:szCs w:val="28"/>
-        </w:rPr>
-        <w:t xml:space="preserve"> </w:t>
-      </w:r>
-      <w:proofErr w:type="spellStart"/>
-      <w:r>
-        <w:rPr>
-          <w:sz w:val="28"/>
-          <w:szCs w:val="28"/>
-        </w:rPr>
-        <w:t>đổi</w:t>
-      </w:r>
-      <w:proofErr w:type="spellEnd"/>
-      <w:r>
-        <w:rPr>
-          <w:sz w:val="28"/>
-          <w:szCs w:val="28"/>
-        </w:rPr>
-        <w:t xml:space="preserve"> </w:t>
-      </w:r>
-      <w:proofErr w:type="spellStart"/>
-      <w:r>
-        <w:rPr>
-          <w:sz w:val="28"/>
-          <w:szCs w:val="28"/>
-        </w:rPr>
-        <w:t>khi</w:t>
-      </w:r>
-      <w:proofErr w:type="spellEnd"/>
-      <w:r>
-        <w:rPr>
-          <w:sz w:val="28"/>
-          <w:szCs w:val="28"/>
-        </w:rPr>
-        <w:t xml:space="preserve"> </w:t>
-      </w:r>
-      <w:proofErr w:type="spellStart"/>
-      <w:r>
-        <w:rPr>
-          <w:sz w:val="28"/>
-          <w:szCs w:val="28"/>
-        </w:rPr>
-        <w:t>cuộn</w:t>
-      </w:r>
-      <w:proofErr w:type="spellEnd"/>
-      <w:r>
-        <w:rPr>
-          <w:sz w:val="28"/>
-          <w:szCs w:val="28"/>
-        </w:rPr>
-        <w:t xml:space="preserve"> </w:t>
-      </w:r>
-      <w:proofErr w:type="spellStart"/>
-      <w:r>
-        <w:rPr>
-          <w:sz w:val="28"/>
-          <w:szCs w:val="28"/>
-        </w:rPr>
-        <w:t>trang</w:t>
-      </w:r>
-      <w:proofErr w:type="spellEnd"/>
-    </w:p>
-    <w:p>
-      <w:pPr>
         <w:ind w:left="360"/>
         <w:rPr>
           <w:sz w:val="28"/>
@@ -4470,11 +3992,12 @@
         <w:rPr>
           <w:noProof/>
         </w:rPr>
+        <w:lastRenderedPageBreak/>
         <w:drawing>
-          <wp:inline distT="0" distB="0" distL="0" distR="0" wp14:anchorId="6D09DBB8" wp14:editId="3DE2F738">
-            <wp:extent cx="5943600" cy="2889885"/>
-            <wp:effectExtent l="0" t="0" r="0" b="5715"/>
-            <wp:docPr id="15" name="Picture 15"/>
+          <wp:inline distT="0" distB="0" distL="0" distR="0" wp14:anchorId="14474BD2" wp14:editId="62640345">
+            <wp:extent cx="5943600" cy="1460500"/>
+            <wp:effectExtent l="0" t="0" r="0" b="6350"/>
+            <wp:docPr id="6" name="Picture 6"/>
             <wp:cNvGraphicFramePr>
               <a:graphicFrameLocks xmlns:a="http://schemas.openxmlformats.org/drawingml/2006/main" noChangeAspect="1"/>
             </wp:cNvGraphicFramePr>
@@ -4494,7 +4017,7 @@
                   <pic:spPr>
                     <a:xfrm>
                       <a:off x="0" y="0"/>
-                      <a:ext cx="5943600" cy="2889885"/>
+                      <a:ext cx="5943600" cy="1460500"/>
                     </a:xfrm>
                     <a:prstGeom prst="rect">
                       <a:avLst/>
@@ -4518,15 +4041,6 @@
     </w:p>
     <w:p>
       <w:pPr>
-        <w:ind w:left="360"/>
-        <w:rPr>
-          <w:sz w:val="28"/>
-          <w:szCs w:val="28"/>
-        </w:rPr>
-      </w:pPr>
-    </w:p>
-    <w:p>
-      <w:pPr>
         <w:pStyle w:val="ListParagraph"/>
         <w:numPr>
           <w:ilvl w:val="0"/>
@@ -4559,15 +4073,31 @@
           <w:sz w:val="28"/>
           <w:szCs w:val="28"/>
         </w:rPr>
-        <w:t>nút</w:t>
-      </w:r>
-      <w:proofErr w:type="spellEnd"/>
-      <w:r>
-        <w:rPr>
-          <w:sz w:val="28"/>
-          <w:szCs w:val="28"/>
-        </w:rPr>
-        <w:t xml:space="preserve"> </w:t>
+        <w:t>giao</w:t>
+      </w:r>
+      <w:proofErr w:type="spellEnd"/>
+      <w:r>
+        <w:rPr>
+          <w:sz w:val="28"/>
+          <w:szCs w:val="28"/>
+        </w:rPr>
+        <w:t xml:space="preserve"> </w:t>
+      </w:r>
+      <w:proofErr w:type="spellStart"/>
+      <w:r>
+        <w:rPr>
+          <w:sz w:val="28"/>
+          <w:szCs w:val="28"/>
+        </w:rPr>
+        <w:t>diện</w:t>
+      </w:r>
+      <w:proofErr w:type="spellEnd"/>
+      <w:r>
+        <w:rPr>
+          <w:sz w:val="28"/>
+          <w:szCs w:val="28"/>
+        </w:rPr>
+        <w:t xml:space="preserve"> HTML </w:t>
       </w:r>
       <w:proofErr w:type="spellStart"/>
       <w:r>
@@ -4591,22 +4121,6 @@
           <w:sz w:val="28"/>
           <w:szCs w:val="28"/>
         </w:rPr>
-        <w:t>hình</w:t>
-      </w:r>
-      <w:proofErr w:type="spellEnd"/>
-      <w:r>
-        <w:rPr>
-          <w:sz w:val="28"/>
-          <w:szCs w:val="28"/>
-        </w:rPr>
-        <w:t xml:space="preserve"> </w:t>
-      </w:r>
-      <w:proofErr w:type="spellStart"/>
-      <w:r>
-        <w:rPr>
-          <w:sz w:val="28"/>
-          <w:szCs w:val="28"/>
-        </w:rPr>
         <w:t>sau</w:t>
       </w:r>
       <w:proofErr w:type="spellEnd"/>
@@ -4615,35 +4129,320 @@
           <w:sz w:val="28"/>
           <w:szCs w:val="28"/>
         </w:rPr>
+        <w:t xml:space="preserve">, </w:t>
+      </w:r>
+      <w:proofErr w:type="spellStart"/>
+      <w:r>
+        <w:rPr>
+          <w:sz w:val="28"/>
+          <w:szCs w:val="28"/>
+        </w:rPr>
+        <w:t>với</w:t>
+      </w:r>
+      <w:proofErr w:type="spellEnd"/>
+      <w:r>
+        <w:rPr>
+          <w:sz w:val="28"/>
+          <w:szCs w:val="28"/>
+        </w:rPr>
+        <w:t xml:space="preserve"> </w:t>
+      </w:r>
+      <w:proofErr w:type="spellStart"/>
+      <w:r>
+        <w:rPr>
+          <w:sz w:val="28"/>
+          <w:szCs w:val="28"/>
+        </w:rPr>
+        <w:t>yêu</w:t>
+      </w:r>
+      <w:proofErr w:type="spellEnd"/>
+      <w:r>
+        <w:rPr>
+          <w:sz w:val="28"/>
+          <w:szCs w:val="28"/>
+        </w:rPr>
+        <w:t xml:space="preserve"> </w:t>
+      </w:r>
+      <w:proofErr w:type="spellStart"/>
+      <w:r>
+        <w:rPr>
+          <w:sz w:val="28"/>
+          <w:szCs w:val="28"/>
+        </w:rPr>
+        <w:t>cầu</w:t>
+      </w:r>
+      <w:proofErr w:type="spellEnd"/>
+      <w:r>
+        <w:rPr>
+          <w:sz w:val="28"/>
+          <w:szCs w:val="28"/>
+        </w:rPr>
         <w:t>:</w:t>
       </w:r>
     </w:p>
     <w:p>
       <w:pPr>
+        <w:pStyle w:val="ListParagraph"/>
+        <w:numPr>
+          <w:ilvl w:val="0"/>
+          <w:numId w:val="11"/>
+        </w:numPr>
+        <w:rPr>
+          <w:sz w:val="28"/>
+          <w:szCs w:val="28"/>
+        </w:rPr>
+      </w:pPr>
+      <w:proofErr w:type="spellStart"/>
+      <w:r>
+        <w:rPr>
+          <w:sz w:val="28"/>
+          <w:szCs w:val="28"/>
+        </w:rPr>
+        <w:t>Nội</w:t>
+      </w:r>
+      <w:proofErr w:type="spellEnd"/>
+      <w:r>
+        <w:rPr>
+          <w:sz w:val="28"/>
+          <w:szCs w:val="28"/>
+        </w:rPr>
+        <w:t xml:space="preserve"> dung text I will be stuck here </w:t>
+      </w:r>
+      <w:proofErr w:type="spellStart"/>
+      <w:r>
+        <w:rPr>
+          <w:sz w:val="28"/>
+          <w:szCs w:val="28"/>
+        </w:rPr>
+        <w:t>màu</w:t>
+      </w:r>
+      <w:proofErr w:type="spellEnd"/>
+      <w:r>
+        <w:rPr>
+          <w:sz w:val="28"/>
+          <w:szCs w:val="28"/>
+        </w:rPr>
+        <w:t xml:space="preserve"> </w:t>
+      </w:r>
+      <w:proofErr w:type="spellStart"/>
+      <w:r>
+        <w:rPr>
+          <w:sz w:val="28"/>
+          <w:szCs w:val="28"/>
+        </w:rPr>
+        <w:t>đỏ</w:t>
+      </w:r>
+      <w:proofErr w:type="spellEnd"/>
+      <w:r>
+        <w:rPr>
+          <w:sz w:val="28"/>
+          <w:szCs w:val="28"/>
+        </w:rPr>
+        <w:t xml:space="preserve"> </w:t>
+      </w:r>
+      <w:proofErr w:type="spellStart"/>
+      <w:r>
+        <w:rPr>
+          <w:sz w:val="28"/>
+          <w:szCs w:val="28"/>
+        </w:rPr>
+        <w:t>luôn</w:t>
+      </w:r>
+      <w:proofErr w:type="spellEnd"/>
+      <w:r>
+        <w:rPr>
+          <w:sz w:val="28"/>
+          <w:szCs w:val="28"/>
+        </w:rPr>
+        <w:t xml:space="preserve"> </w:t>
+      </w:r>
+      <w:proofErr w:type="spellStart"/>
+      <w:r>
+        <w:rPr>
+          <w:sz w:val="28"/>
+          <w:szCs w:val="28"/>
+        </w:rPr>
+        <w:t>cố</w:t>
+      </w:r>
+      <w:proofErr w:type="spellEnd"/>
+      <w:r>
+        <w:rPr>
+          <w:sz w:val="28"/>
+          <w:szCs w:val="28"/>
+        </w:rPr>
+        <w:t xml:space="preserve"> </w:t>
+      </w:r>
+      <w:proofErr w:type="spellStart"/>
+      <w:r>
+        <w:rPr>
+          <w:sz w:val="28"/>
+          <w:szCs w:val="28"/>
+        </w:rPr>
+        <w:t>đinh</w:t>
+      </w:r>
+      <w:proofErr w:type="spellEnd"/>
+      <w:r>
+        <w:rPr>
+          <w:sz w:val="28"/>
+          <w:szCs w:val="28"/>
+        </w:rPr>
+        <w:t xml:space="preserve"> ở </w:t>
+      </w:r>
+      <w:proofErr w:type="spellStart"/>
+      <w:r>
+        <w:rPr>
+          <w:sz w:val="28"/>
+          <w:szCs w:val="28"/>
+        </w:rPr>
+        <w:t>dưới</w:t>
+      </w:r>
+      <w:proofErr w:type="spellEnd"/>
+      <w:r>
+        <w:rPr>
+          <w:sz w:val="28"/>
+          <w:szCs w:val="28"/>
+        </w:rPr>
+        <w:t xml:space="preserve"> </w:t>
+      </w:r>
+      <w:proofErr w:type="spellStart"/>
+      <w:r>
+        <w:rPr>
+          <w:sz w:val="28"/>
+          <w:szCs w:val="28"/>
+        </w:rPr>
+        <w:t>đáy</w:t>
+      </w:r>
+      <w:proofErr w:type="spellEnd"/>
+      <w:r>
+        <w:rPr>
+          <w:sz w:val="28"/>
+          <w:szCs w:val="28"/>
+        </w:rPr>
+        <w:t xml:space="preserve"> </w:t>
+      </w:r>
+      <w:proofErr w:type="spellStart"/>
+      <w:r>
+        <w:rPr>
+          <w:sz w:val="28"/>
+          <w:szCs w:val="28"/>
+        </w:rPr>
+        <w:t>trang</w:t>
+      </w:r>
+      <w:proofErr w:type="spellEnd"/>
+      <w:r>
+        <w:rPr>
+          <w:sz w:val="28"/>
+          <w:szCs w:val="28"/>
+        </w:rPr>
+        <w:t xml:space="preserve">, </w:t>
+      </w:r>
+      <w:proofErr w:type="spellStart"/>
+      <w:r>
+        <w:rPr>
+          <w:sz w:val="28"/>
+          <w:szCs w:val="28"/>
+        </w:rPr>
+        <w:t>không</w:t>
+      </w:r>
+      <w:proofErr w:type="spellEnd"/>
+      <w:r>
+        <w:rPr>
+          <w:sz w:val="28"/>
+          <w:szCs w:val="28"/>
+        </w:rPr>
+        <w:t xml:space="preserve"> </w:t>
+      </w:r>
+      <w:proofErr w:type="spellStart"/>
+      <w:r>
+        <w:rPr>
+          <w:sz w:val="28"/>
+          <w:szCs w:val="28"/>
+        </w:rPr>
+        <w:t>thay</w:t>
+      </w:r>
+      <w:proofErr w:type="spellEnd"/>
+      <w:r>
+        <w:rPr>
+          <w:sz w:val="28"/>
+          <w:szCs w:val="28"/>
+        </w:rPr>
+        <w:t xml:space="preserve"> </w:t>
+      </w:r>
+      <w:proofErr w:type="spellStart"/>
+      <w:r>
+        <w:rPr>
+          <w:sz w:val="28"/>
+          <w:szCs w:val="28"/>
+        </w:rPr>
+        <w:t>đổi</w:t>
+      </w:r>
+      <w:proofErr w:type="spellEnd"/>
+      <w:r>
+        <w:rPr>
+          <w:sz w:val="28"/>
+          <w:szCs w:val="28"/>
+        </w:rPr>
+        <w:t xml:space="preserve"> </w:t>
+      </w:r>
+      <w:proofErr w:type="spellStart"/>
+      <w:r>
+        <w:rPr>
+          <w:sz w:val="28"/>
+          <w:szCs w:val="28"/>
+        </w:rPr>
+        <w:t>khi</w:t>
+      </w:r>
+      <w:proofErr w:type="spellEnd"/>
+      <w:r>
+        <w:rPr>
+          <w:sz w:val="28"/>
+          <w:szCs w:val="28"/>
+        </w:rPr>
+        <w:t xml:space="preserve"> </w:t>
+      </w:r>
+      <w:proofErr w:type="spellStart"/>
+      <w:r>
+        <w:rPr>
+          <w:sz w:val="28"/>
+          <w:szCs w:val="28"/>
+        </w:rPr>
+        <w:t>cuộn</w:t>
+      </w:r>
+      <w:proofErr w:type="spellEnd"/>
+      <w:r>
+        <w:rPr>
+          <w:sz w:val="28"/>
+          <w:szCs w:val="28"/>
+        </w:rPr>
+        <w:t xml:space="preserve"> </w:t>
+      </w:r>
+      <w:proofErr w:type="spellStart"/>
+      <w:r>
+        <w:rPr>
+          <w:sz w:val="28"/>
+          <w:szCs w:val="28"/>
+        </w:rPr>
+        <w:t>trang</w:t>
+      </w:r>
+      <w:proofErr w:type="spellEnd"/>
+    </w:p>
+    <w:p>
+      <w:pPr>
         <w:ind w:left="360"/>
         <w:rPr>
           <w:sz w:val="28"/>
           <w:szCs w:val="28"/>
         </w:rPr>
       </w:pPr>
-    </w:p>
-    <w:p>
-      <w:pPr>
-        <w:ind w:left="360"/>
-        <w:rPr>
-          <w:sz w:val="28"/>
-          <w:szCs w:val="28"/>
-        </w:rPr>
-      </w:pPr>
       <w:r>
         <w:rPr>
           <w:noProof/>
         </w:rPr>
         <w:drawing>
-          <wp:inline distT="0" distB="0" distL="0" distR="0" wp14:anchorId="5E152037" wp14:editId="7638ABE9">
-            <wp:extent cx="3200000" cy="1009524"/>
-            <wp:effectExtent l="0" t="0" r="635" b="635"/>
-            <wp:docPr id="16" name="Picture 16"/>
+          <wp:inline distT="0" distB="0" distL="0" distR="0" wp14:anchorId="6D09DBB8" wp14:editId="3DE2F738">
+            <wp:extent cx="5943600" cy="2889885"/>
+            <wp:effectExtent l="0" t="0" r="0" b="5715"/>
+            <wp:docPr id="15" name="Picture 15"/>
             <wp:cNvGraphicFramePr>
               <a:graphicFrameLocks xmlns:a="http://schemas.openxmlformats.org/drawingml/2006/main" noChangeAspect="1"/>
             </wp:cNvGraphicFramePr>
@@ -4663,6 +4462,175 @@
                   <pic:spPr>
                     <a:xfrm>
                       <a:off x="0" y="0"/>
+                      <a:ext cx="5943600" cy="2889885"/>
+                    </a:xfrm>
+                    <a:prstGeom prst="rect">
+                      <a:avLst/>
+                    </a:prstGeom>
+                  </pic:spPr>
+                </pic:pic>
+              </a:graphicData>
+            </a:graphic>
+          </wp:inline>
+        </w:drawing>
+      </w:r>
+    </w:p>
+    <w:p>
+      <w:pPr>
+        <w:ind w:left="360"/>
+        <w:rPr>
+          <w:sz w:val="28"/>
+          <w:szCs w:val="28"/>
+        </w:rPr>
+      </w:pPr>
+    </w:p>
+    <w:p>
+      <w:pPr>
+        <w:ind w:left="360"/>
+        <w:rPr>
+          <w:sz w:val="28"/>
+          <w:szCs w:val="28"/>
+        </w:rPr>
+      </w:pPr>
+    </w:p>
+    <w:p>
+      <w:pPr>
+        <w:pStyle w:val="ListParagraph"/>
+        <w:numPr>
+          <w:ilvl w:val="0"/>
+          <w:numId w:val="2"/>
+        </w:numPr>
+        <w:rPr>
+          <w:sz w:val="28"/>
+          <w:szCs w:val="28"/>
+        </w:rPr>
+      </w:pPr>
+      <w:proofErr w:type="spellStart"/>
+      <w:r>
+        <w:rPr>
+          <w:sz w:val="28"/>
+          <w:szCs w:val="28"/>
+        </w:rPr>
+        <w:t>Tạo</w:t>
+      </w:r>
+      <w:proofErr w:type="spellEnd"/>
+      <w:r>
+        <w:rPr>
+          <w:sz w:val="28"/>
+          <w:szCs w:val="28"/>
+        </w:rPr>
+        <w:t xml:space="preserve"> </w:t>
+      </w:r>
+      <w:proofErr w:type="spellStart"/>
+      <w:r>
+        <w:rPr>
+          <w:sz w:val="28"/>
+          <w:szCs w:val="28"/>
+        </w:rPr>
+        <w:t>nút</w:t>
+      </w:r>
+      <w:proofErr w:type="spellEnd"/>
+      <w:r>
+        <w:rPr>
+          <w:sz w:val="28"/>
+          <w:szCs w:val="28"/>
+        </w:rPr>
+        <w:t xml:space="preserve"> </w:t>
+      </w:r>
+      <w:proofErr w:type="spellStart"/>
+      <w:r>
+        <w:rPr>
+          <w:sz w:val="28"/>
+          <w:szCs w:val="28"/>
+        </w:rPr>
+        <w:t>như</w:t>
+      </w:r>
+      <w:proofErr w:type="spellEnd"/>
+      <w:r>
+        <w:rPr>
+          <w:sz w:val="28"/>
+          <w:szCs w:val="28"/>
+        </w:rPr>
+        <w:t xml:space="preserve"> </w:t>
+      </w:r>
+      <w:proofErr w:type="spellStart"/>
+      <w:r>
+        <w:rPr>
+          <w:sz w:val="28"/>
+          <w:szCs w:val="28"/>
+        </w:rPr>
+        <w:t>hình</w:t>
+      </w:r>
+      <w:proofErr w:type="spellEnd"/>
+      <w:r>
+        <w:rPr>
+          <w:sz w:val="28"/>
+          <w:szCs w:val="28"/>
+        </w:rPr>
+        <w:t xml:space="preserve"> </w:t>
+      </w:r>
+      <w:proofErr w:type="spellStart"/>
+      <w:r>
+        <w:rPr>
+          <w:sz w:val="28"/>
+          <w:szCs w:val="28"/>
+        </w:rPr>
+        <w:t>sau</w:t>
+      </w:r>
+      <w:proofErr w:type="spellEnd"/>
+      <w:r>
+        <w:rPr>
+          <w:sz w:val="28"/>
+          <w:szCs w:val="28"/>
+        </w:rPr>
+        <w:t>:</w:t>
+      </w:r>
+    </w:p>
+    <w:p>
+      <w:pPr>
+        <w:ind w:left="360"/>
+        <w:rPr>
+          <w:sz w:val="28"/>
+          <w:szCs w:val="28"/>
+        </w:rPr>
+      </w:pPr>
+    </w:p>
+    <w:p>
+      <w:pPr>
+        <w:ind w:left="360"/>
+        <w:rPr>
+          <w:sz w:val="28"/>
+          <w:szCs w:val="28"/>
+        </w:rPr>
+      </w:pPr>
+      <w:r>
+        <w:rPr>
+          <w:noProof/>
+        </w:rPr>
+        <w:drawing>
+          <wp:inline distT="0" distB="0" distL="0" distR="0" wp14:anchorId="5E152037" wp14:editId="7638ABE9">
+            <wp:extent cx="3200000" cy="1009524"/>
+            <wp:effectExtent l="0" t="0" r="635" b="635"/>
+            <wp:docPr id="16" name="Picture 16"/>
+            <wp:cNvGraphicFramePr>
+              <a:graphicFrameLocks xmlns:a="http://schemas.openxmlformats.org/drawingml/2006/main" noChangeAspect="1"/>
+            </wp:cNvGraphicFramePr>
+            <a:graphic xmlns:a="http://schemas.openxmlformats.org/drawingml/2006/main">
+              <a:graphicData uri="http://schemas.openxmlformats.org/drawingml/2006/picture">
+                <pic:pic xmlns:pic="http://schemas.openxmlformats.org/drawingml/2006/picture">
+                  <pic:nvPicPr>
+                    <pic:cNvPr id="1" name=""/>
+                    <pic:cNvPicPr/>
+                  </pic:nvPicPr>
+                  <pic:blipFill>
+                    <a:blip r:embed="rId24"/>
+                    <a:stretch>
+                      <a:fillRect/>
+                    </a:stretch>
+                  </pic:blipFill>
+                  <pic:spPr>
+                    <a:xfrm>
+                      <a:off x="0" y="0"/>
                       <a:ext cx="3200000" cy="1009524"/>
                     </a:xfrm>
                     <a:prstGeom prst="rect">
@@ -4934,7 +4902,7 @@
         </w:rPr>
         <w:t xml:space="preserve">: </w:t>
       </w:r>
-      <w:hyperlink r:id="rId24" w:history="1">
+      <w:hyperlink r:id="rId25" w:history="1">
         <w:r>
           <w:rPr>
             <w:rStyle w:val="Hyperlink"/>
@@ -5002,7 +4970,7 @@
                     <pic:cNvPicPr/>
                   </pic:nvPicPr>
                   <pic:blipFill>
-                    <a:blip r:embed="rId25"/>
+                    <a:blip r:embed="rId26"/>
                     <a:stretch>
                       <a:fillRect/>
                     </a:stretch>
@@ -5233,7 +5201,7 @@
                     <pic:cNvPicPr/>
                   </pic:nvPicPr>
                   <pic:blipFill>
-                    <a:blip r:embed="rId26">
+                    <a:blip r:embed="rId27">
                       <a:extLst>
                         <a:ext uri="{28A0092B-C50C-407E-A947-70E740481C1C}">
                           <a14:useLocalDpi xmlns:a14="http://schemas.microsoft.com/office/drawing/2010/main" val="0"/>
@@ -5487,7 +5455,7 @@
                     </pic:cNvPicPr>
                   </pic:nvPicPr>
                   <pic:blipFill>
-                    <a:blip r:embed="rId27">
+                    <a:blip r:embed="rId28">
                       <a:extLst>
                         <a:ext uri="{28A0092B-C50C-407E-A947-70E740481C1C}">
                           <a14:useLocalDpi xmlns:a14="http://schemas.microsoft.com/office/drawing/2010/main" val="0"/>
@@ -5530,8 +5498,8 @@
 </file>
 
 <file path=word/numbering.xml><?xml version="1.0" encoding="utf-8"?>
-<w:numbering xmlns:wpc="http://schemas.microsoft.com/office/word/2010/wordprocessingCanvas" xmlns:mc="http://schemas.openxmlformats.org/markup-compatibility/2006" xmlns:o="urn:schemas-microsoft-com:office:office" xmlns:r="http://schemas.openxmlformats.org/officeDocument/2006/relationships" xmlns:m="http://schemas.openxmlformats.org/officeDocument/2006/math" xmlns:v="urn:schemas-microsoft-com:vml" xmlns:wp14="http://schemas.microsoft.com/office/word/2010/wordprocessingDrawing" xmlns:wp="http://schemas.openxmlformats.org/drawingml/2006/wordprocessingDrawing" xmlns:w10="urn:schemas-microsoft-com:office:word" xmlns:w="http://schemas.openxmlformats.org/wordprocessingml/2006/main" xmlns:w14="http://schemas.microsoft.com/office/word/2010/wordml" xmlns:w15="http://schemas.microsoft.com/office/word/2012/wordml" xmlns:wpg="http://schemas.microsoft.com/office/word/2010/wordprocessingGroup" xmlns:wpi="http://schemas.microsoft.com/office/word/2010/wordprocessingInk" xmlns:wne="http://schemas.microsoft.com/office/word/2006/wordml" xmlns:wps="http://schemas.microsoft.com/office/word/2010/wordprocessingShape" mc:Ignorable="w14 w15 wp14">
-  <w:abstractNum w:abstractNumId="0" w15:restartNumberingAfterBreak="0">
+<w:numbering xmlns:wpc="http://schemas.microsoft.com/office/word/2010/wordprocessingCanvas" xmlns:mc="http://schemas.openxmlformats.org/markup-compatibility/2006" xmlns:o="urn:schemas-microsoft-com:office:office" xmlns:r="http://schemas.openxmlformats.org/officeDocument/2006/relationships" xmlns:m="http://schemas.openxmlformats.org/officeDocument/2006/math" xmlns:v="urn:schemas-microsoft-com:vml" xmlns:wp14="http://schemas.microsoft.com/office/word/2010/wordprocessingDrawing" xmlns:wp="http://schemas.openxmlformats.org/drawingml/2006/wordprocessingDrawing" xmlns:w10="urn:schemas-microsoft-com:office:word" xmlns:w="http://schemas.openxmlformats.org/wordprocessingml/2006/main" xmlns:w14="http://schemas.microsoft.com/office/word/2010/wordml" xmlns:wpg="http://schemas.microsoft.com/office/word/2010/wordprocessingGroup" xmlns:wpi="http://schemas.microsoft.com/office/word/2010/wordprocessingInk" xmlns:wne="http://schemas.microsoft.com/office/word/2006/wordml" xmlns:wps="http://schemas.microsoft.com/office/word/2010/wordprocessingShape" mc:Ignorable="w14 wp14">
+  <w:abstractNum w:abstractNumId="0">
     <w:nsid w:val="023A2BA0"/>
     <w:multiLevelType w:val="hybridMultilevel"/>
     <w:tmpl w:val="CE10F1EC"/>
@@ -5644,7 +5612,7 @@
       </w:rPr>
     </w:lvl>
   </w:abstractNum>
-  <w:abstractNum w:abstractNumId="1" w15:restartNumberingAfterBreak="0">
+  <w:abstractNum w:abstractNumId="1">
     <w:nsid w:val="194F2AD3"/>
     <w:multiLevelType w:val="hybridMultilevel"/>
     <w:tmpl w:val="83109E2C"/>
@@ -5730,7 +5698,7 @@
       </w:pPr>
     </w:lvl>
   </w:abstractNum>
-  <w:abstractNum w:abstractNumId="2" w15:restartNumberingAfterBreak="0">
+  <w:abstractNum w:abstractNumId="2">
     <w:nsid w:val="244F2C31"/>
     <w:multiLevelType w:val="hybridMultilevel"/>
     <w:tmpl w:val="699ADB02"/>
@@ -5842,7 +5810,7 @@
       </w:rPr>
     </w:lvl>
   </w:abstractNum>
-  <w:abstractNum w:abstractNumId="3" w15:restartNumberingAfterBreak="0">
+  <w:abstractNum w:abstractNumId="3">
     <w:nsid w:val="32565BA5"/>
     <w:multiLevelType w:val="hybridMultilevel"/>
     <w:tmpl w:val="303CE3D0"/>
@@ -5928,7 +5896,7 @@
       </w:pPr>
     </w:lvl>
   </w:abstractNum>
-  <w:abstractNum w:abstractNumId="4" w15:restartNumberingAfterBreak="0">
+  <w:abstractNum w:abstractNumId="4">
     <w:nsid w:val="341E1B9E"/>
     <w:multiLevelType w:val="hybridMultilevel"/>
     <w:tmpl w:val="5D40ED0A"/>
@@ -6014,7 +5982,7 @@
       </w:pPr>
     </w:lvl>
   </w:abstractNum>
-  <w:abstractNum w:abstractNumId="5" w15:restartNumberingAfterBreak="0">
+  <w:abstractNum w:abstractNumId="5">
     <w:nsid w:val="39DF59C6"/>
     <w:multiLevelType w:val="hybridMultilevel"/>
     <w:tmpl w:val="B504E7FC"/>
@@ -6100,7 +6068,7 @@
       </w:pPr>
     </w:lvl>
   </w:abstractNum>
-  <w:abstractNum w:abstractNumId="6" w15:restartNumberingAfterBreak="0">
+  <w:abstractNum w:abstractNumId="6">
     <w:nsid w:val="44066DAF"/>
     <w:multiLevelType w:val="hybridMultilevel"/>
     <w:tmpl w:val="8D1C135E"/>
@@ -6212,7 +6180,7 @@
       </w:rPr>
     </w:lvl>
   </w:abstractNum>
-  <w:abstractNum w:abstractNumId="7" w15:restartNumberingAfterBreak="0">
+  <w:abstractNum w:abstractNumId="7">
     <w:nsid w:val="4D8B061E"/>
     <w:multiLevelType w:val="hybridMultilevel"/>
     <w:tmpl w:val="519666AC"/>
@@ -6325,7 +6293,7 @@
       </w:rPr>
     </w:lvl>
   </w:abstractNum>
-  <w:abstractNum w:abstractNumId="8" w15:restartNumberingAfterBreak="0">
+  <w:abstractNum w:abstractNumId="8">
     <w:nsid w:val="5E80127C"/>
     <w:multiLevelType w:val="hybridMultilevel"/>
     <w:tmpl w:val="80860B64"/>
@@ -6411,7 +6379,7 @@
       </w:pPr>
     </w:lvl>
   </w:abstractNum>
-  <w:abstractNum w:abstractNumId="9" w15:restartNumberingAfterBreak="0">
+  <w:abstractNum w:abstractNumId="9">
     <w:nsid w:val="6C320230"/>
     <w:multiLevelType w:val="hybridMultilevel"/>
     <w:tmpl w:val="149AD58E"/>
@@ -6524,7 +6492,7 @@
       </w:rPr>
     </w:lvl>
   </w:abstractNum>
-  <w:abstractNum w:abstractNumId="10" w15:restartNumberingAfterBreak="0">
+  <w:abstractNum w:abstractNumId="10">
     <w:nsid w:val="70511C88"/>
     <w:multiLevelType w:val="hybridMultilevel"/>
     <w:tmpl w:val="B7EED936"/>
@@ -6610,7 +6578,7 @@
       </w:pPr>
     </w:lvl>
   </w:abstractNum>
-  <w:abstractNum w:abstractNumId="11" w15:restartNumberingAfterBreak="0">
+  <w:abstractNum w:abstractNumId="11">
     <w:nsid w:val="747E53C4"/>
     <w:multiLevelType w:val="hybridMultilevel"/>
     <w:tmpl w:val="9F0E77EE"/>
@@ -6723,7 +6691,7 @@
       </w:rPr>
     </w:lvl>
   </w:abstractNum>
-  <w:abstractNum w:abstractNumId="12" w15:restartNumberingAfterBreak="0">
+  <w:abstractNum w:abstractNumId="12">
     <w:nsid w:val="75383EF5"/>
     <w:multiLevelType w:val="hybridMultilevel"/>
     <w:tmpl w:val="F28A2A86"/>
@@ -6835,7 +6803,7 @@
       </w:rPr>
     </w:lvl>
   </w:abstractNum>
-  <w:abstractNum w:abstractNumId="13" w15:restartNumberingAfterBreak="0">
+  <w:abstractNum w:abstractNumId="13">
     <w:nsid w:val="7962794F"/>
     <w:multiLevelType w:val="hybridMultilevel"/>
     <w:tmpl w:val="38E622E2"/>
@@ -6948,7 +6916,7 @@
       </w:rPr>
     </w:lvl>
   </w:abstractNum>
-  <w:abstractNum w:abstractNumId="14" w15:restartNumberingAfterBreak="0">
+  <w:abstractNum w:abstractNumId="14">
     <w:nsid w:val="7A433106"/>
     <w:multiLevelType w:val="hybridMultilevel"/>
     <w:tmpl w:val="0602D96C"/>
@@ -7110,7 +7078,7 @@
 </file>
 
 <file path=word/styles.xml><?xml version="1.0" encoding="utf-8"?>
-<w:styles xmlns:mc="http://schemas.openxmlformats.org/markup-compatibility/2006" xmlns:r="http://schemas.openxmlformats.org/officeDocument/2006/relationships" xmlns:w="http://schemas.openxmlformats.org/wordprocessingml/2006/main" xmlns:w14="http://schemas.microsoft.com/office/word/2010/wordml" xmlns:w15="http://schemas.microsoft.com/office/word/2012/wordml" mc:Ignorable="w14 w15">
+<w:styles xmlns:mc="http://schemas.openxmlformats.org/markup-compatibility/2006" xmlns:r="http://schemas.openxmlformats.org/officeDocument/2006/relationships" xmlns:w="http://schemas.openxmlformats.org/wordprocessingml/2006/main" xmlns:w14="http://schemas.microsoft.com/office/word/2010/wordml" mc:Ignorable="w14">
   <w:docDefaults>
     <w:rPrDefault>
       <w:rPr>
@@ -7126,378 +7094,144 @@
       </w:pPr>
     </w:pPrDefault>
   </w:docDefaults>
-  <w:latentStyles w:defLockedState="0" w:defUIPriority="99" w:defSemiHidden="0" w:defUnhideWhenUsed="0" w:defQFormat="0" w:count="371">
-    <w:lsdException w:name="Normal" w:uiPriority="0" w:qFormat="1"/>
-    <w:lsdException w:name="heading 1" w:uiPriority="9" w:qFormat="1"/>
-    <w:lsdException w:name="heading 2" w:semiHidden="1" w:uiPriority="9" w:unhideWhenUsed="1" w:qFormat="1"/>
-    <w:lsdException w:name="heading 3" w:semiHidden="1" w:uiPriority="9" w:unhideWhenUsed="1" w:qFormat="1"/>
-    <w:lsdException w:name="heading 4" w:semiHidden="1" w:uiPriority="9" w:unhideWhenUsed="1" w:qFormat="1"/>
-    <w:lsdException w:name="heading 5" w:semiHidden="1" w:uiPriority="9" w:unhideWhenUsed="1" w:qFormat="1"/>
-    <w:lsdException w:name="heading 6" w:semiHidden="1" w:uiPriority="9" w:unhideWhenUsed="1" w:qFormat="1"/>
-    <w:lsdException w:name="heading 7" w:semiHidden="1" w:uiPriority="9" w:unhideWhenUsed="1" w:qFormat="1"/>
-    <w:lsdException w:name="heading 8" w:semiHidden="1" w:uiPriority="9" w:unhideWhenUsed="1" w:qFormat="1"/>
-    <w:lsdException w:name="heading 9" w:semiHidden="1" w:uiPriority="9" w:unhideWhenUsed="1" w:qFormat="1"/>
-    <w:lsdException w:name="index 1" w:semiHidden="1" w:unhideWhenUsed="1"/>
-    <w:lsdException w:name="index 2" w:semiHidden="1" w:unhideWhenUsed="1"/>
-    <w:lsdException w:name="index 3" w:semiHidden="1" w:unhideWhenUsed="1"/>
-    <w:lsdException w:name="index 4" w:semiHidden="1" w:unhideWhenUsed="1"/>
-    <w:lsdException w:name="index 5" w:semiHidden="1" w:unhideWhenUsed="1"/>
-    <w:lsdException w:name="index 6" w:semiHidden="1" w:unhideWhenUsed="1"/>
-    <w:lsdException w:name="index 7" w:semiHidden="1" w:unhideWhenUsed="1"/>
-    <w:lsdException w:name="index 8" w:semiHidden="1" w:unhideWhenUsed="1"/>
-    <w:lsdException w:name="index 9" w:semiHidden="1" w:unhideWhenUsed="1"/>
-    <w:lsdException w:name="toc 1" w:semiHidden="1" w:uiPriority="39" w:unhideWhenUsed="1"/>
-    <w:lsdException w:name="toc 2" w:semiHidden="1" w:uiPriority="39" w:unhideWhenUsed="1"/>
-    <w:lsdException w:name="toc 3" w:semiHidden="1" w:uiPriority="39" w:unhideWhenUsed="1"/>
-    <w:lsdException w:name="toc 4" w:semiHidden="1" w:uiPriority="39" w:unhideWhenUsed="1"/>
-    <w:lsdException w:name="toc 5" w:semiHidden="1" w:uiPriority="39" w:unhideWhenUsed="1"/>
-    <w:lsdException w:name="toc 6" w:semiHidden="1" w:uiPriority="39" w:unhideWhenUsed="1"/>
-    <w:lsdException w:name="toc 7" w:semiHidden="1" w:uiPriority="39" w:unhideWhenUsed="1"/>
-    <w:lsdException w:name="toc 8" w:semiHidden="1" w:uiPriority="39" w:unhideWhenUsed="1"/>
-    <w:lsdException w:name="toc 9" w:semiHidden="1" w:uiPriority="39" w:unhideWhenUsed="1"/>
-    <w:lsdException w:name="Normal Indent" w:semiHidden="1" w:unhideWhenUsed="1"/>
-    <w:lsdException w:name="footnote text" w:semiHidden="1" w:unhideWhenUsed="1"/>
-    <w:lsdException w:name="annotation text" w:semiHidden="1" w:unhideWhenUsed="1"/>
-    <w:lsdException w:name="header" w:semiHidden="1" w:unhideWhenUsed="1"/>
-    <w:lsdException w:name="footer" w:semiHidden="1" w:unhideWhenUsed="1"/>
-    <w:lsdException w:name="index heading" w:semiHidden="1" w:unhideWhenUsed="1"/>
-    <w:lsdException w:name="caption" w:semiHidden="1" w:uiPriority="35" w:unhideWhenUsed="1" w:qFormat="1"/>
-    <w:lsdException w:name="table of figures" w:semiHidden="1" w:unhideWhenUsed="1"/>
-    <w:lsdException w:name="envelope address" w:semiHidden="1" w:unhideWhenUsed="1"/>
-    <w:lsdException w:name="envelope return" w:semiHidden="1" w:unhideWhenUsed="1"/>
-    <w:lsdException w:name="footnote reference" w:semiHidden="1" w:unhideWhenUsed="1"/>
-    <w:lsdException w:name="annotation reference" w:semiHidden="1" w:unhideWhenUsed="1"/>
-    <w:lsdException w:name="line number" w:semiHidden="1" w:unhideWhenUsed="1"/>
-    <w:lsdException w:name="page number" w:semiHidden="1" w:unhideWhenUsed="1"/>
-    <w:lsdException w:name="endnote reference" w:semiHidden="1" w:unhideWhenUsed="1"/>
-    <w:lsdException w:name="endnote text" w:semiHidden="1" w:unhideWhenUsed="1"/>
-    <w:lsdException w:name="table of authorities" w:semiHidden="1" w:unhideWhenUsed="1"/>
-    <w:lsdException w:name="macro" w:semiHidden="1" w:unhideWhenUsed="1"/>
-    <w:lsdException w:name="toa heading" w:semiHidden="1" w:unhideWhenUsed="1"/>
-    <w:lsdException w:name="List" w:semiHidden="1" w:unhideWhenUsed="1"/>
-    <w:lsdException w:name="List Bullet" w:semiHidden="1" w:unhideWhenUsed="1"/>
-    <w:lsdException w:name="List Number" w:semiHidden="1" w:unhideWhenUsed="1"/>
-    <w:lsdException w:name="List 2" w:semiHidden="1" w:unhideWhenUsed="1"/>
-    <w:lsdException w:name="List 3" w:semiHidden="1" w:unhideWhenUsed="1"/>
-    <w:lsdException w:name="List 4" w:semiHidden="1" w:unhideWhenUsed="1"/>
-    <w:lsdException w:name="List 5" w:semiHidden="1" w:unhideWhenUsed="1"/>
-    <w:lsdException w:name="List Bullet 2" w:semiHidden="1" w:unhideWhenUsed="1"/>
-    <w:lsdException w:name="List Bullet 3" w:semiHidden="1" w:unhideWhenUsed="1"/>
-    <w:lsdException w:name="List Bullet 4" w:semiHidden="1" w:unhideWhenUsed="1"/>
-    <w:lsdException w:name="List Bullet 5" w:semiHidden="1" w:unhideWhenUsed="1"/>
-    <w:lsdException w:name="List Number 2" w:semiHidden="1" w:unhideWhenUsed="1"/>
-    <w:lsdException w:name="List Number 3" w:semiHidden="1" w:unhideWhenUsed="1"/>
-    <w:lsdException w:name="List Number 4" w:semiHidden="1" w:unhideWhenUsed="1"/>
-    <w:lsdException w:name="List Number 5" w:semiHidden="1" w:unhideWhenUsed="1"/>
-    <w:lsdException w:name="Title" w:uiPriority="10" w:qFormat="1"/>
-    <w:lsdException w:name="Closing" w:semiHidden="1" w:unhideWhenUsed="1"/>
-    <w:lsdException w:name="Signature" w:semiHidden="1" w:unhideWhenUsed="1"/>
-    <w:lsdException w:name="Default Paragraph Font" w:semiHidden="1" w:uiPriority="1" w:unhideWhenUsed="1"/>
-    <w:lsdException w:name="Body Text" w:semiHidden="1" w:unhideWhenUsed="1"/>
-    <w:lsdException w:name="Body Text Indent" w:semiHidden="1" w:unhideWhenUsed="1"/>
-    <w:lsdException w:name="List Continue" w:semiHidden="1" w:unhideWhenUsed="1"/>
-    <w:lsdException w:name="List Continue 2" w:semiHidden="1" w:unhideWhenUsed="1"/>
-    <w:lsdException w:name="List Continue 3" w:semiHidden="1" w:unhideWhenUsed="1"/>
-    <w:lsdException w:name="List Continue 4" w:semiHidden="1" w:unhideWhenUsed="1"/>
-    <w:lsdException w:name="List Continue 5" w:semiHidden="1" w:unhideWhenUsed="1"/>
-    <w:lsdException w:name="Message Header" w:semiHidden="1" w:unhideWhenUsed="1"/>
-    <w:lsdException w:name="Subtitle" w:uiPriority="11" w:qFormat="1"/>
-    <w:lsdException w:name="Salutation" w:semiHidden="1" w:unhideWhenUsed="1"/>
-    <w:lsdException w:name="Date" w:semiHidden="1" w:unhideWhenUsed="1"/>
-    <w:lsdException w:name="Body Text First Indent" w:semiHidden="1" w:unhideWhenUsed="1"/>
-    <w:lsdException w:name="Body Text First Indent 2" w:semiHidden="1" w:unhideWhenUsed="1"/>
-    <w:lsdException w:name="Note Heading" w:semiHidden="1" w:unhideWhenUsed="1"/>
-    <w:lsdException w:name="Body Text 2" w:semiHidden="1" w:unhideWhenUsed="1"/>
-    <w:lsdException w:name="Body Text 3" w:semiHidden="1" w:unhideWhenUsed="1"/>
-    <w:lsdException w:name="Body Text Indent 2" w:semiHidden="1" w:unhideWhenUsed="1"/>
-    <w:lsdException w:name="Body Text Indent 3" w:semiHidden="1" w:unhideWhenUsed="1"/>
-    <w:lsdException w:name="Block Text" w:semiHidden="1" w:unhideWhenUsed="1"/>
-    <w:lsdException w:name="Hyperlink" w:semiHidden="1" w:unhideWhenUsed="1"/>
-    <w:lsdException w:name="FollowedHyperlink" w:semiHidden="1" w:unhideWhenUsed="1"/>
-    <w:lsdException w:name="Strong" w:uiPriority="22" w:qFormat="1"/>
-    <w:lsdException w:name="Emphasis" w:uiPriority="20" w:qFormat="1"/>
-    <w:lsdException w:name="Document Map" w:semiHidden="1" w:unhideWhenUsed="1"/>
-    <w:lsdException w:name="Plain Text" w:semiHidden="1" w:unhideWhenUsed="1"/>
-    <w:lsdException w:name="E-mail Signature" w:semiHidden="1" w:unhideWhenUsed="1"/>
-    <w:lsdException w:name="HTML Top of Form" w:semiHidden="1" w:unhideWhenUsed="1"/>
-    <w:lsdException w:name="HTML Bottom of Form" w:semiHidden="1" w:unhideWhenUsed="1"/>
-    <w:lsdException w:name="Normal (Web)" w:semiHidden="1" w:unhideWhenUsed="1"/>
-    <w:lsdException w:name="HTML Acronym" w:semiHidden="1" w:unhideWhenUsed="1"/>
-    <w:lsdException w:name="HTML Address" w:semiHidden="1" w:unhideWhenUsed="1"/>
-    <w:lsdException w:name="HTML Cite" w:semiHidden="1" w:unhideWhenUsed="1"/>
-    <w:lsdException w:name="HTML Code" w:semiHidden="1" w:unhideWhenUsed="1"/>
-    <w:lsdException w:name="HTML Definition" w:semiHidden="1" w:unhideWhenUsed="1"/>
-    <w:lsdException w:name="HTML Keyboard" w:semiHidden="1" w:unhideWhenUsed="1"/>
-    <w:lsdException w:name="HTML Preformatted" w:semiHidden="1" w:unhideWhenUsed="1"/>
-    <w:lsdException w:name="HTML Sample" w:semiHidden="1" w:unhideWhenUsed="1"/>
-    <w:lsdException w:name="HTML Typewriter" w:semiHidden="1" w:unhideWhenUsed="1"/>
-    <w:lsdException w:name="HTML Variable" w:semiHidden="1" w:unhideWhenUsed="1"/>
-    <w:lsdException w:name="Normal Table" w:semiHidden="1" w:unhideWhenUsed="1"/>
-    <w:lsdException w:name="annotation subject" w:semiHidden="1" w:unhideWhenUsed="1"/>
-    <w:lsdException w:name="No List" w:semiHidden="1" w:unhideWhenUsed="1"/>
-    <w:lsdException w:name="Outline List 1" w:semiHidden="1" w:unhideWhenUsed="1"/>
-    <w:lsdException w:name="Outline List 2" w:semiHidden="1" w:unhideWhenUsed="1"/>
-    <w:lsdException w:name="Outline List 3" w:semiHidden="1" w:unhideWhenUsed="1"/>
-    <w:lsdException w:name="Table Simple 1" w:semiHidden="1" w:unhideWhenUsed="1"/>
-    <w:lsdException w:name="Table Simple 2" w:semiHidden="1" w:unhideWhenUsed="1"/>
-    <w:lsdException w:name="Table Simple 3" w:semiHidden="1" w:unhideWhenUsed="1"/>
-    <w:lsdException w:name="Table Classic 1" w:semiHidden="1" w:unhideWhenUsed="1"/>
-    <w:lsdException w:name="Table Classic 2" w:semiHidden="1" w:unhideWhenUsed="1"/>
-    <w:lsdException w:name="Table Classic 3" w:semiHidden="1" w:unhideWhenUsed="1"/>
-    <w:lsdException w:name="Table Classic 4" w:semiHidden="1" w:unhideWhenUsed="1"/>
-    <w:lsdException w:name="Table Colorful 1" w:semiHidden="1" w:unhideWhenUsed="1"/>
-    <w:lsdException w:name="Table Colorful 2" w:semiHidden="1" w:unhideWhenUsed="1"/>
-    <w:lsdException w:name="Table Colorful 3" w:semiHidden="1" w:unhideWhenUsed="1"/>
-    <w:lsdException w:name="Table Columns 1" w:semiHidden="1" w:unhideWhenUsed="1"/>
-    <w:lsdException w:name="Table Columns 2" w:semiHidden="1" w:unhideWhenUsed="1"/>
-    <w:lsdException w:name="Table Columns 3" w:semiHidden="1" w:unhideWhenUsed="1"/>
-    <w:lsdException w:name="Table Columns 4" w:semiHidden="1" w:unhideWhenUsed="1"/>
-    <w:lsdException w:name="Table Columns 5" w:semiHidden="1" w:unhideWhenUsed="1"/>
-    <w:lsdException w:name="Table Grid 1" w:semiHidden="1" w:unhideWhenUsed="1"/>
-    <w:lsdException w:name="Table Grid 2" w:semiHidden="1" w:unhideWhenUsed="1"/>
-    <w:lsdException w:name="Table Grid 3" w:semiHidden="1" w:unhideWhenUsed="1"/>
-    <w:lsdException w:name="Table Grid 4" w:semiHidden="1" w:unhideWhenUsed="1"/>
-    <w:lsdException w:name="Table Grid 5" w:semiHidden="1" w:unhideWhenUsed="1"/>
-    <w:lsdException w:name="Table Grid 6" w:semiHidden="1" w:unhideWhenUsed="1"/>
-    <w:lsdException w:name="Table Grid 7" w:semiHidden="1" w:unhideWhenUsed="1"/>
-    <w:lsdException w:name="Table Grid 8" w:semiHidden="1" w:unhideWhenUsed="1"/>
-    <w:lsdException w:name="Table List 1" w:semiHidden="1" w:unhideWhenUsed="1"/>
-    <w:lsdException w:name="Table List 2" w:semiHidden="1" w:unhideWhenUsed="1"/>
-    <w:lsdException w:name="Table List 3" w:semiHidden="1" w:unhideWhenUsed="1"/>
-    <w:lsdException w:name="Table List 4" w:semiHidden="1" w:unhideWhenUsed="1"/>
-    <w:lsdException w:name="Table List 5" w:semiHidden="1" w:unhideWhenUsed="1"/>
-    <w:lsdException w:name="Table List 6" w:semiHidden="1" w:unhideWhenUsed="1"/>
-    <w:lsdException w:name="Table List 7" w:semiHidden="1" w:unhideWhenUsed="1"/>
-    <w:lsdException w:name="Table List 8" w:semiHidden="1" w:unhideWhenUsed="1"/>
-    <w:lsdException w:name="Table 3D effects 1" w:semiHidden="1" w:unhideWhenUsed="1"/>
-    <w:lsdException w:name="Table 3D effects 2" w:semiHidden="1" w:unhideWhenUsed="1"/>
-    <w:lsdException w:name="Table 3D effects 3" w:semiHidden="1" w:unhideWhenUsed="1"/>
-    <w:lsdException w:name="Table Contemporary" w:semiHidden="1" w:unhideWhenUsed="1"/>
-    <w:lsdException w:name="Table Elegant" w:semiHidden="1" w:unhideWhenUsed="1"/>
-    <w:lsdException w:name="Table Professional" w:semiHidden="1" w:unhideWhenUsed="1"/>
-    <w:lsdException w:name="Table Subtle 1" w:semiHidden="1" w:unhideWhenUsed="1"/>
-    <w:lsdException w:name="Table Subtle 2" w:semiHidden="1" w:unhideWhenUsed="1"/>
-    <w:lsdException w:name="Table Web 1" w:semiHidden="1" w:unhideWhenUsed="1"/>
-    <w:lsdException w:name="Table Web 2" w:semiHidden="1" w:unhideWhenUsed="1"/>
-    <w:lsdException w:name="Table Web 3" w:semiHidden="1" w:unhideWhenUsed="1"/>
-    <w:lsdException w:name="Balloon Text" w:semiHidden="1" w:unhideWhenUsed="1"/>
-    <w:lsdException w:name="Table Grid" w:uiPriority="39"/>
-    <w:lsdException w:name="Table Theme" w:semiHidden="1" w:unhideWhenUsed="1"/>
-    <w:lsdException w:name="Placeholder Text" w:semiHidden="1"/>
-    <w:lsdException w:name="No Spacing" w:uiPriority="1" w:qFormat="1"/>
-    <w:lsdException w:name="Light Shading" w:uiPriority="60"/>
-    <w:lsdException w:name="Light List" w:uiPriority="61"/>
-    <w:lsdException w:name="Light Grid" w:uiPriority="62"/>
-    <w:lsdException w:name="Medium Shading 1" w:uiPriority="63"/>
-    <w:lsdException w:name="Medium Shading 2" w:uiPriority="64"/>
-    <w:lsdException w:name="Medium List 1" w:uiPriority="65"/>
-    <w:lsdException w:name="Medium List 2" w:uiPriority="66"/>
-    <w:lsdException w:name="Medium Grid 1" w:uiPriority="67"/>
-    <w:lsdException w:name="Medium Grid 2" w:uiPriority="68"/>
-    <w:lsdException w:name="Medium Grid 3" w:uiPriority="69"/>
-    <w:lsdException w:name="Dark List" w:uiPriority="70"/>
-    <w:lsdException w:name="Colorful Shading" w:uiPriority="71"/>
-    <w:lsdException w:name="Colorful List" w:uiPriority="72"/>
-    <w:lsdException w:name="Colorful Grid" w:uiPriority="73"/>
-    <w:lsdException w:name="Light Shading Accent 1" w:uiPriority="60"/>
-    <w:lsdException w:name="Light List Accent 1" w:uiPriority="61"/>
-    <w:lsdException w:name="Light Grid Accent 1" w:uiPriority="62"/>
-    <w:lsdException w:name="Medium Shading 1 Accent 1" w:uiPriority="63"/>
-    <w:lsdException w:name="Medium Shading 2 Accent 1" w:uiPriority="64"/>
-    <w:lsdException w:name="Medium List 1 Accent 1" w:uiPriority="65"/>
-    <w:lsdException w:name="Revision" w:semiHidden="1"/>
-    <w:lsdException w:name="List Paragraph" w:uiPriority="34" w:qFormat="1"/>
-    <w:lsdException w:name="Quote" w:uiPriority="29" w:qFormat="1"/>
-    <w:lsdException w:name="Intense Quote" w:uiPriority="30" w:qFormat="1"/>
-    <w:lsdException w:name="Medium List 2 Accent 1" w:uiPriority="66"/>
-    <w:lsdException w:name="Medium Grid 1 Accent 1" w:uiPriority="67"/>
-    <w:lsdException w:name="Medium Grid 2 Accent 1" w:uiPriority="68"/>
-    <w:lsdException w:name="Medium Grid 3 Accent 1" w:uiPriority="69"/>
-    <w:lsdException w:name="Dark List Accent 1" w:uiPriority="70"/>
-    <w:lsdException w:name="Colorful Shading Accent 1" w:uiPriority="71"/>
-    <w:lsdException w:name="Colorful List Accent 1" w:uiPriority="72"/>
-    <w:lsdException w:name="Colorful Grid Accent 1" w:uiPriority="73"/>
-    <w:lsdException w:name="Light Shading Accent 2" w:uiPriority="60"/>
-    <w:lsdException w:name="Light List Accent 2" w:uiPriority="61"/>
-    <w:lsdException w:name="Light Grid Accent 2" w:uiPriority="62"/>
-    <w:lsdException w:name="Medium Shading 1 Accent 2" w:uiPriority="63"/>
-    <w:lsdException w:name="Medium Shading 2 Accent 2" w:uiPriority="64"/>
-    <w:lsdException w:name="Medium List 1 Accent 2" w:uiPriority="65"/>
-    <w:lsdException w:name="Medium List 2 Accent 2" w:uiPriority="66"/>
-    <w:lsdException w:name="Medium Grid 1 Accent 2" w:uiPriority="67"/>
-    <w:lsdException w:name="Medium Grid 2 Accent 2" w:uiPriority="68"/>
-    <w:lsdException w:name="Medium Grid 3 Accent 2" w:uiPriority="69"/>
-    <w:lsdException w:name="Dark List Accent 2" w:uiPriority="70"/>
-    <w:lsdException w:name="Colorful Shading Accent 2" w:uiPriority="71"/>
-    <w:lsdException w:name="Colorful List Accent 2" w:uiPriority="72"/>
-    <w:lsdException w:name="Colorful Grid Accent 2" w:uiPriority="73"/>
-    <w:lsdException w:name="Light Shading Accent 3" w:uiPriority="60"/>
-    <w:lsdException w:name="Light List Accent 3" w:uiPriority="61"/>
-    <w:lsdException w:name="Light Grid Accent 3" w:uiPriority="62"/>
-    <w:lsdException w:name="Medium Shading 1 Accent 3" w:uiPriority="63"/>
-    <w:lsdException w:name="Medium Shading 2 Accent 3" w:uiPriority="64"/>
-    <w:lsdException w:name="Medium List 1 Accent 3" w:uiPriority="65"/>
-    <w:lsdException w:name="Medium List 2 Accent 3" w:uiPriority="66"/>
-    <w:lsdException w:name="Medium Grid 1 Accent 3" w:uiPriority="67"/>
-    <w:lsdException w:name="Medium Grid 2 Accent 3" w:uiPriority="68"/>
-    <w:lsdException w:name="Medium Grid 3 Accent 3" w:uiPriority="69"/>
-    <w:lsdException w:name="Dark List Accent 3" w:uiPriority="70"/>
-    <w:lsdException w:name="Colorful Shading Accent 3" w:uiPriority="71"/>
-    <w:lsdException w:name="Colorful List Accent 3" w:uiPriority="72"/>
-    <w:lsdException w:name="Colorful Grid Accent 3" w:uiPriority="73"/>
-    <w:lsdException w:name="Light Shading Accent 4" w:uiPriority="60"/>
-    <w:lsdException w:name="Light List Accent 4" w:uiPriority="61"/>
-    <w:lsdException w:name="Light Grid Accent 4" w:uiPriority="62"/>
-    <w:lsdException w:name="Medium Shading 1 Accent 4" w:uiPriority="63"/>
-    <w:lsdException w:name="Medium Shading 2 Accent 4" w:uiPriority="64"/>
-    <w:lsdException w:name="Medium List 1 Accent 4" w:uiPriority="65"/>
-    <w:lsdException w:name="Medium List 2 Accent 4" w:uiPriority="66"/>
-    <w:lsdException w:name="Medium Grid 1 Accent 4" w:uiPriority="67"/>
-    <w:lsdException w:name="Medium Grid 2 Accent 4" w:uiPriority="68"/>
-    <w:lsdException w:name="Medium Grid 3 Accent 4" w:uiPriority="69"/>
-    <w:lsdException w:name="Dark List Accent 4" w:uiPriority="70"/>
-    <w:lsdException w:name="Colorful Shading Accent 4" w:uiPriority="71"/>
-    <w:lsdException w:name="Colorful List Accent 4" w:uiPriority="72"/>
-    <w:lsdException w:name="Colorful Grid Accent 4" w:uiPriority="73"/>
-    <w:lsdException w:name="Light Shading Accent 5" w:uiPriority="60"/>
-    <w:lsdException w:name="Light List Accent 5" w:uiPriority="61"/>
-    <w:lsdException w:name="Light Grid Accent 5" w:uiPriority="62"/>
-    <w:lsdException w:name="Medium Shading 1 Accent 5" w:uiPriority="63"/>
-    <w:lsdException w:name="Medium Shading 2 Accent 5" w:uiPriority="64"/>
-    <w:lsdException w:name="Medium List 1 Accent 5" w:uiPriority="65"/>
-    <w:lsdException w:name="Medium List 2 Accent 5" w:uiPriority="66"/>
-    <w:lsdException w:name="Medium Grid 1 Accent 5" w:uiPriority="67"/>
-    <w:lsdException w:name="Medium Grid 2 Accent 5" w:uiPriority="68"/>
-    <w:lsdException w:name="Medium Grid 3 Accent 5" w:uiPriority="69"/>
-    <w:lsdException w:name="Dark List Accent 5" w:uiPriority="70"/>
-    <w:lsdException w:name="Colorful Shading Accent 5" w:uiPriority="71"/>
-    <w:lsdException w:name="Colorful List Accent 5" w:uiPriority="72"/>
-    <w:lsdException w:name="Colorful Grid Accent 5" w:uiPriority="73"/>
-    <w:lsdException w:name="Light Shading Accent 6" w:uiPriority="60"/>
-    <w:lsdException w:name="Light List Accent 6" w:uiPriority="61"/>
-    <w:lsdException w:name="Light Grid Accent 6" w:uiPriority="62"/>
-    <w:lsdException w:name="Medium Shading 1 Accent 6" w:uiPriority="63"/>
-    <w:lsdException w:name="Medium Shading 2 Accent 6" w:uiPriority="64"/>
-    <w:lsdException w:name="Medium List 1 Accent 6" w:uiPriority="65"/>
-    <w:lsdException w:name="Medium List 2 Accent 6" w:uiPriority="66"/>
-    <w:lsdException w:name="Medium Grid 1 Accent 6" w:uiPriority="67"/>
-    <w:lsdException w:name="Medium Grid 2 Accent 6" w:uiPriority="68"/>
-    <w:lsdException w:name="Medium Grid 3 Accent 6" w:uiPriority="69"/>
-    <w:lsdException w:name="Dark List Accent 6" w:uiPriority="70"/>
-    <w:lsdException w:name="Colorful Shading Accent 6" w:uiPriority="71"/>
-    <w:lsdException w:name="Colorful List Accent 6" w:uiPriority="72"/>
-    <w:lsdException w:name="Colorful Grid Accent 6" w:uiPriority="73"/>
-    <w:lsdException w:name="Subtle Emphasis" w:uiPriority="19" w:qFormat="1"/>
-    <w:lsdException w:name="Intense Emphasis" w:uiPriority="21" w:qFormat="1"/>
-    <w:lsdException w:name="Subtle Reference" w:uiPriority="31" w:qFormat="1"/>
-    <w:lsdException w:name="Intense Reference" w:uiPriority="32" w:qFormat="1"/>
-    <w:lsdException w:name="Book Title" w:uiPriority="33" w:qFormat="1"/>
-    <w:lsdException w:name="Bibliography" w:semiHidden="1" w:uiPriority="37" w:unhideWhenUsed="1"/>
-    <w:lsdException w:name="TOC Heading" w:semiHidden="1" w:uiPriority="39" w:unhideWhenUsed="1" w:qFormat="1"/>
-    <w:lsdException w:name="Plain Table 1" w:uiPriority="41"/>
-    <w:lsdException w:name="Plain Table 2" w:uiPriority="42"/>
-    <w:lsdException w:name="Plain Table 3" w:uiPriority="43"/>
-    <w:lsdException w:name="Plain Table 4" w:uiPriority="44"/>
-    <w:lsdException w:name="Plain Table 5" w:uiPriority="45"/>
-    <w:lsdException w:name="Grid Table Light" w:uiPriority="40"/>
-    <w:lsdException w:name="Grid Table 1 Light" w:uiPriority="46"/>
-    <w:lsdException w:name="Grid Table 2" w:uiPriority="47"/>
-    <w:lsdException w:name="Grid Table 3" w:uiPriority="48"/>
-    <w:lsdException w:name="Grid Table 4" w:uiPriority="49"/>
-    <w:lsdException w:name="Grid Table 5 Dark" w:uiPriority="50"/>
-    <w:lsdException w:name="Grid Table 6 Colorful" w:uiPriority="51"/>
-    <w:lsdException w:name="Grid Table 7 Colorful" w:uiPriority="52"/>
-    <w:lsdException w:name="Grid Table 1 Light Accent 1" w:uiPriority="46"/>
-    <w:lsdException w:name="Grid Table 2 Accent 1" w:uiPriority="47"/>
-    <w:lsdException w:name="Grid Table 3 Accent 1" w:uiPriority="48"/>
-    <w:lsdException w:name="Grid Table 4 Accent 1" w:uiPriority="49"/>
-    <w:lsdException w:name="Grid Table 5 Dark Accent 1" w:uiPriority="50"/>
-    <w:lsdException w:name="Grid Table 6 Colorful Accent 1" w:uiPriority="51"/>
-    <w:lsdException w:name="Grid Table 7 Colorful Accent 1" w:uiPriority="52"/>
-    <w:lsdException w:name="Grid Table 1 Light Accent 2" w:uiPriority="46"/>
-    <w:lsdException w:name="Grid Table 2 Accent 2" w:uiPriority="47"/>
-    <w:lsdException w:name="Grid Table 3 Accent 2" w:uiPriority="48"/>
-    <w:lsdException w:name="Grid Table 4 Accent 2" w:uiPriority="49"/>
-    <w:lsdException w:name="Grid Table 5 Dark Accent 2" w:uiPriority="50"/>
-    <w:lsdException w:name="Grid Table 6 Colorful Accent 2" w:uiPriority="51"/>
-    <w:lsdException w:name="Grid Table 7 Colorful Accent 2" w:uiPriority="52"/>
-    <w:lsdException w:name="Grid Table 1 Light Accent 3" w:uiPriority="46"/>
-    <w:lsdException w:name="Grid Table 2 Accent 3" w:uiPriority="47"/>
-    <w:lsdException w:name="Grid Table 3 Accent 3" w:uiPriority="48"/>
-    <w:lsdException w:name="Grid Table 4 Accent 3" w:uiPriority="49"/>
-    <w:lsdException w:name="Grid Table 5 Dark Accent 3" w:uiPriority="50"/>
-    <w:lsdException w:name="Grid Table 6 Colorful Accent 3" w:uiPriority="51"/>
-    <w:lsdException w:name="Grid Table 7 Colorful Accent 3" w:uiPriority="52"/>
-    <w:lsdException w:name="Grid Table 1 Light Accent 4" w:uiPriority="46"/>
-    <w:lsdException w:name="Grid Table 2 Accent 4" w:uiPriority="47"/>
-    <w:lsdException w:name="Grid Table 3 Accent 4" w:uiPriority="48"/>
-    <w:lsdException w:name="Grid Table 4 Accent 4" w:uiPriority="49"/>
-    <w:lsdException w:name="Grid Table 5 Dark Accent 4" w:uiPriority="50"/>
-    <w:lsdException w:name="Grid Table 6 Colorful Accent 4" w:uiPriority="51"/>
-    <w:lsdException w:name="Grid Table 7 Colorful Accent 4" w:uiPriority="52"/>
-    <w:lsdException w:name="Grid Table 1 Light Accent 5" w:uiPriority="46"/>
-    <w:lsdException w:name="Grid Table 2 Accent 5" w:uiPriority="47"/>
-    <w:lsdException w:name="Grid Table 3 Accent 5" w:uiPriority="48"/>
-    <w:lsdException w:name="Grid Table 4 Accent 5" w:uiPriority="49"/>
-    <w:lsdException w:name="Grid Table 5 Dark Accent 5" w:uiPriority="50"/>
-    <w:lsdException w:name="Grid Table 6 Colorful Accent 5" w:uiPriority="51"/>
-    <w:lsdException w:name="Grid Table 7 Colorful Accent 5" w:uiPriority="52"/>
-    <w:lsdException w:name="Grid Table 1 Light Accent 6" w:uiPriority="46"/>
-    <w:lsdException w:name="Grid Table 2 Accent 6" w:uiPriority="47"/>
-    <w:lsdException w:name="Grid Table 3 Accent 6" w:uiPriority="48"/>
-    <w:lsdException w:name="Grid Table 4 Accent 6" w:uiPriority="49"/>
-    <w:lsdException w:name="Grid Table 5 Dark Accent 6" w:uiPriority="50"/>
-    <w:lsdException w:name="Grid Table 6 Colorful Accent 6" w:uiPriority="51"/>
-    <w:lsdException w:name="Grid Table 7 Colorful Accent 6" w:uiPriority="52"/>
-    <w:lsdException w:name="List Table 1 Light" w:uiPriority="46"/>
-    <w:lsdException w:name="List Table 2" w:uiPriority="47"/>
-    <w:lsdException w:name="List Table 3" w:uiPriority="48"/>
-    <w:lsdException w:name="List Table 4" w:uiPriority="49"/>
-    <w:lsdException w:name="List Table 5 Dark" w:uiPriority="50"/>
-    <w:lsdException w:name="List Table 6 Colorful" w:uiPriority="51"/>
-    <w:lsdException w:name="List Table 7 Colorful" w:uiPriority="52"/>
-    <w:lsdException w:name="List Table 1 Light Accent 1" w:uiPriority="46"/>
-    <w:lsdException w:name="List Table 2 Accent 1" w:uiPriority="47"/>
-    <w:lsdException w:name="List Table 3 Accent 1" w:uiPriority="48"/>
-    <w:lsdException w:name="List Table 4 Accent 1" w:uiPriority="49"/>
-    <w:lsdException w:name="List Table 5 Dark Accent 1" w:uiPriority="50"/>
-    <w:lsdException w:name="List Table 6 Colorful Accent 1" w:uiPriority="51"/>
-    <w:lsdException w:name="List Table 7 Colorful Accent 1" w:uiPriority="52"/>
-    <w:lsdException w:name="List Table 1 Light Accent 2" w:uiPriority="46"/>
-    <w:lsdException w:name="List Table 2 Accent 2" w:uiPriority="47"/>
-    <w:lsdException w:name="List Table 3 Accent 2" w:uiPriority="48"/>
-    <w:lsdException w:name="List Table 4 Accent 2" w:uiPriority="49"/>
-    <w:lsdException w:name="List Table 5 Dark Accent 2" w:uiPriority="50"/>
-    <w:lsdException w:name="List Table 6 Colorful Accent 2" w:uiPriority="51"/>
-    <w:lsdException w:name="List Table 7 Colorful Accent 2" w:uiPriority="52"/>
-    <w:lsdException w:name="List Table 1 Light Accent 3" w:uiPriority="46"/>
-    <w:lsdException w:name="List Table 2 Accent 3" w:uiPriority="47"/>
-    <w:lsdException w:name="List Table 3 Accent 3" w:uiPriority="48"/>
-    <w:lsdException w:name="List Table 4 Accent 3" w:uiPriority="49"/>
-    <w:lsdException w:name="List Table 5 Dark Accent 3" w:uiPriority="50"/>
-    <w:lsdException w:name="List Table 6 Colorful Accent 3" w:uiPriority="51"/>
-    <w:lsdException w:name="List Table 7 Colorful Accent 3" w:uiPriority="52"/>
-    <w:lsdException w:name="List Table 1 Light Accent 4" w:uiPriority="46"/>
-    <w:lsdException w:name="List Table 2 Accent 4" w:uiPriority="47"/>
-    <w:lsdException w:name="List Table 3 Accent 4" w:uiPriority="48"/>
-    <w:lsdException w:name="List Table 4 Accent 4" w:uiPriority="49"/>
-    <w:lsdException w:name="List Table 5 Dark Accent 4" w:uiPriority="50"/>
-    <w:lsdException w:name="List Table 6 Colorful Accent 4" w:uiPriority="51"/>
-    <w:lsdException w:name="List Table 7 Colorful Accent 4" w:uiPriority="52"/>
-    <w:lsdException w:name="List Table 1 Light Accent 5" w:uiPriority="46"/>
-    <w:lsdException w:name="List Table 2 Accent 5" w:uiPriority="47"/>
-    <w:lsdException w:name="List Table 3 Accent 5" w:uiPriority="48"/>
-    <w:lsdException w:name="List Table 4 Accent 5" w:uiPriority="49"/>
-    <w:lsdException w:name="List Table 5 Dark Accent 5" w:uiPriority="50"/>
-    <w:lsdException w:name="List Table 6 Colorful Accent 5" w:uiPriority="51"/>
-    <w:lsdException w:name="List Table 7 Colorful Accent 5" w:uiPriority="52"/>
-    <w:lsdException w:name="List Table 1 Light Accent 6" w:uiPriority="46"/>
-    <w:lsdException w:name="List Table 2 Accent 6" w:uiPriority="47"/>
-    <w:lsdException w:name="List Table 3 Accent 6" w:uiPriority="48"/>
-    <w:lsdException w:name="List Table 4 Accent 6" w:uiPriority="49"/>
-    <w:lsdException w:name="List Table 5 Dark Accent 6" w:uiPriority="50"/>
-    <w:lsdException w:name="List Table 6 Colorful Accent 6" w:uiPriority="51"/>
-    <w:lsdException w:name="List Table 7 Colorful Accent 6" w:uiPriority="52"/>
+  <w:latentStyles w:defLockedState="0" w:defUIPriority="99" w:defSemiHidden="1" w:defUnhideWhenUsed="1" w:defQFormat="0" w:count="267">
+    <w:lsdException w:name="Normal" w:semiHidden="0" w:uiPriority="0" w:unhideWhenUsed="0" w:qFormat="1"/>
+    <w:lsdException w:name="heading 1" w:semiHidden="0" w:uiPriority="9" w:unhideWhenUsed="0" w:qFormat="1"/>
+    <w:lsdException w:name="heading 2" w:uiPriority="9" w:qFormat="1"/>
+    <w:lsdException w:name="heading 3" w:uiPriority="9" w:qFormat="1"/>
+    <w:lsdException w:name="heading 4" w:uiPriority="9" w:qFormat="1"/>
+    <w:lsdException w:name="heading 5" w:uiPriority="9" w:qFormat="1"/>
+    <w:lsdException w:name="heading 6" w:uiPriority="9" w:qFormat="1"/>
+    <w:lsdException w:name="heading 7" w:uiPriority="9" w:qFormat="1"/>
+    <w:lsdException w:name="heading 8" w:uiPriority="9" w:qFormat="1"/>
+    <w:lsdException w:name="heading 9" w:uiPriority="9" w:qFormat="1"/>
+    <w:lsdException w:name="toc 1" w:uiPriority="39"/>
+    <w:lsdException w:name="toc 2" w:uiPriority="39"/>
+    <w:lsdException w:name="toc 3" w:uiPriority="39"/>
+    <w:lsdException w:name="toc 4" w:uiPriority="39"/>
+    <w:lsdException w:name="toc 5" w:uiPriority="39"/>
+    <w:lsdException w:name="toc 6" w:uiPriority="39"/>
+    <w:lsdException w:name="toc 7" w:uiPriority="39"/>
+    <w:lsdException w:name="toc 8" w:uiPriority="39"/>
+    <w:lsdException w:name="toc 9" w:uiPriority="39"/>
+    <w:lsdException w:name="caption" w:uiPriority="35" w:qFormat="1"/>
+    <w:lsdException w:name="Title" w:semiHidden="0" w:uiPriority="10" w:unhideWhenUsed="0" w:qFormat="1"/>
+    <w:lsdException w:name="Default Paragraph Font" w:uiPriority="1"/>
+    <w:lsdException w:name="Subtitle" w:semiHidden="0" w:uiPriority="11" w:unhideWhenUsed="0" w:qFormat="1"/>
+    <w:lsdException w:name="Strong" w:semiHidden="0" w:uiPriority="22" w:unhideWhenUsed="0" w:qFormat="1"/>
+    <w:lsdException w:name="Emphasis" w:semiHidden="0" w:uiPriority="20" w:unhideWhenUsed="0" w:qFormat="1"/>
+    <w:lsdException w:name="Table Grid" w:semiHidden="0" w:uiPriority="39" w:unhideWhenUsed="0"/>
+    <w:lsdException w:name="Placeholder Text" w:unhideWhenUsed="0"/>
+    <w:lsdException w:name="No Spacing" w:semiHidden="0" w:uiPriority="1" w:unhideWhenUsed="0" w:qFormat="1"/>
+    <w:lsdException w:name="Light Shading" w:semiHidden="0" w:uiPriority="60" w:unhideWhenUsed="0"/>
+    <w:lsdException w:name="Light List" w:semiHidden="0" w:uiPriority="61" w:unhideWhenUsed="0"/>
+    <w:lsdException w:name="Light Grid" w:semiHidden="0" w:uiPriority="62" w:unhideWhenUsed="0"/>
+    <w:lsdException w:name="Medium Shading 1" w:semiHidden="0" w:uiPriority="63" w:unhideWhenUsed="0"/>
+    <w:lsdException w:name="Medium Shading 2" w:semiHidden="0" w:uiPriority="64" w:unhideWhenUsed="0"/>
+    <w:lsdException w:name="Medium List 1" w:semiHidden="0" w:uiPriority="65" w:unhideWhenUsed="0"/>
+    <w:lsdException w:name="Medium List 2" w:semiHidden="0" w:uiPriority="66" w:unhideWhenUsed="0"/>
+    <w:lsdException w:name="Medium Grid 1" w:semiHidden="0" w:uiPriority="67" w:unhideWhenUsed="0"/>
+    <w:lsdException w:name="Medium Grid 2" w:semiHidden="0" w:uiPriority="68" w:unhideWhenUsed="0"/>
+    <w:lsdException w:name="Medium Grid 3" w:semiHidden="0" w:uiPriority="69" w:unhideWhenUsed="0"/>
+    <w:lsdException w:name="Dark List" w:semiHidden="0" w:uiPriority="70" w:unhideWhenUsed="0"/>
+    <w:lsdException w:name="Colorful Shading" w:semiHidden="0" w:uiPriority="71" w:unhideWhenUsed="0"/>
+    <w:lsdException w:name="Colorful List" w:semiHidden="0" w:uiPriority="72" w:unhideWhenUsed="0"/>
+    <w:lsdException w:name="Colorful Grid" w:semiHidden="0" w:uiPriority="73" w:unhideWhenUsed="0"/>
+    <w:lsdException w:name="Light Shading Accent 1" w:semiHidden="0" w:uiPriority="60" w:unhideWhenUsed="0"/>
+    <w:lsdException w:name="Light List Accent 1" w:semiHidden="0" w:uiPriority="61" w:unhideWhenUsed="0"/>
+    <w:lsdException w:name="Light Grid Accent 1" w:semiHidden="0" w:uiPriority="62" w:unhideWhenUsed="0"/>
+    <w:lsdException w:name="Medium Shading 1 Accent 1" w:semiHidden="0" w:uiPriority="63" w:unhideWhenUsed="0"/>
+    <w:lsdException w:name="Medium Shading 2 Accent 1" w:semiHidden="0" w:uiPriority="64" w:unhideWhenUsed="0"/>
+    <w:lsdException w:name="Medium List 1 Accent 1" w:semiHidden="0" w:uiPriority="65" w:unhideWhenUsed="0"/>
+    <w:lsdException w:name="Revision" w:unhideWhenUsed="0"/>
+    <w:lsdException w:name="List Paragraph" w:semiHidden="0" w:uiPriority="34" w:unhideWhenUsed="0" w:qFormat="1"/>
+    <w:lsdException w:name="Quote" w:semiHidden="0" w:uiPriority="29" w:unhideWhenUsed="0" w:qFormat="1"/>
+    <w:lsdException w:name="Intense Quote" w:semiHidden="0" w:uiPriority="30" w:unhideWhenUsed="0" w:qFormat="1"/>
+    <w:lsdException w:name="Medium List 2 Accent 1" w:semiHidden="0" w:uiPriority="66" w:unhideWhenUsed="0"/>
+    <w:lsdException w:name="Medium Grid 1 Accent 1" w:semiHidden="0" w:uiPriority="67" w:unhideWhenUsed="0"/>
+    <w:lsdException w:name="Medium Grid 2 Accent 1" w:semiHidden="0" w:uiPriority="68" w:unhideWhenUsed="0"/>
+    <w:lsdException w:name="Medium Grid 3 Accent 1" w:semiHidden="0" w:uiPriority="69" w:unhideWhenUsed="0"/>
+    <w:lsdException w:name="Dark List Accent 1" w:semiHidden="0" w:uiPriority="70" w:unhideWhenUsed="0"/>
+    <w:lsdException w:name="Colorful Shading Accent 1" w:semiHidden="0" w:uiPriority="71" w:unhideWhenUsed="0"/>
+    <w:lsdException w:name="Colorful List Accent 1" w:semiHidden="0" w:uiPriority="72" w:unhideWhenUsed="0"/>
+    <w:lsdException w:name="Colorful Grid Accent 1" w:semiHidden="0" w:uiPriority="73" w:unhideWhenUsed="0"/>
+    <w:lsdException w:name="Light Shading Accent 2" w:semiHidden="0" w:uiPriority="60" w:unhideWhenUsed="0"/>
+    <w:lsdException w:name="Light List Accent 2" w:semiHidden="0" w:uiPriority="61" w:unhideWhenUsed="0"/>
+    <w:lsdException w:name="Light Grid Accent 2" w:semiHidden="0" w:uiPriority="62" w:unhideWhenUsed="0"/>
+    <w:lsdException w:name="Medium Shading 1 Accent 2" w:semiHidden="0" w:uiPriority="63" w:unhideWhenUsed="0"/>
+    <w:lsdException w:name="Medium Shading 2 Accent 2" w:semiHidden="0" w:uiPriority="64" w:unhideWhenUsed="0"/>
+    <w:lsdException w:name="Medium List 1 Accent 2" w:semiHidden="0" w:uiPriority="65" w:unhideWhenUsed="0"/>
+    <w:lsdException w:name="Medium List 2 Accent 2" w:semiHidden="0" w:uiPriority="66" w:unhideWhenUsed="0"/>
+    <w:lsdException w:name="Medium Grid 1 Accent 2" w:semiHidden="0" w:uiPriority="67" w:unhideWhenUsed="0"/>
+    <w:lsdException w:name="Medium Grid 2 Accent 2" w:semiHidden="0" w:uiPriority="68" w:unhideWhenUsed="0"/>
+    <w:lsdException w:name="Medium Grid 3 Accent 2" w:semiHidden="0" w:uiPriority="69" w:unhideWhenUsed="0"/>
+    <w:lsdException w:name="Dark List Accent 2" w:semiHidden="0" w:uiPriority="70" w:unhideWhenUsed="0"/>
+    <w:lsdException w:name="Colorful Shading Accent 2" w:semiHidden="0" w:uiPriority="71" w:unhideWhenUsed="0"/>
+    <w:lsdException w:name="Colorful List Accent 2" w:semiHidden="0" w:uiPriority="72" w:unhideWhenUsed="0"/>
+    <w:lsdException w:name="Colorful Grid Accent 2" w:semiHidden="0" w:uiPriority="73" w:unhideWhenUsed="0"/>
+    <w:lsdException w:name="Light Shading Accent 3" w:semiHidden="0" w:uiPriority="60" w:unhideWhenUsed="0"/>
+    <w:lsdException w:name="Light List Accent 3" w:semiHidden="0" w:uiPriority="61" w:unhideWhenUsed="0"/>
+    <w:lsdException w:name="Light Grid Accent 3" w:semiHidden="0" w:uiPriority="62" w:unhideWhenUsed="0"/>
+    <w:lsdException w:name="Medium Shading 1 Accent 3" w:semiHidden="0" w:uiPriority="63" w:unhideWhenUsed="0"/>
+    <w:lsdException w:name="Medium Shading 2 Accent 3" w:semiHidden="0" w:uiPriority="64" w:unhideWhenUsed="0"/>
+    <w:lsdException w:name="Medium List 1 Accent 3" w:semiHidden="0" w:uiPriority="65" w:unhideWhenUsed="0"/>
+    <w:lsdException w:name="Medium List 2 Accent 3" w:semiHidden="0" w:uiPriority="66" w:unhideWhenUsed="0"/>
+    <w:lsdException w:name="Medium Grid 1 Accent 3" w:semiHidden="0" w:uiPriority="67" w:unhideWhenUsed="0"/>
+    <w:lsdException w:name="Medium Grid 2 Accent 3" w:semiHidden="0" w:uiPriority="68" w:unhideWhenUsed="0"/>
+    <w:lsdException w:name="Medium Grid 3 Accent 3" w:semiHidden="0" w:uiPriority="69" w:unhideWhenUsed="0"/>
+    <w:lsdException w:name="Dark List Accent 3" w:semiHidden="0" w:uiPriority="70" w:unhideWhenUsed="0"/>
+    <w:lsdException w:name="Colorful Shading Accent 3" w:semiHidden="0" w:uiPriority="71" w:unhideWhenUsed="0"/>
+    <w:lsdException w:name="Colorful List Accent 3" w:semiHidden="0" w:uiPriority="72" w:unhideWhenUsed="0"/>
+    <w:lsdException w:name="Colorful Grid Accent 3" w:semiHidden="0" w:uiPriority="73" w:unhideWhenUsed="0"/>
+    <w:lsdException w:name="Light Shading Accent 4" w:semiHidden="0" w:uiPriority="60" w:unhideWhenUsed="0"/>
+    <w:lsdException w:name="Light List Accent 4" w:semiHidden="0" w:uiPriority="61" w:unhideWhenUsed="0"/>
+    <w:lsdException w:name="Light Grid Accent 4" w:semiHidden="0" w:uiPriority="62" w:unhideWhenUsed="0"/>
+    <w:lsdException w:name="Medium Shading 1 Accent 4" w:semiHidden="0" w:uiPriority="63" w:unhideWhenUsed="0"/>
+    <w:lsdException w:name="Medium Shading 2 Accent 4" w:semiHidden="0" w:uiPriority="64" w:unhideWhenUsed="0"/>
+    <w:lsdException w:name="Medium List 1 Accent 4" w:semiHidden="0" w:uiPriority="65" w:unhideWhenUsed="0"/>
+    <w:lsdException w:name="Medium List 2 Accent 4" w:semiHidden="0" w:uiPriority="66" w:unhideWhenUsed="0"/>
+    <w:lsdException w:name="Medium Grid 1 Accent 4" w:semiHidden="0" w:uiPriority="67" w:unhideWhenUsed="0"/>
+    <w:lsdException w:name="Medium Grid 2 Accent 4" w:semiHidden="0" w:uiPriority="68" w:unhideWhenUsed="0"/>
+    <w:lsdException w:name="Medium Grid 3 Accent 4" w:semiHidden="0" w:uiPriority="69" w:unhideWhenUsed="0"/>
+    <w:lsdException w:name="Dark List Accent 4" w:semiHidden="0" w:uiPriority="70" w:unhideWhenUsed="0"/>
+    <w:lsdException w:name="Colorful Shading Accent 4" w:semiHidden="0" w:uiPriority="71" w:unhideWhenUsed="0"/>
+    <w:lsdException w:name="Colorful List Accent 4" w:semiHidden="0" w:uiPriority="72" w:unhideWhenUsed="0"/>
+    <w:lsdException w:name="Colorful Grid Accent 4" w:semiHidden="0" w:uiPriority="73" w:unhideWhenUsed="0"/>
+    <w:lsdException w:name="Light Shading Accent 5" w:semiHidden="0" w:uiPriority="60" w:unhideWhenUsed="0"/>
+    <w:lsdException w:name="Light List Accent 5" w:semiHidden="0" w:uiPriority="61" w:unhideWhenUsed="0"/>
+    <w:lsdException w:name="Light Grid Accent 5" w:semiHidden="0" w:uiPriority="62" w:unhideWhenUsed="0"/>
+    <w:lsdException w:name="Medium Shading 1 Accent 5" w:semiHidden="0" w:uiPriority="63" w:unhideWhenUsed="0"/>
+    <w:lsdException w:name="Medium Shading 2 Accent 5" w:semiHidden="0" w:uiPriority="64" w:unhideWhenUsed="0"/>
+    <w:lsdException w:name="Medium List 1 Accent 5" w:semiHidden="0" w:uiPriority="65" w:unhideWhenUsed="0"/>
+    <w:lsdException w:name="Medium List 2 Accent 5" w:semiHidden="0" w:uiPriority="66" w:unhideWhenUsed="0"/>
+    <w:lsdException w:name="Medium Grid 1 Accent 5" w:semiHidden="0" w:uiPriority="67" w:unhideWhenUsed="0"/>
+    <w:lsdException w:name="Medium Grid 2 Accent 5" w:semiHidden="0" w:uiPriority="68" w:unhideWhenUsed="0"/>
+    <w:lsdException w:name="Medium Grid 3 Accent 5" w:semiHidden="0" w:uiPriority="69" w:unhideWhenUsed="0"/>
+    <w:lsdException w:name="Dark List Accent 5" w:semiHidden="0" w:uiPriority="70" w:unhideWhenUsed="0"/>
+    <w:lsdException w:name="Colorful Shading Accent 5" w:semiHidden="0" w:uiPriority="71" w:unhideWhenUsed="0"/>
+    <w:lsdException w:name="Colorful List Accent 5" w:semiHidden="0" w:uiPriority="72" w:unhideWhenUsed="0"/>
+    <w:lsdException w:name="Colorful Grid Accent 5" w:semiHidden="0" w:uiPriority="73" w:unhideWhenUsed="0"/>
+    <w:lsdException w:name="Light Shading Accent 6" w:semiHidden="0" w:uiPriority="60" w:unhideWhenUsed="0"/>
+    <w:lsdException w:name="Light List Accent 6" w:semiHidden="0" w:uiPriority="61" w:unhideWhenUsed="0"/>
+    <w:lsdException w:name="Light Grid Accent 6" w:semiHidden="0" w:uiPriority="62" w:unhideWhenUsed="0"/>
+    <w:lsdException w:name="Medium Shading 1 Accent 6" w:semiHidden="0" w:uiPriority="63" w:unhideWhenUsed="0"/>
+    <w:lsdException w:name="Medium Shading 2 Accent 6" w:semiHidden="0" w:uiPriority="64" w:unhideWhenUsed="0"/>
+    <w:lsdException w:name="Medium List 1 Accent 6" w:semiHidden="0" w:uiPriority="65" w:unhideWhenUsed="0"/>
+    <w:lsdException w:name="Medium List 2 Accent 6" w:semiHidden="0" w:uiPriority="66" w:unhideWhenUsed="0"/>
+    <w:lsdException w:name="Medium Grid 1 Accent 6" w:semiHidden="0" w:uiPriority="67" w:unhideWhenUsed="0"/>
+    <w:lsdException w:name="Medium Grid 2 Accent 6" w:semiHidden="0" w:uiPriority="68" w:unhideWhenUsed="0"/>
+    <w:lsdException w:name="Medium Grid 3 Accent 6" w:semiHidden="0" w:uiPriority="69" w:unhideWhenUsed="0"/>
+    <w:lsdException w:name="Dark List Accent 6" w:semiHidden="0" w:uiPriority="70" w:unhideWhenUsed="0"/>
+    <w:lsdException w:name="Colorful Shading Accent 6" w:semiHidden="0" w:uiPriority="71" w:unhideWhenUsed="0"/>
+    <w:lsdException w:name="Colorful List Accent 6" w:semiHidden="0" w:uiPriority="72" w:unhideWhenUsed="0"/>
+    <w:lsdException w:name="Colorful Grid Accent 6" w:semiHidden="0" w:uiPriority="73" w:unhideWhenUsed="0"/>
+    <w:lsdException w:name="Subtle Emphasis" w:semiHidden="0" w:uiPriority="19" w:unhideWhenUsed="0" w:qFormat="1"/>
+    <w:lsdException w:name="Intense Emphasis" w:semiHidden="0" w:uiPriority="21" w:unhideWhenUsed="0" w:qFormat="1"/>
+    <w:lsdException w:name="Subtle Reference" w:semiHidden="0" w:uiPriority="31" w:unhideWhenUsed="0" w:qFormat="1"/>
+    <w:lsdException w:name="Intense Reference" w:semiHidden="0" w:uiPriority="32" w:unhideWhenUsed="0" w:qFormat="1"/>
+    <w:lsdException w:name="Book Title" w:semiHidden="0" w:uiPriority="33" w:unhideWhenUsed="0" w:qFormat="1"/>
+    <w:lsdException w:name="Bibliography" w:uiPriority="37"/>
+    <w:lsdException w:name="TOC Heading" w:uiPriority="39" w:qFormat="1"/>
   </w:latentStyles>
   <w:style w:type="paragraph" w:default="1" w:styleId="Normal">
     <w:name w:val="Normal"/>
@@ -7620,6 +7354,346 @@
       <w:szCs w:val="56"/>
     </w:rPr>
   </w:style>
+  <w:style w:type="paragraph" w:styleId="BalloonText">
+    <w:name w:val="Balloon Text"/>
+    <w:basedOn w:val="Normal"/>
+    <w:link w:val="BalloonTextChar"/>
+    <w:uiPriority w:val="99"/>
+    <w:semiHidden/>
+    <w:unhideWhenUsed/>
+    <w:rsid w:val="006C4E1C"/>
+    <w:pPr>
+      <w:spacing w:after="0" w:line="240" w:lineRule="auto"/>
+    </w:pPr>
+    <w:rPr>
+      <w:rFonts w:ascii="Tahoma" w:hAnsi="Tahoma" w:cs="Tahoma"/>
+      <w:sz w:val="16"/>
+      <w:szCs w:val="16"/>
+    </w:rPr>
+  </w:style>
+  <w:style w:type="character" w:customStyle="1" w:styleId="BalloonTextChar">
+    <w:name w:val="Balloon Text Char"/>
+    <w:basedOn w:val="DefaultParagraphFont"/>
+    <w:link w:val="BalloonText"/>
+    <w:uiPriority w:val="99"/>
+    <w:semiHidden/>
+    <w:rsid w:val="006C4E1C"/>
+    <w:rPr>
+      <w:rFonts w:ascii="Tahoma" w:hAnsi="Tahoma" w:cs="Tahoma"/>
+      <w:sz w:val="16"/>
+      <w:szCs w:val="16"/>
+    </w:rPr>
+  </w:style>
+</w:styles>
+</file>
+
+<file path=word/stylesWithEffects.xml><?xml version="1.0" encoding="utf-8"?>
+<w:styles xmlns:wpc="http://schemas.microsoft.com/office/word/2010/wordprocessingCanvas" xmlns:mc="http://schemas.openxmlformats.org/markup-compatibility/2006" xmlns:o="urn:schemas-microsoft-com:office:office" xmlns:r="http://schemas.openxmlformats.org/officeDocument/2006/relationships" xmlns:m="http://schemas.openxmlformats.org/officeDocument/2006/math" xmlns:v="urn:schemas-microsoft-com:vml" xmlns:wp14="http://schemas.microsoft.com/office/word/2010/wordprocessingDrawing" xmlns:wp="http://schemas.openxmlformats.org/drawingml/2006/wordprocessingDrawing" xmlns:w10="urn:schemas-microsoft-com:office:word" xmlns:w="http://schemas.openxmlformats.org/wordprocessingml/2006/main" xmlns:w14="http://schemas.microsoft.com/office/word/2010/wordml" xmlns:wpg="http://schemas.microsoft.com/office/word/2010/wordprocessingGroup" xmlns:wpi="http://schemas.microsoft.com/office/word/2010/wordprocessingInk" xmlns:wne="http://schemas.microsoft.com/office/word/2006/wordml" xmlns:wps="http://schemas.microsoft.com/office/word/2010/wordprocessingShape" mc:Ignorable="w14 wp14">
+  <w:docDefaults>
+    <w:rPrDefault>
+      <w:rPr>
+        <w:rFonts w:asciiTheme="minorHAnsi" w:eastAsiaTheme="minorHAnsi" w:hAnsiTheme="minorHAnsi" w:cstheme="minorBidi"/>
+        <w:sz w:val="22"/>
+        <w:szCs w:val="22"/>
+        <w:lang w:val="en-US" w:eastAsia="en-US" w:bidi="ar-SA"/>
+      </w:rPr>
+    </w:rPrDefault>
+    <w:pPrDefault>
+      <w:pPr>
+        <w:spacing w:after="160" w:line="259" w:lineRule="auto"/>
+      </w:pPr>
+    </w:pPrDefault>
+  </w:docDefaults>
+  <w:latentStyles w:defLockedState="0" w:defUIPriority="99" w:defSemiHidden="1" w:defUnhideWhenUsed="1" w:defQFormat="0" w:count="267">
+    <w:lsdException w:name="Normal" w:semiHidden="0" w:uiPriority="0" w:unhideWhenUsed="0" w:qFormat="1"/>
+    <w:lsdException w:name="heading 1" w:semiHidden="0" w:uiPriority="9" w:unhideWhenUsed="0" w:qFormat="1"/>
+    <w:lsdException w:name="heading 2" w:uiPriority="9" w:qFormat="1"/>
+    <w:lsdException w:name="heading 3" w:uiPriority="9" w:qFormat="1"/>
+    <w:lsdException w:name="heading 4" w:uiPriority="9" w:qFormat="1"/>
+    <w:lsdException w:name="heading 5" w:uiPriority="9" w:qFormat="1"/>
+    <w:lsdException w:name="heading 6" w:uiPriority="9" w:qFormat="1"/>
+    <w:lsdException w:name="heading 7" w:uiPriority="9" w:qFormat="1"/>
+    <w:lsdException w:name="heading 8" w:uiPriority="9" w:qFormat="1"/>
+    <w:lsdException w:name="heading 9" w:uiPriority="9" w:qFormat="1"/>
+    <w:lsdException w:name="toc 1" w:uiPriority="39"/>
+    <w:lsdException w:name="toc 2" w:uiPriority="39"/>
+    <w:lsdException w:name="toc 3" w:uiPriority="39"/>
+    <w:lsdException w:name="toc 4" w:uiPriority="39"/>
+    <w:lsdException w:name="toc 5" w:uiPriority="39"/>
+    <w:lsdException w:name="toc 6" w:uiPriority="39"/>
+    <w:lsdException w:name="toc 7" w:uiPriority="39"/>
+    <w:lsdException w:name="toc 8" w:uiPriority="39"/>
+    <w:lsdException w:name="toc 9" w:uiPriority="39"/>
+    <w:lsdException w:name="caption" w:uiPriority="35" w:qFormat="1"/>
+    <w:lsdException w:name="Title" w:semiHidden="0" w:uiPriority="10" w:unhideWhenUsed="0" w:qFormat="1"/>
+    <w:lsdException w:name="Default Paragraph Font" w:uiPriority="1"/>
+    <w:lsdException w:name="Subtitle" w:semiHidden="0" w:uiPriority="11" w:unhideWhenUsed="0" w:qFormat="1"/>
+    <w:lsdException w:name="Strong" w:semiHidden="0" w:uiPriority="22" w:unhideWhenUsed="0" w:qFormat="1"/>
+    <w:lsdException w:name="Emphasis" w:semiHidden="0" w:uiPriority="20" w:unhideWhenUsed="0" w:qFormat="1"/>
+    <w:lsdException w:name="Table Grid" w:semiHidden="0" w:uiPriority="39" w:unhideWhenUsed="0"/>
+    <w:lsdException w:name="Placeholder Text" w:unhideWhenUsed="0"/>
+    <w:lsdException w:name="No Spacing" w:semiHidden="0" w:uiPriority="1" w:unhideWhenUsed="0" w:qFormat="1"/>
+    <w:lsdException w:name="Light Shading" w:semiHidden="0" w:uiPriority="60" w:unhideWhenUsed="0"/>
+    <w:lsdException w:name="Light List" w:semiHidden="0" w:uiPriority="61" w:unhideWhenUsed="0"/>
+    <w:lsdException w:name="Light Grid" w:semiHidden="0" w:uiPriority="62" w:unhideWhenUsed="0"/>
+    <w:lsdException w:name="Medium Shading 1" w:semiHidden="0" w:uiPriority="63" w:unhideWhenUsed="0"/>
+    <w:lsdException w:name="Medium Shading 2" w:semiHidden="0" w:uiPriority="64" w:unhideWhenUsed="0"/>
+    <w:lsdException w:name="Medium List 1" w:semiHidden="0" w:uiPriority="65" w:unhideWhenUsed="0"/>
+    <w:lsdException w:name="Medium List 2" w:semiHidden="0" w:uiPriority="66" w:unhideWhenUsed="0"/>
+    <w:lsdException w:name="Medium Grid 1" w:semiHidden="0" w:uiPriority="67" w:unhideWhenUsed="0"/>
+    <w:lsdException w:name="Medium Grid 2" w:semiHidden="0" w:uiPriority="68" w:unhideWhenUsed="0"/>
+    <w:lsdException w:name="Medium Grid 3" w:semiHidden="0" w:uiPriority="69" w:unhideWhenUsed="0"/>
+    <w:lsdException w:name="Dark List" w:semiHidden="0" w:uiPriority="70" w:unhideWhenUsed="0"/>
+    <w:lsdException w:name="Colorful Shading" w:semiHidden="0" w:uiPriority="71" w:unhideWhenUsed="0"/>
+    <w:lsdException w:name="Colorful List" w:semiHidden="0" w:uiPriority="72" w:unhideWhenUsed="0"/>
+    <w:lsdException w:name="Colorful Grid" w:semiHidden="0" w:uiPriority="73" w:unhideWhenUsed="0"/>
+    <w:lsdException w:name="Light Shading Accent 1" w:semiHidden="0" w:uiPriority="60" w:unhideWhenUsed="0"/>
+    <w:lsdException w:name="Light List Accent 1" w:semiHidden="0" w:uiPriority="61" w:unhideWhenUsed="0"/>
+    <w:lsdException w:name="Light Grid Accent 1" w:semiHidden="0" w:uiPriority="62" w:unhideWhenUsed="0"/>
+    <w:lsdException w:name="Medium Shading 1 Accent 1" w:semiHidden="0" w:uiPriority="63" w:unhideWhenUsed="0"/>
+    <w:lsdException w:name="Medium Shading 2 Accent 1" w:semiHidden="0" w:uiPriority="64" w:unhideWhenUsed="0"/>
+    <w:lsdException w:name="Medium List 1 Accent 1" w:semiHidden="0" w:uiPriority="65" w:unhideWhenUsed="0"/>
+    <w:lsdException w:name="Revision" w:unhideWhenUsed="0"/>
+    <w:lsdException w:name="List Paragraph" w:semiHidden="0" w:uiPriority="34" w:unhideWhenUsed="0" w:qFormat="1"/>
+    <w:lsdException w:name="Quote" w:semiHidden="0" w:uiPriority="29" w:unhideWhenUsed="0" w:qFormat="1"/>
+    <w:lsdException w:name="Intense Quote" w:semiHidden="0" w:uiPriority="30" w:unhideWhenUsed="0" w:qFormat="1"/>
+    <w:lsdException w:name="Medium List 2 Accent 1" w:semiHidden="0" w:uiPriority="66" w:unhideWhenUsed="0"/>
+    <w:lsdException w:name="Medium Grid 1 Accent 1" w:semiHidden="0" w:uiPriority="67" w:unhideWhenUsed="0"/>
+    <w:lsdException w:name="Medium Grid 2 Accent 1" w:semiHidden="0" w:uiPriority="68" w:unhideWhenUsed="0"/>
+    <w:lsdException w:name="Medium Grid 3 Accent 1" w:semiHidden="0" w:uiPriority="69" w:unhideWhenUsed="0"/>
+    <w:lsdException w:name="Dark List Accent 1" w:semiHidden="0" w:uiPriority="70" w:unhideWhenUsed="0"/>
+    <w:lsdException w:name="Colorful Shading Accent 1" w:semiHidden="0" w:uiPriority="71" w:unhideWhenUsed="0"/>
+    <w:lsdException w:name="Colorful List Accent 1" w:semiHidden="0" w:uiPriority="72" w:unhideWhenUsed="0"/>
+    <w:lsdException w:name="Colorful Grid Accent 1" w:semiHidden="0" w:uiPriority="73" w:unhideWhenUsed="0"/>
+    <w:lsdException w:name="Light Shading Accent 2" w:semiHidden="0" w:uiPriority="60" w:unhideWhenUsed="0"/>
+    <w:lsdException w:name="Light List Accent 2" w:semiHidden="0" w:uiPriority="61" w:unhideWhenUsed="0"/>
+    <w:lsdException w:name="Light Grid Accent 2" w:semiHidden="0" w:uiPriority="62" w:unhideWhenUsed="0"/>
+    <w:lsdException w:name="Medium Shading 1 Accent 2" w:semiHidden="0" w:uiPriority="63" w:unhideWhenUsed="0"/>
+    <w:lsdException w:name="Medium Shading 2 Accent 2" w:semiHidden="0" w:uiPriority="64" w:unhideWhenUsed="0"/>
+    <w:lsdException w:name="Medium List 1 Accent 2" w:semiHidden="0" w:uiPriority="65" w:unhideWhenUsed="0"/>
+    <w:lsdException w:name="Medium List 2 Accent 2" w:semiHidden="0" w:uiPriority="66" w:unhideWhenUsed="0"/>
+    <w:lsdException w:name="Medium Grid 1 Accent 2" w:semiHidden="0" w:uiPriority="67" w:unhideWhenUsed="0"/>
+    <w:lsdException w:name="Medium Grid 2 Accent 2" w:semiHidden="0" w:uiPriority="68" w:unhideWhenUsed="0"/>
+    <w:lsdException w:name="Medium Grid 3 Accent 2" w:semiHidden="0" w:uiPriority="69" w:unhideWhenUsed="0"/>
+    <w:lsdException w:name="Dark List Accent 2" w:semiHidden="0" w:uiPriority="70" w:unhideWhenUsed="0"/>
+    <w:lsdException w:name="Colorful Shading Accent 2" w:semiHidden="0" w:uiPriority="71" w:unhideWhenUsed="0"/>
+    <w:lsdException w:name="Colorful List Accent 2" w:semiHidden="0" w:uiPriority="72" w:unhideWhenUsed="0"/>
+    <w:lsdException w:name="Colorful Grid Accent 2" w:semiHidden="0" w:uiPriority="73" w:unhideWhenUsed="0"/>
+    <w:lsdException w:name="Light Shading Accent 3" w:semiHidden="0" w:uiPriority="60" w:unhideWhenUsed="0"/>
+    <w:lsdException w:name="Light List Accent 3" w:semiHidden="0" w:uiPriority="61" w:unhideWhenUsed="0"/>
+    <w:lsdException w:name="Light Grid Accent 3" w:semiHidden="0" w:uiPriority="62" w:unhideWhenUsed="0"/>
+    <w:lsdException w:name="Medium Shading 1 Accent 3" w:semiHidden="0" w:uiPriority="63" w:unhideWhenUsed="0"/>
+    <w:lsdException w:name="Medium Shading 2 Accent 3" w:semiHidden="0" w:uiPriority="64" w:unhideWhenUsed="0"/>
+    <w:lsdException w:name="Medium List 1 Accent 3" w:semiHidden="0" w:uiPriority="65" w:unhideWhenUsed="0"/>
+    <w:lsdException w:name="Medium List 2 Accent 3" w:semiHidden="0" w:uiPriority="66" w:unhideWhenUsed="0"/>
+    <w:lsdException w:name="Medium Grid 1 Accent 3" w:semiHidden="0" w:uiPriority="67" w:unhideWhenUsed="0"/>
+    <w:lsdException w:name="Medium Grid 2 Accent 3" w:semiHidden="0" w:uiPriority="68" w:unhideWhenUsed="0"/>
+    <w:lsdException w:name="Medium Grid 3 Accent 3" w:semiHidden="0" w:uiPriority="69" w:unhideWhenUsed="0"/>
+    <w:lsdException w:name="Dark List Accent 3" w:semiHidden="0" w:uiPriority="70" w:unhideWhenUsed="0"/>
+    <w:lsdException w:name="Colorful Shading Accent 3" w:semiHidden="0" w:uiPriority="71" w:unhideWhenUsed="0"/>
+    <w:lsdException w:name="Colorful List Accent 3" w:semiHidden="0" w:uiPriority="72" w:unhideWhenUsed="0"/>
+    <w:lsdException w:name="Colorful Grid Accent 3" w:semiHidden="0" w:uiPriority="73" w:unhideWhenUsed="0"/>
+    <w:lsdException w:name="Light Shading Accent 4" w:semiHidden="0" w:uiPriority="60" w:unhideWhenUsed="0"/>
+    <w:lsdException w:name="Light List Accent 4" w:semiHidden="0" w:uiPriority="61" w:unhideWhenUsed="0"/>
+    <w:lsdException w:name="Light Grid Accent 4" w:semiHidden="0" w:uiPriority="62" w:unhideWhenUsed="0"/>
+    <w:lsdException w:name="Medium Shading 1 Accent 4" w:semiHidden="0" w:uiPriority="63" w:unhideWhenUsed="0"/>
+    <w:lsdException w:name="Medium Shading 2 Accent 4" w:semiHidden="0" w:uiPriority="64" w:unhideWhenUsed="0"/>
+    <w:lsdException w:name="Medium List 1 Accent 4" w:semiHidden="0" w:uiPriority="65" w:unhideWhenUsed="0"/>
+    <w:lsdException w:name="Medium List 2 Accent 4" w:semiHidden="0" w:uiPriority="66" w:unhideWhenUsed="0"/>
+    <w:lsdException w:name="Medium Grid 1 Accent 4" w:semiHidden="0" w:uiPriority="67" w:unhideWhenUsed="0"/>
+    <w:lsdException w:name="Medium Grid 2 Accent 4" w:semiHidden="0" w:uiPriority="68" w:unhideWhenUsed="0"/>
+    <w:lsdException w:name="Medium Grid 3 Accent 4" w:semiHidden="0" w:uiPriority="69" w:unhideWhenUsed="0"/>
+    <w:lsdException w:name="Dark List Accent 4" w:semiHidden="0" w:uiPriority="70" w:unhideWhenUsed="0"/>
+    <w:lsdException w:name="Colorful Shading Accent 4" w:semiHidden="0" w:uiPriority="71" w:unhideWhenUsed="0"/>
+    <w:lsdException w:name="Colorful List Accent 4" w:semiHidden="0" w:uiPriority="72" w:unhideWhenUsed="0"/>
+    <w:lsdException w:name="Colorful Grid Accent 4" w:semiHidden="0" w:uiPriority="73" w:unhideWhenUsed="0"/>
+    <w:lsdException w:name="Light Shading Accent 5" w:semiHidden="0" w:uiPriority="60" w:unhideWhenUsed="0"/>
+    <w:lsdException w:name="Light List Accent 5" w:semiHidden="0" w:uiPriority="61" w:unhideWhenUsed="0"/>
+    <w:lsdException w:name="Light Grid Accent 5" w:semiHidden="0" w:uiPriority="62" w:unhideWhenUsed="0"/>
+    <w:lsdException w:name="Medium Shading 1 Accent 5" w:semiHidden="0" w:uiPriority="63" w:unhideWhenUsed="0"/>
+    <w:lsdException w:name="Medium Shading 2 Accent 5" w:semiHidden="0" w:uiPriority="64" w:unhideWhenUsed="0"/>
+    <w:lsdException w:name="Medium List 1 Accent 5" w:semiHidden="0" w:uiPriority="65" w:unhideWhenUsed="0"/>
+    <w:lsdException w:name="Medium List 2 Accent 5" w:semiHidden="0" w:uiPriority="66" w:unhideWhenUsed="0"/>
+    <w:lsdException w:name="Medium Grid 1 Accent 5" w:semiHidden="0" w:uiPriority="67" w:unhideWhenUsed="0"/>
+    <w:lsdException w:name="Medium Grid 2 Accent 5" w:semiHidden="0" w:uiPriority="68" w:unhideWhenUsed="0"/>
+    <w:lsdException w:name="Medium Grid 3 Accent 5" w:semiHidden="0" w:uiPriority="69" w:unhideWhenUsed="0"/>
+    <w:lsdException w:name="Dark List Accent 5" w:semiHidden="0" w:uiPriority="70" w:unhideWhenUsed="0"/>
+    <w:lsdException w:name="Colorful Shading Accent 5" w:semiHidden="0" w:uiPriority="71" w:unhideWhenUsed="0"/>
+    <w:lsdException w:name="Colorful List Accent 5" w:semiHidden="0" w:uiPriority="72" w:unhideWhenUsed="0"/>
+    <w:lsdException w:name="Colorful Grid Accent 5" w:semiHidden="0" w:uiPriority="73" w:unhideWhenUsed="0"/>
+    <w:lsdException w:name="Light Shading Accent 6" w:semiHidden="0" w:uiPriority="60" w:unhideWhenUsed="0"/>
+    <w:lsdException w:name="Light List Accent 6" w:semiHidden="0" w:uiPriority="61" w:unhideWhenUsed="0"/>
+    <w:lsdException w:name="Light Grid Accent 6" w:semiHidden="0" w:uiPriority="62" w:unhideWhenUsed="0"/>
+    <w:lsdException w:name="Medium Shading 1 Accent 6" w:semiHidden="0" w:uiPriority="63" w:unhideWhenUsed="0"/>
+    <w:lsdException w:name="Medium Shading 2 Accent 6" w:semiHidden="0" w:uiPriority="64" w:unhideWhenUsed="0"/>
+    <w:lsdException w:name="Medium List 1 Accent 6" w:semiHidden="0" w:uiPriority="65" w:unhideWhenUsed="0"/>
+    <w:lsdException w:name="Medium List 2 Accent 6" w:semiHidden="0" w:uiPriority="66" w:unhideWhenUsed="0"/>
+    <w:lsdException w:name="Medium Grid 1 Accent 6" w:semiHidden="0" w:uiPriority="67" w:unhideWhenUsed="0"/>
+    <w:lsdException w:name="Medium Grid 2 Accent 6" w:semiHidden="0" w:uiPriority="68" w:unhideWhenUsed="0"/>
+    <w:lsdException w:name="Medium Grid 3 Accent 6" w:semiHidden="0" w:uiPriority="69" w:unhideWhenUsed="0"/>
+    <w:lsdException w:name="Dark List Accent 6" w:semiHidden="0" w:uiPriority="70" w:unhideWhenUsed="0"/>
+    <w:lsdException w:name="Colorful Shading Accent 6" w:semiHidden="0" w:uiPriority="71" w:unhideWhenUsed="0"/>
+    <w:lsdException w:name="Colorful List Accent 6" w:semiHidden="0" w:uiPriority="72" w:unhideWhenUsed="0"/>
+    <w:lsdException w:name="Colorful Grid Accent 6" w:semiHidden="0" w:uiPriority="73" w:unhideWhenUsed="0"/>
+    <w:lsdException w:name="Subtle Emphasis" w:semiHidden="0" w:uiPriority="19" w:unhideWhenUsed="0" w:qFormat="1"/>
+    <w:lsdException w:name="Intense Emphasis" w:semiHidden="0" w:uiPriority="21" w:unhideWhenUsed="0" w:qFormat="1"/>
+    <w:lsdException w:name="Subtle Reference" w:semiHidden="0" w:uiPriority="31" w:unhideWhenUsed="0" w:qFormat="1"/>
+    <w:lsdException w:name="Intense Reference" w:semiHidden="0" w:uiPriority="32" w:unhideWhenUsed="0" w:qFormat="1"/>
+    <w:lsdException w:name="Book Title" w:semiHidden="0" w:uiPriority="33" w:unhideWhenUsed="0" w:qFormat="1"/>
+    <w:lsdException w:name="Bibliography" w:uiPriority="37"/>
+    <w:lsdException w:name="TOC Heading" w:uiPriority="39" w:qFormat="1"/>
+  </w:latentStyles>
+  <w:style w:type="paragraph" w:default="1" w:styleId="Normal">
+    <w:name w:val="Normal"/>
+    <w:qFormat/>
+  </w:style>
+  <w:style w:type="paragraph" w:styleId="Heading1">
+    <w:name w:val="heading 1"/>
+    <w:basedOn w:val="Normal"/>
+    <w:next w:val="Normal"/>
+    <w:link w:val="Heading1Char"/>
+    <w:uiPriority w:val="9"/>
+    <w:qFormat/>
+    <w:rsid w:val="00456FD3"/>
+    <w:pPr>
+      <w:keepNext/>
+      <w:keepLines/>
+      <w:spacing w:before="240" w:after="0"/>
+      <w:outlineLvl w:val="0"/>
+    </w:pPr>
+    <w:rPr>
+      <w:rFonts w:asciiTheme="majorHAnsi" w:eastAsiaTheme="majorEastAsia" w:hAnsiTheme="majorHAnsi" w:cstheme="majorBidi"/>
+      <w:color w:val="2E74B5" w:themeColor="accent1" w:themeShade="BF"/>
+      <w:sz w:val="32"/>
+      <w:szCs w:val="32"/>
+    </w:rPr>
+  </w:style>
+  <w:style w:type="character" w:default="1" w:styleId="DefaultParagraphFont">
+    <w:name w:val="Default Paragraph Font"/>
+    <w:uiPriority w:val="1"/>
+    <w:semiHidden/>
+    <w:unhideWhenUsed/>
+  </w:style>
+  <w:style w:type="table" w:default="1" w:styleId="TableNormal">
+    <w:name w:val="Normal Table"/>
+    <w:uiPriority w:val="99"/>
+    <w:semiHidden/>
+    <w:unhideWhenUsed/>
+    <w:tblPr>
+      <w:tblInd w:w="0" w:type="dxa"/>
+      <w:tblCellMar>
+        <w:top w:w="0" w:type="dxa"/>
+        <w:left w:w="108" w:type="dxa"/>
+        <w:bottom w:w="0" w:type="dxa"/>
+        <w:right w:w="108" w:type="dxa"/>
+      </w:tblCellMar>
+    </w:tblPr>
+  </w:style>
+  <w:style w:type="numbering" w:default="1" w:styleId="NoList">
+    <w:name w:val="No List"/>
+    <w:uiPriority w:val="99"/>
+    <w:semiHidden/>
+    <w:unhideWhenUsed/>
+  </w:style>
+  <w:style w:type="paragraph" w:styleId="ListParagraph">
+    <w:name w:val="List Paragraph"/>
+    <w:basedOn w:val="Normal"/>
+    <w:uiPriority w:val="34"/>
+    <w:qFormat/>
+    <w:rsid w:val="003C0F7F"/>
+    <w:pPr>
+      <w:ind w:left="720"/>
+      <w:contextualSpacing/>
+    </w:pPr>
+  </w:style>
+  <w:style w:type="character" w:styleId="Hyperlink">
+    <w:name w:val="Hyperlink"/>
+    <w:basedOn w:val="DefaultParagraphFont"/>
+    <w:uiPriority w:val="99"/>
+    <w:unhideWhenUsed/>
+    <w:rsid w:val="001C79E8"/>
+    <w:rPr>
+      <w:color w:val="0563C1" w:themeColor="hyperlink"/>
+      <w:u w:val="single"/>
+    </w:rPr>
+  </w:style>
+  <w:style w:type="character" w:customStyle="1" w:styleId="Heading1Char">
+    <w:name w:val="Heading 1 Char"/>
+    <w:basedOn w:val="DefaultParagraphFont"/>
+    <w:link w:val="Heading1"/>
+    <w:uiPriority w:val="9"/>
+    <w:rsid w:val="00456FD3"/>
+    <w:rPr>
+      <w:rFonts w:asciiTheme="majorHAnsi" w:eastAsiaTheme="majorEastAsia" w:hAnsiTheme="majorHAnsi" w:cstheme="majorBidi"/>
+      <w:color w:val="2E74B5" w:themeColor="accent1" w:themeShade="BF"/>
+      <w:sz w:val="32"/>
+      <w:szCs w:val="32"/>
+    </w:rPr>
+  </w:style>
+  <w:style w:type="paragraph" w:styleId="Title">
+    <w:name w:val="Title"/>
+    <w:basedOn w:val="Normal"/>
+    <w:next w:val="Normal"/>
+    <w:link w:val="TitleChar"/>
+    <w:uiPriority w:val="10"/>
+    <w:qFormat/>
+    <w:rsid w:val="00456FD3"/>
+    <w:pPr>
+      <w:spacing w:after="0" w:line="240" w:lineRule="auto"/>
+      <w:contextualSpacing/>
+    </w:pPr>
+    <w:rPr>
+      <w:rFonts w:asciiTheme="majorHAnsi" w:eastAsiaTheme="majorEastAsia" w:hAnsiTheme="majorHAnsi" w:cstheme="majorBidi"/>
+      <w:spacing w:val="-10"/>
+      <w:kern w:val="28"/>
+      <w:sz w:val="56"/>
+      <w:szCs w:val="56"/>
+    </w:rPr>
+  </w:style>
+  <w:style w:type="character" w:customStyle="1" w:styleId="TitleChar">
+    <w:name w:val="Title Char"/>
+    <w:basedOn w:val="DefaultParagraphFont"/>
+    <w:link w:val="Title"/>
+    <w:uiPriority w:val="10"/>
+    <w:rsid w:val="00456FD3"/>
+    <w:rPr>
+      <w:rFonts w:asciiTheme="majorHAnsi" w:eastAsiaTheme="majorEastAsia" w:hAnsiTheme="majorHAnsi" w:cstheme="majorBidi"/>
+      <w:spacing w:val="-10"/>
+      <w:kern w:val="28"/>
+      <w:sz w:val="56"/>
+      <w:szCs w:val="56"/>
+    </w:rPr>
+  </w:style>
+  <w:style w:type="paragraph" w:styleId="BalloonText">
+    <w:name w:val="Balloon Text"/>
+    <w:basedOn w:val="Normal"/>
+    <w:link w:val="BalloonTextChar"/>
+    <w:uiPriority w:val="99"/>
+    <w:semiHidden/>
+    <w:unhideWhenUsed/>
+    <w:rsid w:val="006C4E1C"/>
+    <w:pPr>
+      <w:spacing w:after="0" w:line="240" w:lineRule="auto"/>
+    </w:pPr>
+    <w:rPr>
+      <w:rFonts w:ascii="Tahoma" w:hAnsi="Tahoma" w:cs="Tahoma"/>
+      <w:sz w:val="16"/>
+      <w:szCs w:val="16"/>
+    </w:rPr>
+  </w:style>
+  <w:style w:type="character" w:customStyle="1" w:styleId="BalloonTextChar">
+    <w:name w:val="Balloon Text Char"/>
+    <w:basedOn w:val="DefaultParagraphFont"/>
+    <w:link w:val="BalloonText"/>
+    <w:uiPriority w:val="99"/>
+    <w:semiHidden/>
+    <w:rsid w:val="006C4E1C"/>
+    <w:rPr>
+      <w:rFonts w:ascii="Tahoma" w:hAnsi="Tahoma" w:cs="Tahoma"/>
+      <w:sz w:val="16"/>
+      <w:szCs w:val="16"/>
+    </w:rPr>
+  </w:style>
 </w:styles>
 </file>
 
@@ -7666,7 +7740,7 @@
     </a:clrScheme>
     <a:fontScheme name="Office">
       <a:majorFont>
-        <a:latin typeface="Calibri Light" panose="020F0302020204030204"/>
+        <a:latin typeface="Calibri Light"/>
         <a:ea typeface=""/>
         <a:cs typeface=""/>
         <a:font script="Jpan" typeface="ＭＳ ゴシック"/>
@@ -7701,7 +7775,7 @@
         <a:font script="Geor" typeface="Sylfaen"/>
       </a:majorFont>
       <a:minorFont>
-        <a:latin typeface="Calibri" panose="020F0502020204030204"/>
+        <a:latin typeface="Calibri"/>
         <a:ea typeface=""/>
         <a:cs typeface=""/>
         <a:font script="Jpan" typeface="ＭＳ 明朝"/>
@@ -7878,7 +7952,7 @@
   <a:extraClrSchemeLst/>
   <a:extLst>
     <a:ext uri="{05A4C25C-085E-4340-85A3-A5531E510DB2}">
-      <thm15:themeFamily xmlns:thm15="http://schemas.microsoft.com/office/thememl/2012/main" name="Office Theme" id="{62F939B6-93AF-4DB8-9C6B-D6C7DFDC589F}" vid="{4A3C46E8-61CC-4603-A589-7422A47A8E4A}"/>
+      <thm15:themeFamily xmlns:thm15="http://schemas.microsoft.com/office/thememl/2012/main" xmlns="" name="Office Theme" id="{62F939B6-93AF-4DB8-9C6B-D6C7DFDC589F}" vid="{4A3C46E8-61CC-4603-A589-7422A47A8E4A}"/>
     </a:ext>
   </a:extLst>
 </a:theme>

</xml_diff>